<commit_message>
comments for eleanor and small tweaks to figures
</commit_message>
<xml_diff>
--- a/Writing/MS_mlp.docx
+++ b/Writing/MS_mlp.docx
@@ -464,7 +464,6 @@
           <w:rFonts w:ascii="Avenir Book" w:hAnsi="Avenir Book"/>
           <w:color w:val="auto"/>
         </w:rPr>
-        <w:lastRenderedPageBreak/>
         <w:t>Introduction</w:t>
       </w:r>
     </w:p>
@@ -618,7 +617,14 @@
         <w:rPr>
           <w:rFonts w:ascii="Avenir Book" w:hAnsi="Avenir Book"/>
         </w:rPr>
-        <w:t xml:space="preserve">may amplify the disturbance caused by a coincident perturbation (Crain, </w:t>
+        <w:t xml:space="preserve">may amplify the </w:t>
+      </w:r>
+      <w:r>
+        <w:rPr>
+          <w:rFonts w:ascii="Avenir Book" w:hAnsi="Avenir Book"/>
+        </w:rPr>
+        <w:lastRenderedPageBreak/>
+        <w:t xml:space="preserve">disturbance caused by a coincident perturbation (Crain, </w:t>
       </w:r>
       <w:proofErr w:type="spellStart"/>
       <w:r>
@@ -939,14 +945,7 @@
         <w:rPr>
           <w:rFonts w:ascii="Avenir Book" w:hAnsi="Avenir Book"/>
         </w:rPr>
-        <w:t xml:space="preserve">and are </w:t>
-      </w:r>
-      <w:r>
-        <w:rPr>
-          <w:rFonts w:ascii="Avenir Book" w:hAnsi="Avenir Book"/>
-        </w:rPr>
-        <w:lastRenderedPageBreak/>
-        <w:t>projected to continue in the future (</w:t>
+        <w:t>and are projected to continue in the future (</w:t>
       </w:r>
       <w:proofErr w:type="spellStart"/>
       <w:r>
@@ -1188,7 +1187,14 @@
         <w:rPr>
           <w:rFonts w:ascii="Avenir Book" w:hAnsi="Avenir Book"/>
         </w:rPr>
-        <w:t xml:space="preserve"> (</w:t>
+        <w:t xml:space="preserve"> </w:t>
+      </w:r>
+      <w:r>
+        <w:rPr>
+          <w:rFonts w:ascii="Avenir Book" w:hAnsi="Avenir Book"/>
+        </w:rPr>
+        <w:lastRenderedPageBreak/>
+        <w:t>(</w:t>
       </w:r>
       <w:proofErr w:type="spellStart"/>
       <w:r>
@@ -1312,14 +1318,7 @@
         <w:rPr>
           <w:rFonts w:ascii="Avenir Book" w:hAnsi="Avenir Book"/>
         </w:rPr>
-        <w:t xml:space="preserve">s species distribution models). These statistical models </w:t>
-      </w:r>
-      <w:r>
-        <w:rPr>
-          <w:rFonts w:ascii="Avenir Book" w:hAnsi="Avenir Book"/>
-        </w:rPr>
-        <w:lastRenderedPageBreak/>
-        <w:t>typically correlate presence-absence</w:t>
+        <w:t>s species distribution models). These statistical models typically correlate presence-absence</w:t>
       </w:r>
       <w:r>
         <w:rPr>
@@ -1677,7 +1676,14 @@
         <w:rPr>
           <w:rFonts w:ascii="Avenir Book" w:hAnsi="Avenir Book"/>
         </w:rPr>
-        <w:t>the underlying interactions between fishing and climatic variability (</w:t>
+        <w:t xml:space="preserve">the </w:t>
+      </w:r>
+      <w:r>
+        <w:rPr>
+          <w:rFonts w:ascii="Avenir Book" w:hAnsi="Avenir Book"/>
+        </w:rPr>
+        <w:lastRenderedPageBreak/>
+        <w:t>underlying interactions between fishing and climatic variability (</w:t>
       </w:r>
       <w:proofErr w:type="spellStart"/>
       <w:r>
@@ -1744,7 +1750,6 @@
           <w:rPr>
             <w:rFonts w:ascii="Avenir Book" w:hAnsi="Avenir Book"/>
           </w:rPr>
-          <w:lastRenderedPageBreak/>
           <w:t xml:space="preserve">explicitly </w:t>
         </w:r>
       </w:ins>
@@ -2098,14 +2103,7 @@
         <w:rPr>
           <w:rFonts w:ascii="Avenir Book" w:hAnsi="Avenir Book"/>
         </w:rPr>
-        <w:t xml:space="preserve"> to help species keep up with a changing environment (Thomas et al. 2012; </w:t>
-      </w:r>
-      <w:r>
-        <w:rPr>
-          <w:rFonts w:ascii="Avenir Book" w:hAnsi="Avenir Book"/>
-        </w:rPr>
-        <w:lastRenderedPageBreak/>
-        <w:t xml:space="preserve">Hannah et al. 2007). We find that </w:t>
+        <w:t xml:space="preserve"> to help species keep up with a changing environment (Thomas et al. 2012; Hannah et al. 2007). We find that </w:t>
       </w:r>
       <w:ins w:id="51" w:author="M P" w:date="2014-03-23T13:36:00Z">
         <w:r>
@@ -2148,6 +2146,7 @@
           <w:rPr>
             <w:rFonts w:ascii="Avenir Book" w:hAnsi="Avenir Book"/>
           </w:rPr>
+          <w:lastRenderedPageBreak/>
           <w:t xml:space="preserve">a </w:t>
         </w:r>
         <w:r>
@@ -2590,14 +2589,7 @@
         <w:rPr>
           <w:rFonts w:ascii="Avenir Book" w:hAnsi="Avenir Book"/>
         </w:rPr>
-        <w:t xml:space="preserve"> across the one-dimensional world </w:t>
-      </w:r>
-      <w:r>
-        <w:rPr>
-          <w:rFonts w:ascii="Avenir Book" w:hAnsi="Avenir Book"/>
-        </w:rPr>
-        <w:lastRenderedPageBreak/>
-        <w:t>according to a dispersal kernel to become the n</w:t>
+        <w:t xml:space="preserve"> across the one-dimensional world according to a dispersal kernel to become the n</w:t>
       </w:r>
       <w:r>
         <w:rPr>
@@ -2732,7 +2724,14 @@
         <w:rPr>
           <w:rFonts w:ascii="Avenir Book" w:hAnsi="Avenir Book"/>
         </w:rPr>
-        <w:t xml:space="preserve"> is the </w:t>
+        <w:t xml:space="preserve"> is </w:t>
+      </w:r>
+      <w:r>
+        <w:rPr>
+          <w:rFonts w:ascii="Avenir Book" w:hAnsi="Avenir Book"/>
+        </w:rPr>
+        <w:lastRenderedPageBreak/>
+        <w:t xml:space="preserve">the </w:t>
       </w:r>
       <w:r>
         <w:rPr>
@@ -3859,7 +3858,6 @@
         <w:rPr>
           <w:rFonts w:ascii="Avenir Book" w:hAnsi="Avenir Book"/>
         </w:rPr>
-        <w:lastRenderedPageBreak/>
         <w:t>which</w:t>
       </w:r>
       <w:proofErr w:type="gramEnd"/>
@@ -4170,7 +4168,14 @@
         <w:rPr>
           <w:rFonts w:ascii="Avenir Book" w:eastAsiaTheme="minorEastAsia" w:hAnsi="Avenir Book"/>
         </w:rPr>
-        <w:t xml:space="preserve"> for further details</w:t>
+        <w:t xml:space="preserve"> for further </w:t>
+      </w:r>
+      <w:r>
+        <w:rPr>
+          <w:rFonts w:ascii="Avenir Book" w:eastAsiaTheme="minorEastAsia" w:hAnsi="Avenir Book"/>
+        </w:rPr>
+        <w:lastRenderedPageBreak/>
+        <w:t>details</w:t>
       </w:r>
       <w:r>
         <w:rPr>
@@ -4439,14 +4444,13 @@
           <w:t>To examine sensitivity to the shape of the kernel, we also present a</w:t>
         </w:r>
       </w:ins>
-      <w:commentRangeStart w:id="66"/>
       <w:r>
         <w:rPr>
           <w:rFonts w:ascii="Avenir Book" w:hAnsi="Avenir Book"/>
         </w:rPr>
         <w:t>nalytical results for a separable sinusoidal kernel in Appendix A.4</w:t>
       </w:r>
-      <w:ins w:id="67" w:author="M P" w:date="2014-03-23T13:51:00Z">
+      <w:ins w:id="66" w:author="M P" w:date="2014-03-23T13:51:00Z">
         <w:r>
           <w:rPr>
             <w:rFonts w:ascii="Avenir Book" w:hAnsi="Avenir Book"/>
@@ -4460,60 +4464,39 @@
         </w:rPr>
         <w:t xml:space="preserve">simulations </w:t>
       </w:r>
+      <w:ins w:id="67" w:author="M P" w:date="2014-03-23T13:52:00Z">
+        <w:r>
+          <w:rPr>
+            <w:rFonts w:ascii="Avenir Book" w:hAnsi="Avenir Book"/>
+          </w:rPr>
+          <w:t>with</w:t>
+        </w:r>
+      </w:ins>
+      <w:r>
+        <w:rPr>
+          <w:rFonts w:ascii="Avenir Book" w:hAnsi="Avenir Book"/>
+        </w:rPr>
+        <w:t xml:space="preserve"> </w:t>
+      </w:r>
       <w:ins w:id="68" w:author="M P" w:date="2014-03-23T13:52:00Z">
         <w:r>
           <w:rPr>
             <w:rFonts w:ascii="Avenir Book" w:hAnsi="Avenir Book"/>
           </w:rPr>
-          <w:t>with</w:t>
+          <w:t xml:space="preserve">a </w:t>
         </w:r>
       </w:ins>
       <w:r>
         <w:rPr>
           <w:rFonts w:ascii="Avenir Book" w:hAnsi="Avenir Book"/>
         </w:rPr>
-        <w:t xml:space="preserve"> </w:t>
-      </w:r>
-      <w:ins w:id="69" w:author="M P" w:date="2014-03-23T13:52:00Z">
-        <w:r>
-          <w:rPr>
-            <w:rFonts w:ascii="Avenir Book" w:hAnsi="Avenir Book"/>
-          </w:rPr>
-          <w:t xml:space="preserve">a </w:t>
-        </w:r>
-      </w:ins>
-      <w:r>
-        <w:rPr>
-          <w:rFonts w:ascii="Avenir Book" w:hAnsi="Avenir Book"/>
-        </w:rPr>
         <w:t xml:space="preserve">non-separable </w:t>
       </w:r>
       <w:r>
         <w:rPr>
           <w:rFonts w:ascii="Avenir Book" w:hAnsi="Avenir Book"/>
         </w:rPr>
-        <w:t>Laplace dispersal kernel</w:t>
-      </w:r>
-      <w:del w:id="70" w:author="M P" w:date="2014-03-23T13:52:00Z">
-        <w:r>
-          <w:rPr>
-            <w:rFonts w:ascii="Avenir Book" w:hAnsi="Avenir Book"/>
-          </w:rPr>
-          <w:delText>, as described below</w:delText>
-        </w:r>
-        <w:commentRangeEnd w:id="66"/>
-        <w:r>
-          <w:rPr>
-            <w:rStyle w:val="CommentReference"/>
-          </w:rPr>
-          <w:commentReference w:id="66"/>
-        </w:r>
-      </w:del>
-      <w:r>
-        <w:rPr>
-          <w:rFonts w:ascii="Avenir Book" w:hAnsi="Avenir Book"/>
-        </w:rPr>
-        <w:t xml:space="preserve">. </w:t>
+        <w:t xml:space="preserve">Laplace dispersal kernel. </w:t>
       </w:r>
     </w:p>
     <w:p>
@@ -4529,7 +4512,7 @@
         </w:rPr>
         <w:t xml:space="preserve">At equilibrium, the population will move in a traveling wave, where the </w:t>
       </w:r>
-      <w:ins w:id="71" w:author="M P" w:date="2014-03-23T13:52:00Z">
+      <w:ins w:id="69" w:author="M P" w:date="2014-03-23T13:52:00Z">
         <w:r>
           <w:rPr>
             <w:rFonts w:ascii="Avenir Book" w:hAnsi="Avenir Book"/>
@@ -4973,7 +4956,6 @@
         <w:rPr>
           <w:rFonts w:ascii="Avenir Book" w:hAnsi="Avenir Book"/>
         </w:rPr>
-        <w:lastRenderedPageBreak/>
         <w:t>where</w:t>
       </w:r>
       <w:proofErr w:type="gramEnd"/>
@@ -5934,17 +5916,18 @@
           <w:sz w:val="28"/>
         </w:rPr>
       </w:pPr>
-      <w:bookmarkStart w:id="72" w:name="persistence"/>
+      <w:bookmarkStart w:id="70" w:name="persistence"/>
       <w:r>
         <w:rPr>
           <w:rFonts w:ascii="Avenir Book" w:hAnsi="Avenir Book"/>
           <w:color w:val="auto"/>
           <w:sz w:val="28"/>
         </w:rPr>
+        <w:lastRenderedPageBreak/>
         <w:t xml:space="preserve">Persistence </w:t>
       </w:r>
     </w:p>
-    <w:bookmarkEnd w:id="72"/>
+    <w:bookmarkEnd w:id="70"/>
     <w:p>
       <w:pPr>
         <w:spacing w:line="480" w:lineRule="auto"/>
@@ -6234,14 +6217,7 @@
         <w:rPr>
           <w:rFonts w:ascii="Avenir Book" w:hAnsi="Avenir Book"/>
         </w:rPr>
-        <w:t xml:space="preserve"> (the introduction of a small population will grow rather than return to </w:t>
-      </w:r>
-      <w:r>
-        <w:rPr>
-          <w:rFonts w:ascii="Avenir Book" w:hAnsi="Avenir Book"/>
-        </w:rPr>
-        <w:lastRenderedPageBreak/>
-        <w:t>extinction)</w:t>
+        <w:t xml:space="preserve"> (the introduction of a small population will grow rather than return to extinction)</w:t>
       </w:r>
       <w:r>
         <w:rPr>
@@ -6980,7 +6956,7 @@
         </w:rPr>
         <w:t xml:space="preserve">We derive a similar expression for a sinusoidal kernel in the Appendix A.4. </w:t>
       </w:r>
-      <w:ins w:id="73" w:author="M P" w:date="2014-03-23T13:58:00Z">
+      <w:ins w:id="71" w:author="M P" w:date="2014-03-23T13:58:00Z">
         <w:r>
           <w:rPr>
             <w:rFonts w:ascii="Avenir Book" w:hAnsi="Avenir Book"/>
@@ -6994,7 +6970,7 @@
         </w:rPr>
         <w:t xml:space="preserve">For both kernels, </w:t>
       </w:r>
-      <w:ins w:id="74" w:author="M P" w:date="2014-03-23T13:58:00Z">
+      <w:ins w:id="72" w:author="M P" w:date="2014-03-23T13:58:00Z">
         <w:r>
           <w:rPr>
             <w:rFonts w:ascii="Avenir Book" w:hAnsi="Avenir Book"/>
@@ -7153,7 +7129,21 @@
                   <w:rPr>
                     <w:rFonts w:ascii="Cambria Math" w:hAnsi="Cambria Math"/>
                   </w:rPr>
-                  <m:t>)q⟨d⟩,</m:t>
+                  <m:t>)q</m:t>
+                </m:r>
+                <w:ins w:id="73" w:author="Eleanor Brush" w:date="2014-03-27T11:25:00Z">
+                  <m:r>
+                    <w:rPr>
+                      <w:rFonts w:ascii="Cambria Math" w:hAnsi="Cambria Math"/>
+                    </w:rPr>
+                    <m:t>(</m:t>
+                  </m:r>
+                </w:ins>
+                <m:r>
+                  <w:rPr>
+                    <w:rFonts w:ascii="Cambria Math" w:hAnsi="Cambria Math"/>
+                  </w:rPr>
+                  <m:t>⟨d⟩,</m:t>
                 </m:r>
                 <m:sSup>
                   <m:sSupPr>
@@ -7296,13 +7286,12 @@
           <w:rFonts w:ascii="Avenir Book" w:hAnsi="Avenir Book"/>
         </w:rPr>
       </w:pPr>
-      <w:commentRangeStart w:id="75"/>
+      <w:commentRangeStart w:id="74"/>
       <w:proofErr w:type="gramStart"/>
       <w:r>
         <w:rPr>
           <w:rFonts w:ascii="Avenir Book" w:hAnsi="Avenir Book"/>
         </w:rPr>
-        <w:lastRenderedPageBreak/>
         <w:t>where</w:t>
       </w:r>
       <w:proofErr w:type="gramEnd"/>
@@ -7312,7 +7301,7 @@
         </w:rPr>
         <w:t xml:space="preserve"> </w:t>
       </w:r>
-      <w:ins w:id="76" w:author="Emma Fuller" w:date="2014-03-14T16:17:00Z">
+      <w:ins w:id="75" w:author="Emma Fuller" w:date="2014-03-14T16:17:00Z">
         <m:oMath>
           <m:r>
             <w:rPr>
@@ -7322,58 +7311,112 @@
           </m:r>
         </m:oMath>
       </w:ins>
-      <m:oMath>
-        <m:r>
-          <w:rPr>
-            <w:rFonts w:ascii="Cambria Math" w:hAnsi="Cambria Math"/>
-          </w:rPr>
-          <m:t>(L,</m:t>
-        </m:r>
-        <m:sSub>
-          <m:sSubPr>
-            <m:ctrlPr>
-              <w:rPr>
-                <w:rFonts w:ascii="Cambria Math" w:hAnsi="Cambria Math"/>
-              </w:rPr>
-            </m:ctrlPr>
-          </m:sSubPr>
-          <m:e>
-            <m:r>
-              <w:rPr>
-                <w:rFonts w:ascii="Cambria Math" w:hAnsi="Cambria Math" w:cs="Cambria Math"/>
-              </w:rPr>
-              <m:t>R</m:t>
-            </m:r>
-          </m:e>
-          <m:sub>
-            <m:r>
-              <w:rPr>
-                <w:rFonts w:ascii="Cambria Math" w:hAnsi="Cambria Math"/>
-              </w:rPr>
-              <m:t>0</m:t>
-            </m:r>
-          </m:sub>
-        </m:sSub>
-        <m:r>
-          <w:rPr>
-            <w:rFonts w:ascii="Cambria Math" w:hAnsi="Cambria Math"/>
-          </w:rPr>
-          <m:t>)</m:t>
-        </m:r>
-      </m:oMath>
-      <w:r>
-        <w:rPr>
-          <w:rFonts w:ascii="Avenir Book" w:hAnsi="Avenir Book"/>
-        </w:rPr>
-        <w:t xml:space="preserve"> is a decreasing function of the length of the viable patch and the intrinsic growth rate.</w:t>
-      </w:r>
-      <w:commentRangeEnd w:id="75"/>
+      <w:del w:id="76" w:author="Eleanor Brush" w:date="2014-03-27T11:25:00Z">
+        <m:oMath>
+          <m:r>
+            <w:rPr>
+              <w:rFonts w:ascii="Cambria Math" w:hAnsi="Cambria Math"/>
+            </w:rPr>
+            <m:t>(L,</m:t>
+          </m:r>
+          <m:sSub>
+            <m:sSubPr>
+              <m:ctrlPr>
+                <w:rPr>
+                  <w:rFonts w:ascii="Cambria Math" w:hAnsi="Cambria Math"/>
+                </w:rPr>
+              </m:ctrlPr>
+            </m:sSubPr>
+            <m:e>
+              <m:r>
+                <w:rPr>
+                  <w:rFonts w:ascii="Cambria Math" w:hAnsi="Cambria Math" w:cs="Cambria Math"/>
+                </w:rPr>
+                <m:t>R</m:t>
+              </m:r>
+            </m:e>
+            <m:sub>
+              <m:r>
+                <w:rPr>
+                  <w:rFonts w:ascii="Cambria Math" w:hAnsi="Cambria Math"/>
+                </w:rPr>
+                <m:t>0</m:t>
+              </m:r>
+            </m:sub>
+          </m:sSub>
+          <m:r>
+            <w:rPr>
+              <w:rFonts w:ascii="Cambria Math" w:hAnsi="Cambria Math"/>
+            </w:rPr>
+            <m:t>)</m:t>
+          </m:r>
+        </m:oMath>
+      </w:del>
+      <w:r>
+        <w:rPr>
+          <w:rFonts w:ascii="Avenir Book" w:hAnsi="Avenir Book"/>
+        </w:rPr>
+        <w:t xml:space="preserve"> is a decreasing function of the length of the viable patch and the intrinsic growth rate</w:t>
+      </w:r>
+      <w:ins w:id="77" w:author="Eleanor Brush" w:date="2014-03-27T11:25:00Z">
+        <w:r>
+          <w:rPr>
+            <w:rFonts w:ascii="Avenir Book" w:hAnsi="Avenir Book"/>
+          </w:rPr>
+          <w:t xml:space="preserve"> and </w:t>
+        </w:r>
+      </w:ins>
+      <w:ins w:id="78" w:author="Eleanor Brush" w:date="2014-03-27T11:26:00Z">
+        <m:oMath>
+          <m:r>
+            <w:rPr>
+              <w:rFonts w:ascii="Cambria Math" w:hAnsi="Cambria Math"/>
+            </w:rPr>
+            <m:t>q</m:t>
+          </m:r>
+        </m:oMath>
+        <w:r>
+          <w:rPr>
+            <w:rFonts w:ascii="Avenir Book" w:eastAsiaTheme="minorEastAsia" w:hAnsi="Avenir Book"/>
+          </w:rPr>
+          <w:t xml:space="preserve"> describes the dependence on the other </w:t>
+        </w:r>
+        <w:commentRangeStart w:id="79"/>
+        <w:r>
+          <w:rPr>
+            <w:rFonts w:ascii="Avenir Book" w:eastAsiaTheme="minorEastAsia" w:hAnsi="Avenir Book"/>
+          </w:rPr>
+          <w:t>parameters</w:t>
+        </w:r>
+        <w:commentRangeEnd w:id="79"/>
+        <w:r>
+          <w:rPr>
+            <w:rStyle w:val="CommentReference"/>
+          </w:rPr>
+          <w:commentReference w:id="79"/>
+        </w:r>
+      </w:ins>
+      <w:r>
+        <w:rPr>
+          <w:rFonts w:ascii="Avenir Book" w:hAnsi="Avenir Book"/>
+        </w:rPr>
+        <w:t>.</w:t>
+      </w:r>
+      <w:commentRangeEnd w:id="74"/>
       <w:r>
         <w:rPr>
           <w:rStyle w:val="CommentReference"/>
         </w:rPr>
-        <w:commentReference w:id="75"/>
-      </w:r>
+        <w:commentReference w:id="74"/>
+      </w:r>
+      <w:ins w:id="81" w:author="Eleanor Brush" w:date="2014-03-27T11:27:00Z">
+        <w:r>
+          <w:rPr>
+            <w:rFonts w:ascii="Avenir Book" w:hAnsi="Avenir Book"/>
+          </w:rPr>
+          <w:t xml:space="preserve"> </w:t>
+        </w:r>
+      </w:ins>
     </w:p>
     <w:p>
       <w:pPr>
@@ -7385,7 +7428,7 @@
           <w:sz w:val="28"/>
         </w:rPr>
       </w:pPr>
-      <w:bookmarkStart w:id="77" w:name="calculating-synergy"/>
+      <w:bookmarkStart w:id="82" w:name="calculating-synergy"/>
       <w:r>
         <w:rPr>
           <w:rFonts w:ascii="Avenir Book" w:hAnsi="Avenir Book"/>
@@ -7403,7 +7446,7 @@
         <w:t xml:space="preserve">the interaction of climate velocity and harvest </w:t>
       </w:r>
     </w:p>
-    <w:bookmarkEnd w:id="77"/>
+    <w:bookmarkEnd w:id="82"/>
     <w:p>
       <w:pPr>
         <w:spacing w:line="480" w:lineRule="auto"/>
@@ -7447,14 +7490,28 @@
         </w:rPr>
         <w:t xml:space="preserve">, we found the total biomass of the population when it reached an equilibrium traveling pulse and compared this equilibrium biomass in the presence and absence of each stressor individually or the two stressors together. </w:t>
       </w:r>
-      <w:commentRangeStart w:id="78"/>
-      <w:r>
-        <w:rPr>
-          <w:rFonts w:ascii="Avenir Book" w:hAnsi="Avenir Book"/>
-        </w:rPr>
-        <w:t xml:space="preserve">Equations </w:t>
-      </w:r>
-      <w:ins w:id="79" w:author="Emma Fuller" w:date="2014-03-14T16:22:00Z">
+      <w:commentRangeStart w:id="83"/>
+      <w:commentRangeStart w:id="84"/>
+      <w:r>
+        <w:rPr>
+          <w:rFonts w:ascii="Avenir Book" w:hAnsi="Avenir Book"/>
+        </w:rPr>
+        <w:t>Equation</w:t>
+      </w:r>
+      <w:commentRangeEnd w:id="84"/>
+      <w:r>
+        <w:rPr>
+          <w:rStyle w:val="CommentReference"/>
+        </w:rPr>
+        <w:commentReference w:id="84"/>
+      </w:r>
+      <w:r>
+        <w:rPr>
+          <w:rFonts w:ascii="Avenir Book" w:hAnsi="Avenir Book"/>
+        </w:rPr>
+        <w:t xml:space="preserve">s </w:t>
+      </w:r>
+      <w:ins w:id="85" w:author="Emma Fuller" w:date="2014-03-14T16:22:00Z">
         <w:r>
           <w:rPr>
             <w:rFonts w:ascii="Avenir Book" w:hAnsi="Avenir Book"/>
@@ -7468,7 +7525,7 @@
         </w:rPr>
         <w:t xml:space="preserve"> and</w:t>
       </w:r>
-      <w:ins w:id="80" w:author="Emma Fuller" w:date="2014-03-14T16:22:00Z">
+      <w:ins w:id="86" w:author="Emma Fuller" w:date="2014-03-14T16:22:00Z">
         <w:r>
           <w:rPr>
             <w:rFonts w:ascii="Avenir Book" w:hAnsi="Avenir Book"/>
@@ -7476,13 +7533,13 @@
           <w:t xml:space="preserve"> 6</w:t>
         </w:r>
       </w:ins>
-      <w:commentRangeEnd w:id="78"/>
-      <w:ins w:id="81" w:author="Emma Fuller" w:date="2014-03-15T13:36:00Z">
+      <w:commentRangeEnd w:id="83"/>
+      <w:ins w:id="87" w:author="Emma Fuller" w:date="2014-03-15T13:36:00Z">
         <w:r>
           <w:rPr>
             <w:rStyle w:val="CommentReference"/>
           </w:rPr>
-          <w:commentReference w:id="78"/>
+          <w:commentReference w:id="83"/>
         </w:r>
       </w:ins>
       <w:r>
@@ -7908,7 +7965,7 @@
         </w:rPr>
         <w:t xml:space="preserve">, the </w:t>
       </w:r>
-      <w:ins w:id="83" w:author="M P" w:date="2014-03-23T14:00:00Z">
+      <w:ins w:id="89" w:author="M P" w:date="2014-03-23T14:00:00Z">
         <w:r>
           <w:rPr>
             <w:rFonts w:ascii="Avenir Book" w:hAnsi="Avenir Book"/>
@@ -7928,7 +7985,7 @@
         </w:rPr>
         <w:t xml:space="preserve">caused by both stressors would be the sum of the </w:t>
       </w:r>
-      <w:ins w:id="84" w:author="M P" w:date="2014-03-23T14:00:00Z">
+      <w:ins w:id="90" w:author="M P" w:date="2014-03-23T14:00:00Z">
         <w:r>
           <w:rPr>
             <w:rFonts w:ascii="Avenir Book" w:hAnsi="Avenir Book"/>
@@ -7999,7 +8056,6 @@
                   <w:rPr>
                     <w:rFonts w:ascii="Cambria Math" w:hAnsi="Cambria Math"/>
                   </w:rPr>
-                  <w:lastRenderedPageBreak/>
                   <m:t>S=</m:t>
                 </m:r>
                 <m:sSub>
@@ -8169,7 +8225,7 @@
         </w:rPr>
         <w:t>If the stressors aggravate each other</w:t>
       </w:r>
-      <w:ins w:id="85" w:author="M P" w:date="2014-03-23T14:00:00Z">
+      <w:ins w:id="91" w:author="M P" w:date="2014-03-23T14:00:00Z">
         <w:r>
           <w:rPr>
             <w:rFonts w:ascii="Avenir Book" w:hAnsi="Avenir Book"/>
@@ -8189,7 +8245,7 @@
         </w:rPr>
         <w:t>, the effect of both stressors is greater than we would expect from considering either stressor individually. If the stressors alleviate each other</w:t>
       </w:r>
-      <w:ins w:id="86" w:author="M P" w:date="2014-03-23T14:00:00Z">
+      <w:ins w:id="92" w:author="M P" w:date="2014-03-23T14:00:00Z">
         <w:r>
           <w:rPr>
             <w:rFonts w:ascii="Avenir Book" w:hAnsi="Avenir Book"/>
@@ -8274,7 +8330,7 @@
           <w:sz w:val="28"/>
         </w:rPr>
       </w:pPr>
-      <w:bookmarkStart w:id="87" w:name="simulations"/>
+      <w:bookmarkStart w:id="93" w:name="simulations"/>
       <w:r>
         <w:rPr>
           <w:rFonts w:ascii="Avenir Book" w:hAnsi="Avenir Book"/>
@@ -8284,7 +8340,7 @@
         <w:t xml:space="preserve">Simulations </w:t>
       </w:r>
     </w:p>
-    <w:bookmarkEnd w:id="87"/>
+    <w:bookmarkEnd w:id="93"/>
     <w:p>
       <w:pPr>
         <w:spacing w:line="480" w:lineRule="auto"/>
@@ -8361,6 +8417,7 @@
                   <w:rPr>
                     <w:rFonts w:ascii="Cambria Math" w:hAnsi="Cambria Math"/>
                   </w:rPr>
+                  <w:lastRenderedPageBreak/>
                   <m:t>k(x-y)=</m:t>
                 </m:r>
                 <m:f>
@@ -8531,7 +8588,6 @@
         <w:rPr>
           <w:rFonts w:ascii="Avenir Book" w:hAnsi="Avenir Book"/>
         </w:rPr>
-        <w:lastRenderedPageBreak/>
         <w:t xml:space="preserve">Second, we implemented two management strategies </w:t>
       </w:r>
       <w:r>
@@ -8716,19 +8772,19 @@
         </w:rPr>
         <w:t xml:space="preserve">, we evaluated the population at each point in space to determine how much harvesting should occur. If the population abundance was below the designated </w:t>
       </w:r>
-      <w:commentRangeStart w:id="88"/>
+      <w:commentRangeStart w:id="94"/>
       <w:r>
         <w:rPr>
           <w:rFonts w:ascii="Avenir Book" w:hAnsi="Avenir Book"/>
         </w:rPr>
         <w:t>threshold</w:t>
       </w:r>
-      <w:commentRangeEnd w:id="88"/>
+      <w:commentRangeEnd w:id="94"/>
       <w:r>
         <w:rPr>
           <w:rStyle w:val="CommentReference"/>
         </w:rPr>
-        <w:commentReference w:id="88"/>
+        <w:commentReference w:id="94"/>
       </w:r>
       <w:r>
         <w:rPr>
@@ -8816,14 +8872,14 @@
         <w:rPr>
           <w:rFonts w:ascii="Avenir Book" w:hAnsi="Avenir Book"/>
         </w:rPr>
-        <w:t xml:space="preserve">. MPAs are typically </w:t>
+        <w:t xml:space="preserve">. MPAs are typically designed to meet either </w:t>
       </w:r>
       <w:r>
         <w:rPr>
           <w:rFonts w:ascii="Avenir Book" w:hAnsi="Avenir Book"/>
         </w:rPr>
         <w:lastRenderedPageBreak/>
-        <w:t>designed to meet either fishery management or conservation goals (</w:t>
+        <w:t>fishery management or conservation goals (</w:t>
       </w:r>
       <w:proofErr w:type="spellStart"/>
       <w:r>
@@ -9071,7 +9127,7 @@
           <w:color w:val="auto"/>
         </w:rPr>
       </w:pPr>
-      <w:bookmarkStart w:id="89" w:name="results"/>
+      <w:bookmarkStart w:id="95" w:name="results"/>
       <w:r>
         <w:rPr>
           <w:rFonts w:ascii="Avenir Book" w:hAnsi="Avenir Book"/>
@@ -9090,8 +9146,8 @@
           <w:sz w:val="28"/>
         </w:rPr>
       </w:pPr>
-      <w:bookmarkStart w:id="90" w:name="interactions-between-stressors"/>
-      <w:bookmarkEnd w:id="89"/>
+      <w:bookmarkStart w:id="96" w:name="interactions-between-stressors"/>
+      <w:bookmarkEnd w:id="95"/>
       <w:r>
         <w:rPr>
           <w:rFonts w:ascii="Avenir Book" w:hAnsi="Avenir Book"/>
@@ -9141,7 +9197,7 @@
         <w:t>elocity</w:t>
       </w:r>
     </w:p>
-    <w:bookmarkEnd w:id="90"/>
+    <w:bookmarkEnd w:id="96"/>
     <w:p>
       <w:pPr>
         <w:spacing w:line="480" w:lineRule="auto"/>
@@ -9149,7 +9205,7 @@
           <w:rFonts w:ascii="Avenir Book" w:hAnsi="Avenir Book"/>
         </w:rPr>
       </w:pPr>
-      <w:ins w:id="91" w:author="M P" w:date="2014-03-23T14:05:00Z">
+      <w:ins w:id="97" w:author="M P" w:date="2014-03-23T14:05:00Z">
         <w:r>
           <w:rPr>
             <w:rFonts w:ascii="Avenir Book" w:hAnsi="Avenir Book"/>
@@ -9175,7 +9231,7 @@
         </w:rPr>
         <w:t>harvest rate are inversely related</w:t>
       </w:r>
-      <w:ins w:id="92" w:author="M P" w:date="2014-03-23T14:05:00Z">
+      <w:ins w:id="98" w:author="M P" w:date="2014-03-23T14:05:00Z">
         <w:r>
           <w:rPr>
             <w:rFonts w:ascii="Avenir Book" w:hAnsi="Avenir Book"/>
@@ -9246,14 +9302,7 @@
         <w:rPr>
           <w:rFonts w:ascii="Avenir Book" w:hAnsi="Avenir Book"/>
         </w:rPr>
-        <w:t xml:space="preserve">). This means that a harvesting rate that is </w:t>
-      </w:r>
-      <w:r>
-        <w:rPr>
-          <w:rFonts w:ascii="Avenir Book" w:hAnsi="Avenir Book"/>
-        </w:rPr>
-        <w:lastRenderedPageBreak/>
-        <w:t xml:space="preserve">sustainable in the absence of environmental shift may no longer be sustainable if the environment </w:t>
+        <w:t xml:space="preserve">). This means that a harvesting rate that is sustainable in the absence of environmental shift may no longer be sustainable if the environment </w:t>
       </w:r>
       <w:r>
         <w:rPr>
@@ -9324,7 +9373,14 @@
         <w:rPr>
           <w:rFonts w:ascii="Avenir Book" w:hAnsi="Avenir Book"/>
         </w:rPr>
-        <w:t xml:space="preserve"> decreases (Figure 1</w:t>
+        <w:t xml:space="preserve"> </w:t>
+      </w:r>
+      <w:r>
+        <w:rPr>
+          <w:rFonts w:ascii="Avenir Book" w:hAnsi="Avenir Book"/>
+        </w:rPr>
+        <w:lastRenderedPageBreak/>
+        <w:t>decreases (Figure 1</w:t>
       </w:r>
       <w:r>
         <w:rPr>
@@ -9366,7 +9422,7 @@
         </w:rPr>
         <w:t xml:space="preserve"> their critical rates</w:t>
       </w:r>
-      <w:ins w:id="93" w:author="M P" w:date="2014-03-23T14:05:00Z">
+      <w:ins w:id="99" w:author="M P" w:date="2014-03-23T14:05:00Z">
         <w:r>
           <w:rPr>
             <w:rFonts w:ascii="Avenir Book" w:hAnsi="Avenir Book"/>
@@ -9374,7 +9430,7 @@
           <w:t>,</w:t>
         </w:r>
       </w:ins>
-      <w:ins w:id="94" w:author="Emma Fuller" w:date="2014-03-11T18:38:00Z">
+      <w:ins w:id="100" w:author="Emma Fuller" w:date="2014-03-11T18:38:00Z">
         <w:r>
           <w:rPr>
             <w:rFonts w:ascii="Avenir Book" w:hAnsi="Avenir Book"/>
@@ -9402,7 +9458,7 @@
         </w:rPr>
         <w:t xml:space="preserve">. Before the stressors reach those thresholds, the equilibrium biomass of the population decreases as the harvesting pressure </w:t>
       </w:r>
-      <w:ins w:id="95" w:author="M P" w:date="2014-03-23T14:06:00Z">
+      <w:ins w:id="101" w:author="M P" w:date="2014-03-23T14:06:00Z">
         <w:r>
           <w:rPr>
             <w:rFonts w:ascii="Avenir Book" w:hAnsi="Avenir Book"/>
@@ -9416,7 +9472,7 @@
         </w:rPr>
         <w:t xml:space="preserve"> the</w:t>
       </w:r>
-      <w:ins w:id="96" w:author="M P" w:date="2014-03-23T14:06:00Z">
+      <w:ins w:id="102" w:author="M P" w:date="2014-03-23T14:06:00Z">
         <w:r>
           <w:rPr>
             <w:rFonts w:ascii="Avenir Book" w:hAnsi="Avenir Book"/>
@@ -9436,7 +9492,7 @@
         </w:rPr>
         <w:t>al shift</w:t>
       </w:r>
-      <w:ins w:id="97" w:author="M P" w:date="2014-03-23T14:06:00Z">
+      <w:ins w:id="103" w:author="M P" w:date="2014-03-23T14:06:00Z">
         <w:r>
           <w:rPr>
             <w:rFonts w:ascii="Avenir Book" w:hAnsi="Avenir Book"/>
@@ -9476,7 +9532,7 @@
         </w:rPr>
         <w:t>It is always the case that increasing the intrinsic growth rate</w:t>
       </w:r>
-      <w:ins w:id="98" w:author="M P" w:date="2014-03-23T14:07:00Z">
+      <w:ins w:id="104" w:author="M P" w:date="2014-03-23T14:07:00Z">
         <w:r>
           <w:rPr>
             <w:rFonts w:ascii="Avenir Book" w:hAnsi="Avenir Book"/>
@@ -9511,7 +9567,7 @@
           </m:sub>
         </m:sSub>
       </m:oMath>
-      <w:ins w:id="99" w:author="M P" w:date="2014-03-23T14:07:00Z">
+      <w:ins w:id="105" w:author="M P" w:date="2014-03-23T14:07:00Z">
         <w:r>
           <w:rPr>
             <w:rFonts w:ascii="Avenir Book" w:hAnsi="Avenir Book"/>
@@ -9525,7 +9581,7 @@
         </w:rPr>
         <w:t xml:space="preserve"> </w:t>
       </w:r>
-      <w:ins w:id="100" w:author="M P" w:date="2014-03-23T14:07:00Z">
+      <w:ins w:id="106" w:author="M P" w:date="2014-03-23T14:07:00Z">
         <w:r>
           <w:rPr>
             <w:rFonts w:ascii="Avenir Book" w:hAnsi="Avenir Book"/>
@@ -9665,7 +9721,7 @@
         </w:rPr>
         <w:t xml:space="preserve">. When the environment is shifting quickly, on the other hand, dispersing farther can help the population persist because </w:t>
       </w:r>
-      <w:ins w:id="101" w:author="M P" w:date="2014-03-23T14:08:00Z">
+      <w:ins w:id="107" w:author="M P" w:date="2014-03-23T14:08:00Z">
         <w:r>
           <w:rPr>
             <w:rFonts w:ascii="Avenir Book" w:hAnsi="Avenir Book"/>
@@ -9685,7 +9741,7 @@
         </w:rPr>
         <w:t xml:space="preserve">larvae will disperse into the space that will become viable </w:t>
       </w:r>
-      <w:ins w:id="102" w:author="M P" w:date="2014-03-23T14:08:00Z">
+      <w:ins w:id="108" w:author="M P" w:date="2014-03-23T14:08:00Z">
         <w:r>
           <w:rPr>
             <w:rFonts w:ascii="Avenir Book" w:hAnsi="Avenir Book"/>
@@ -9715,14 +9771,7 @@
         <w:rPr>
           <w:rFonts w:ascii="Avenir Book" w:hAnsi="Avenir Book"/>
         </w:rPr>
-        <w:t xml:space="preserve">te: at a low climate velocity, we can more severely harvest populations that have a shorter dispersal </w:t>
-      </w:r>
-      <w:r>
-        <w:rPr>
-          <w:rFonts w:ascii="Avenir Book" w:hAnsi="Avenir Book"/>
-        </w:rPr>
-        <w:lastRenderedPageBreak/>
-        <w:t>distance than those that disperse farther, whereas at a high climate velocity, we can more aggressively harvest populations that disperse farther.</w:t>
+        <w:t>te: at a low climate velocity, we can more severely harvest populations that have a shorter dispersal distance than those that disperse farther, whereas at a high climate velocity, we can more aggressively harvest populations that disperse farther.</w:t>
       </w:r>
     </w:p>
     <w:p>
@@ -9766,7 +9815,14 @@
         <w:rPr>
           <w:rFonts w:ascii="Avenir Book" w:hAnsi="Avenir Book"/>
         </w:rPr>
-        <w:t xml:space="preserve">). Where positive synergy exists, a doubly stressed population loses more biomass than we would predict from either stressor individually. The stressors interact most strongly at high harvest and climate velocity rates, shortly before they drive the population extinct. However, the synergistic loss in biomass is very low, meaning that these stressors interact more or less additively. We found similar analytical results for a sinusoidal dispersal kernel, </w:t>
+        <w:t xml:space="preserve">). Where positive synergy exists, a doubly stressed population loses </w:t>
+      </w:r>
+      <w:r>
+        <w:rPr>
+          <w:rFonts w:ascii="Avenir Book" w:hAnsi="Avenir Book"/>
+        </w:rPr>
+        <w:lastRenderedPageBreak/>
+        <w:t xml:space="preserve">more biomass than we would predict from either stressor individually. The stressors interact most strongly at high harvest and climate velocity rates, shortly before they drive the population extinct. However, the synergistic loss in biomass is very low, meaning that these stressors interact more or less additively. We found similar analytical results for a sinusoidal dispersal kernel, </w:t>
       </w:r>
       <w:r>
         <w:rPr>
@@ -9791,7 +9847,7 @@
           <w:sz w:val="28"/>
         </w:rPr>
       </w:pPr>
-      <w:bookmarkStart w:id="103" w:name="management-strategies"/>
+      <w:bookmarkStart w:id="109" w:name="management-strategies"/>
       <w:r>
         <w:rPr>
           <w:rFonts w:ascii="Avenir Book" w:hAnsi="Avenir Book"/>
@@ -9809,7 +9865,7 @@
         <w:t xml:space="preserve">anagement strategies </w:t>
       </w:r>
     </w:p>
-    <w:bookmarkEnd w:id="103"/>
+    <w:bookmarkEnd w:id="109"/>
     <w:p>
       <w:pPr>
         <w:spacing w:line="480" w:lineRule="auto"/>
@@ -9964,19 +10020,19 @@
         </w:rPr>
         <w:t>on the harvesting rate (Figure 3</w:t>
       </w:r>
-      <w:commentRangeStart w:id="104"/>
+      <w:commentRangeStart w:id="110"/>
       <w:r>
         <w:rPr>
           <w:rFonts w:ascii="Avenir Book" w:hAnsi="Avenir Book"/>
         </w:rPr>
         <w:t>d</w:t>
       </w:r>
-      <w:commentRangeEnd w:id="104"/>
+      <w:commentRangeEnd w:id="110"/>
       <w:r>
         <w:rPr>
           <w:rStyle w:val="CommentReference"/>
         </w:rPr>
-        <w:commentReference w:id="104"/>
+        <w:commentReference w:id="110"/>
       </w:r>
       <w:r>
         <w:rPr>
@@ -10014,238 +10070,244 @@
         <w:rPr>
           <w:rFonts w:ascii="Avenir Book" w:hAnsi="Avenir Book"/>
         </w:rPr>
+        <w:t>With either type of MPA strategies examined (many small versus few large), the population withst</w:t>
+      </w:r>
+      <w:r>
+        <w:rPr>
+          <w:rFonts w:ascii="Avenir Book" w:hAnsi="Avenir Book"/>
+        </w:rPr>
+        <w:t>an</w:t>
+      </w:r>
+      <w:r>
+        <w:rPr>
+          <w:rFonts w:ascii="Avenir Book" w:hAnsi="Avenir Book"/>
+        </w:rPr>
+        <w:t>d</w:t>
+      </w:r>
+      <w:r>
+        <w:rPr>
+          <w:rFonts w:ascii="Avenir Book" w:hAnsi="Avenir Book"/>
+        </w:rPr>
+        <w:t>s</w:t>
+      </w:r>
+      <w:r>
+        <w:rPr>
+          <w:rFonts w:ascii="Avenir Book" w:hAnsi="Avenir Book"/>
+        </w:rPr>
+        <w:t xml:space="preserve"> combinations of higher climate velocities and</w:t>
+      </w:r>
+      <w:r>
+        <w:rPr>
+          <w:rFonts w:ascii="Avenir Book" w:hAnsi="Avenir Book"/>
+        </w:rPr>
+        <w:t xml:space="preserve"> higher</w:t>
+      </w:r>
+      <w:r>
+        <w:rPr>
+          <w:rFonts w:ascii="Avenir Book" w:hAnsi="Avenir Book"/>
+        </w:rPr>
+        <w:t xml:space="preserve"> harvesting rates</w:t>
+      </w:r>
+      <w:r>
+        <w:rPr>
+          <w:rFonts w:ascii="Avenir Book" w:hAnsi="Avenir Book"/>
+        </w:rPr>
+        <w:t xml:space="preserve"> than without the MPAs</w:t>
+      </w:r>
+      <w:r>
+        <w:rPr>
+          <w:rFonts w:ascii="Avenir Book" w:hAnsi="Avenir Book"/>
+        </w:rPr>
+        <w:t xml:space="preserve"> (</w:t>
+      </w:r>
+      <w:r>
+        <w:rPr>
+          <w:rFonts w:ascii="Avenir Book" w:hAnsi="Avenir Book"/>
+        </w:rPr>
+        <w:t xml:space="preserve">compare </w:t>
+      </w:r>
+      <w:r>
+        <w:rPr>
+          <w:rFonts w:ascii="Avenir Book" w:hAnsi="Avenir Book"/>
+        </w:rPr>
+        <w:t>Figure</w:t>
+      </w:r>
+      <w:r>
+        <w:rPr>
+          <w:rFonts w:ascii="Avenir Book" w:hAnsi="Avenir Book"/>
+        </w:rPr>
+        <w:t>s</w:t>
+      </w:r>
+      <w:r>
+        <w:rPr>
+          <w:rFonts w:ascii="Avenir Book" w:hAnsi="Avenir Book"/>
+        </w:rPr>
+        <w:t xml:space="preserve"> 3b</w:t>
+      </w:r>
+      <w:r>
+        <w:rPr>
+          <w:rFonts w:ascii="Avenir Book" w:hAnsi="Avenir Book"/>
+        </w:rPr>
+        <w:t xml:space="preserve"> and </w:t>
+      </w:r>
+      <w:r>
+        <w:rPr>
+          <w:rFonts w:ascii="Avenir Book" w:hAnsi="Avenir Book"/>
+        </w:rPr>
+        <w:t>c</w:t>
+      </w:r>
+      <w:r>
+        <w:rPr>
+          <w:rFonts w:ascii="Avenir Book" w:hAnsi="Avenir Book"/>
+        </w:rPr>
+        <w:t xml:space="preserve"> to </w:t>
+      </w:r>
+      <w:r>
+        <w:rPr>
+          <w:rFonts w:ascii="Avenir Book" w:hAnsi="Avenir Book"/>
+        </w:rPr>
+        <w:t>Figure 3</w:t>
+      </w:r>
+      <w:r>
+        <w:rPr>
+          <w:rFonts w:ascii="Avenir Book" w:hAnsi="Avenir Book"/>
+        </w:rPr>
+        <w:t>a</w:t>
+      </w:r>
+      <w:r>
+        <w:rPr>
+          <w:rFonts w:ascii="Avenir Book" w:hAnsi="Avenir Book"/>
+        </w:rPr>
+        <w:t xml:space="preserve">). </w:t>
+      </w:r>
+      <w:ins w:id="111" w:author="M P" w:date="2014-03-23T21:56:00Z">
+        <w:r>
+          <w:rPr>
+            <w:rFonts w:ascii="Avenir Book" w:hAnsi="Avenir Book"/>
+          </w:rPr>
+          <w:t xml:space="preserve">However, there were also some differences </w:t>
+        </w:r>
+        <w:r>
+          <w:rPr>
+            <w:rFonts w:ascii="Avenir Book" w:hAnsi="Avenir Book"/>
+          </w:rPr>
+          <w:t>between</w:t>
+        </w:r>
+        <w:r>
+          <w:rPr>
+            <w:rFonts w:ascii="Avenir Book" w:hAnsi="Avenir Book"/>
+          </w:rPr>
+          <w:t xml:space="preserve"> the large and the small MPA strategies. </w:t>
+        </w:r>
+      </w:ins>
+      <w:r>
+        <w:rPr>
+          <w:rFonts w:ascii="Avenir Book" w:hAnsi="Avenir Book"/>
+        </w:rPr>
+        <w:t>At lower climate velocities, MPAs spaced more than one average dispersal distance apart resulted in larger fluctuations of population biomass relative to small, closely spaced, MPAs</w:t>
+      </w:r>
+      <w:r>
+        <w:rPr>
+          <w:rFonts w:ascii="Avenir Book" w:hAnsi="Avenir Book"/>
+        </w:rPr>
+        <w:t xml:space="preserve"> (Appendix A.6</w:t>
+      </w:r>
+      <w:r>
+        <w:rPr>
+          <w:rFonts w:ascii="Avenir Book" w:hAnsi="Avenir Book"/>
+        </w:rPr>
+        <w:t xml:space="preserve">, Figure </w:t>
+      </w:r>
+      <w:r>
+        <w:rPr>
+          <w:rFonts w:ascii="Avenir Book" w:hAnsi="Avenir Book"/>
+        </w:rPr>
+        <w:t>S</w:t>
+      </w:r>
+      <w:r>
+        <w:rPr>
+          <w:rFonts w:ascii="Avenir Book" w:hAnsi="Avenir Book"/>
+        </w:rPr>
+        <w:t>1</w:t>
+      </w:r>
+      <w:r>
+        <w:rPr>
+          <w:rFonts w:ascii="Avenir Book" w:hAnsi="Avenir Book"/>
+        </w:rPr>
+        <w:t>)</w:t>
+      </w:r>
+      <w:r>
+        <w:rPr>
+          <w:rFonts w:ascii="Avenir Book" w:hAnsi="Avenir Book"/>
+        </w:rPr>
+        <w:t xml:space="preserve">. Since minimum population biomass is </w:t>
+      </w:r>
+      <w:ins w:id="112" w:author="M P" w:date="2014-03-23T22:04:00Z">
+        <w:r>
+          <w:rPr>
+            <w:rFonts w:ascii="Avenir Book" w:hAnsi="Avenir Book"/>
+          </w:rPr>
+          <w:t xml:space="preserve">higher </w:t>
+        </w:r>
+      </w:ins>
+      <w:r>
+        <w:rPr>
+          <w:rFonts w:ascii="Avenir Book" w:hAnsi="Avenir Book"/>
+        </w:rPr>
+        <w:t>in simulations with smaller MPAs</w:t>
+      </w:r>
+      <w:r>
+        <w:rPr>
+          <w:rFonts w:ascii="Avenir Book" w:hAnsi="Avenir Book"/>
+        </w:rPr>
+        <w:t xml:space="preserve">, the population </w:t>
+      </w:r>
+      <w:r>
+        <w:rPr>
+          <w:rFonts w:ascii="Avenir Book" w:hAnsi="Avenir Book"/>
+        </w:rPr>
+        <w:t>has</w:t>
+      </w:r>
+      <w:r>
+        <w:rPr>
+          <w:rFonts w:ascii="Avenir Book" w:hAnsi="Avenir Book"/>
+        </w:rPr>
+        <w:t xml:space="preserve"> </w:t>
+      </w:r>
+      <w:r>
+        <w:rPr>
+          <w:rFonts w:ascii="Avenir Book" w:hAnsi="Avenir Book"/>
+        </w:rPr>
+        <w:t xml:space="preserve">a larger </w:t>
+      </w:r>
+      <w:r>
+        <w:rPr>
+          <w:rFonts w:ascii="Avenir Book" w:hAnsi="Avenir Book"/>
+        </w:rPr>
         <w:lastRenderedPageBreak/>
-        <w:t>With either type of MPA strategies examined (many small versus few large), the population withst</w:t>
-      </w:r>
-      <w:r>
-        <w:rPr>
-          <w:rFonts w:ascii="Avenir Book" w:hAnsi="Avenir Book"/>
-        </w:rPr>
-        <w:t>an</w:t>
-      </w:r>
-      <w:r>
-        <w:rPr>
-          <w:rFonts w:ascii="Avenir Book" w:hAnsi="Avenir Book"/>
-        </w:rPr>
-        <w:t>d</w:t>
-      </w:r>
-      <w:r>
-        <w:rPr>
-          <w:rFonts w:ascii="Avenir Book" w:hAnsi="Avenir Book"/>
-        </w:rPr>
-        <w:t>s</w:t>
-      </w:r>
-      <w:r>
-        <w:rPr>
-          <w:rFonts w:ascii="Avenir Book" w:hAnsi="Avenir Book"/>
-        </w:rPr>
-        <w:t xml:space="preserve"> combinations of higher climate velocities and</w:t>
-      </w:r>
-      <w:r>
-        <w:rPr>
-          <w:rFonts w:ascii="Avenir Book" w:hAnsi="Avenir Book"/>
-        </w:rPr>
-        <w:t xml:space="preserve"> higher</w:t>
-      </w:r>
-      <w:r>
-        <w:rPr>
-          <w:rFonts w:ascii="Avenir Book" w:hAnsi="Avenir Book"/>
-        </w:rPr>
-        <w:t xml:space="preserve"> harvesting rates</w:t>
-      </w:r>
-      <w:r>
-        <w:rPr>
-          <w:rFonts w:ascii="Avenir Book" w:hAnsi="Avenir Book"/>
-        </w:rPr>
-        <w:t xml:space="preserve"> than without the MPAs</w:t>
-      </w:r>
-      <w:r>
-        <w:rPr>
-          <w:rFonts w:ascii="Avenir Book" w:hAnsi="Avenir Book"/>
-        </w:rPr>
-        <w:t xml:space="preserve"> (</w:t>
-      </w:r>
-      <w:r>
-        <w:rPr>
-          <w:rFonts w:ascii="Avenir Book" w:hAnsi="Avenir Book"/>
-        </w:rPr>
-        <w:t xml:space="preserve">compare </w:t>
-      </w:r>
-      <w:r>
-        <w:rPr>
-          <w:rFonts w:ascii="Avenir Book" w:hAnsi="Avenir Book"/>
-        </w:rPr>
-        <w:t>Figure</w:t>
-      </w:r>
-      <w:r>
-        <w:rPr>
-          <w:rFonts w:ascii="Avenir Book" w:hAnsi="Avenir Book"/>
-        </w:rPr>
-        <w:t>s</w:t>
-      </w:r>
-      <w:r>
-        <w:rPr>
-          <w:rFonts w:ascii="Avenir Book" w:hAnsi="Avenir Book"/>
-        </w:rPr>
-        <w:t xml:space="preserve"> 3b</w:t>
-      </w:r>
-      <w:r>
-        <w:rPr>
-          <w:rFonts w:ascii="Avenir Book" w:hAnsi="Avenir Book"/>
-        </w:rPr>
-        <w:t xml:space="preserve"> and </w:t>
-      </w:r>
-      <w:r>
-        <w:rPr>
-          <w:rFonts w:ascii="Avenir Book" w:hAnsi="Avenir Book"/>
-        </w:rPr>
-        <w:t>c</w:t>
-      </w:r>
-      <w:r>
-        <w:rPr>
-          <w:rFonts w:ascii="Avenir Book" w:hAnsi="Avenir Book"/>
-        </w:rPr>
-        <w:t xml:space="preserve"> to </w:t>
-      </w:r>
-      <w:r>
-        <w:rPr>
-          <w:rFonts w:ascii="Avenir Book" w:hAnsi="Avenir Book"/>
-        </w:rPr>
-        <w:t>Figure 3</w:t>
-      </w:r>
-      <w:r>
-        <w:rPr>
-          <w:rFonts w:ascii="Avenir Book" w:hAnsi="Avenir Book"/>
-        </w:rPr>
-        <w:t>a</w:t>
-      </w:r>
-      <w:r>
-        <w:rPr>
-          <w:rFonts w:ascii="Avenir Book" w:hAnsi="Avenir Book"/>
-        </w:rPr>
-        <w:t xml:space="preserve">). </w:t>
-      </w:r>
-      <w:ins w:id="105" w:author="M P" w:date="2014-03-23T21:56:00Z">
-        <w:r>
-          <w:rPr>
-            <w:rFonts w:ascii="Avenir Book" w:hAnsi="Avenir Book"/>
-          </w:rPr>
-          <w:t xml:space="preserve">However, there were also some differences </w:t>
-        </w:r>
-        <w:r>
-          <w:rPr>
-            <w:rFonts w:ascii="Avenir Book" w:hAnsi="Avenir Book"/>
-          </w:rPr>
-          <w:t>between</w:t>
-        </w:r>
-        <w:r>
-          <w:rPr>
-            <w:rFonts w:ascii="Avenir Book" w:hAnsi="Avenir Book"/>
-          </w:rPr>
-          <w:t xml:space="preserve"> the large and the small MPA strategies. </w:t>
+        <w:t xml:space="preserve">buffer </w:t>
+      </w:r>
+      <w:ins w:id="113" w:author="M P" w:date="2014-03-23T22:04:00Z">
+        <w:r>
+          <w:rPr>
+            <w:rFonts w:ascii="Avenir Book" w:hAnsi="Avenir Book"/>
+          </w:rPr>
+          <w:t>against</w:t>
+        </w:r>
+        <w:r>
+          <w:rPr>
+            <w:rFonts w:ascii="Avenir Book" w:hAnsi="Avenir Book"/>
+          </w:rPr>
+          <w:t xml:space="preserve"> </w:t>
         </w:r>
       </w:ins>
       <w:r>
         <w:rPr>
           <w:rFonts w:ascii="Avenir Book" w:hAnsi="Avenir Book"/>
         </w:rPr>
-        <w:t>At lower climate velocities, MPAs spaced more than one average dispersal distance apart resulted in larger fluctuations of population biomass relative to small, closely spaced, MPAs</w:t>
-      </w:r>
-      <w:r>
-        <w:rPr>
-          <w:rFonts w:ascii="Avenir Book" w:hAnsi="Avenir Book"/>
-        </w:rPr>
-        <w:t xml:space="preserve"> (Appendix A.6</w:t>
-      </w:r>
-      <w:r>
-        <w:rPr>
-          <w:rFonts w:ascii="Avenir Book" w:hAnsi="Avenir Book"/>
-        </w:rPr>
-        <w:t xml:space="preserve">, Figure </w:t>
-      </w:r>
-      <w:r>
-        <w:rPr>
-          <w:rFonts w:ascii="Avenir Book" w:hAnsi="Avenir Book"/>
-        </w:rPr>
-        <w:t>S</w:t>
-      </w:r>
-      <w:r>
-        <w:rPr>
-          <w:rFonts w:ascii="Avenir Book" w:hAnsi="Avenir Book"/>
-        </w:rPr>
-        <w:t>1</w:t>
-      </w:r>
-      <w:r>
-        <w:rPr>
-          <w:rFonts w:ascii="Avenir Book" w:hAnsi="Avenir Book"/>
-        </w:rPr>
-        <w:t>)</w:t>
-      </w:r>
-      <w:r>
-        <w:rPr>
-          <w:rFonts w:ascii="Avenir Book" w:hAnsi="Avenir Book"/>
-        </w:rPr>
-        <w:t xml:space="preserve">. Since minimum population biomass is </w:t>
-      </w:r>
-      <w:ins w:id="106" w:author="M P" w:date="2014-03-23T22:04:00Z">
-        <w:r>
-          <w:rPr>
-            <w:rFonts w:ascii="Avenir Book" w:hAnsi="Avenir Book"/>
-          </w:rPr>
-          <w:t xml:space="preserve">higher </w:t>
-        </w:r>
-      </w:ins>
-      <w:r>
-        <w:rPr>
-          <w:rFonts w:ascii="Avenir Book" w:hAnsi="Avenir Book"/>
-        </w:rPr>
-        <w:t>in simulations with smaller MPAs</w:t>
-      </w:r>
-      <w:r>
-        <w:rPr>
-          <w:rFonts w:ascii="Avenir Book" w:hAnsi="Avenir Book"/>
-        </w:rPr>
-        <w:t xml:space="preserve">, the population </w:t>
-      </w:r>
-      <w:r>
-        <w:rPr>
-          <w:rFonts w:ascii="Avenir Book" w:hAnsi="Avenir Book"/>
-        </w:rPr>
-        <w:t>has</w:t>
-      </w:r>
-      <w:r>
-        <w:rPr>
-          <w:rFonts w:ascii="Avenir Book" w:hAnsi="Avenir Book"/>
-        </w:rPr>
-        <w:t xml:space="preserve"> </w:t>
-      </w:r>
-      <w:r>
-        <w:rPr>
-          <w:rFonts w:ascii="Avenir Book" w:hAnsi="Avenir Book"/>
-        </w:rPr>
-        <w:t xml:space="preserve">a larger buffer </w:t>
-      </w:r>
-      <w:ins w:id="107" w:author="M P" w:date="2014-03-23T22:04:00Z">
-        <w:r>
-          <w:rPr>
-            <w:rFonts w:ascii="Avenir Book" w:hAnsi="Avenir Book"/>
-          </w:rPr>
-          <w:t>against</w:t>
-        </w:r>
-        <w:r>
-          <w:rPr>
-            <w:rFonts w:ascii="Avenir Book" w:hAnsi="Avenir Book"/>
-          </w:rPr>
-          <w:t xml:space="preserve"> </w:t>
-        </w:r>
-      </w:ins>
-      <w:r>
-        <w:rPr>
-          <w:rFonts w:ascii="Avenir Book" w:hAnsi="Avenir Book"/>
-        </w:rPr>
         <w:t>possible extinction in a stochastic environment</w:t>
       </w:r>
-      <w:ins w:id="108" w:author="M P" w:date="2014-03-23T22:04:00Z">
+      <w:ins w:id="114" w:author="M P" w:date="2014-03-23T22:04:00Z">
         <w:r>
           <w:rPr>
             <w:rFonts w:ascii="Avenir Book" w:hAnsi="Avenir Book"/>
@@ -10275,7 +10337,7 @@
           <w:color w:val="auto"/>
         </w:rPr>
       </w:pPr>
-      <w:bookmarkStart w:id="109" w:name="discussion"/>
+      <w:bookmarkStart w:id="115" w:name="discussion"/>
       <w:r>
         <w:rPr>
           <w:rFonts w:ascii="Avenir Book" w:hAnsi="Avenir Book"/>
@@ -10284,7 +10346,7 @@
         <w:t>Discussion</w:t>
       </w:r>
     </w:p>
-    <w:bookmarkEnd w:id="109"/>
+    <w:bookmarkEnd w:id="115"/>
     <w:p>
       <w:pPr>
         <w:spacing w:line="480" w:lineRule="auto"/>
@@ -10454,23 +10516,689 @@
         <w:rPr>
           <w:rFonts w:ascii="Avenir Book" w:hAnsi="Avenir Book"/>
         </w:rPr>
+        <w:t xml:space="preserve">In our model, the interaction between harvest and climate was effectively </w:t>
+      </w:r>
+      <w:proofErr w:type="gramStart"/>
+      <w:r>
+        <w:rPr>
+          <w:rFonts w:ascii="Avenir Book" w:hAnsi="Avenir Book"/>
+        </w:rPr>
+        <w:t>additive</w:t>
+      </w:r>
+      <w:proofErr w:type="gramEnd"/>
+      <w:r>
+        <w:rPr>
+          <w:rFonts w:ascii="Avenir Book" w:hAnsi="Avenir Book"/>
+        </w:rPr>
+        <w:t>, with weak synergistic effects appearing primarily when the population was close to extinction</w:t>
+      </w:r>
+      <w:r>
+        <w:rPr>
+          <w:rFonts w:ascii="Avenir Book" w:hAnsi="Avenir Book"/>
+        </w:rPr>
+        <w:t xml:space="preserve">. </w:t>
+      </w:r>
+      <w:r>
+        <w:rPr>
+          <w:rFonts w:ascii="Avenir Book" w:hAnsi="Avenir Book"/>
+        </w:rPr>
+        <w:t xml:space="preserve">This result from our model </w:t>
+      </w:r>
+      <w:r>
+        <w:rPr>
+          <w:rFonts w:ascii="Avenir Book" w:hAnsi="Avenir Book"/>
+        </w:rPr>
+        <w:t xml:space="preserve">would </w:t>
+      </w:r>
+      <w:r>
+        <w:rPr>
+          <w:rFonts w:ascii="Avenir Book" w:hAnsi="Avenir Book"/>
+        </w:rPr>
+        <w:t xml:space="preserve">appear to contrast with other </w:t>
+      </w:r>
+      <w:r>
+        <w:rPr>
+          <w:rFonts w:ascii="Avenir Book" w:hAnsi="Avenir Book"/>
+        </w:rPr>
+        <w:t>demonstrations of synergy</w:t>
+      </w:r>
+      <w:r>
+        <w:rPr>
+          <w:rFonts w:ascii="Avenir Book" w:hAnsi="Avenir Book"/>
+        </w:rPr>
+        <w:t xml:space="preserve"> </w:t>
+      </w:r>
+      <w:r>
+        <w:rPr>
+          <w:rFonts w:ascii="Avenir Book" w:hAnsi="Avenir Book"/>
+        </w:rPr>
+        <w:t>in the literature.</w:t>
+      </w:r>
+      <w:r>
+        <w:rPr>
+          <w:rFonts w:ascii="Avenir Book" w:hAnsi="Avenir Book"/>
+        </w:rPr>
+        <w:t xml:space="preserve"> </w:t>
+      </w:r>
+      <w:r>
+        <w:rPr>
+          <w:rFonts w:ascii="Avenir Book" w:hAnsi="Avenir Book"/>
+        </w:rPr>
+        <w:t>For example, s</w:t>
+      </w:r>
+      <w:r>
+        <w:rPr>
+          <w:rFonts w:ascii="Avenir Book" w:hAnsi="Avenir Book"/>
+        </w:rPr>
+        <w:t xml:space="preserve">ynergy between harvesting and </w:t>
+      </w:r>
+      <w:r>
+        <w:rPr>
+          <w:rFonts w:ascii="Avenir Book" w:hAnsi="Avenir Book"/>
+        </w:rPr>
+        <w:t>temperature</w:t>
+      </w:r>
+      <w:r>
+        <w:rPr>
+          <w:rFonts w:ascii="Avenir Book" w:hAnsi="Avenir Book"/>
+        </w:rPr>
+        <w:t xml:space="preserve"> </w:t>
+      </w:r>
+      <w:r>
+        <w:rPr>
+          <w:rFonts w:ascii="Avenir Book" w:hAnsi="Avenir Book"/>
+        </w:rPr>
+        <w:t>was</w:t>
+      </w:r>
+      <w:r>
+        <w:rPr>
+          <w:rFonts w:ascii="Avenir Book" w:hAnsi="Avenir Book"/>
+        </w:rPr>
+        <w:t xml:space="preserve"> detected </w:t>
+      </w:r>
+      <w:r>
+        <w:rPr>
+          <w:rFonts w:ascii="Avenir Book" w:hAnsi="Avenir Book"/>
+        </w:rPr>
+        <w:t>in experimental populations</w:t>
+      </w:r>
+      <w:r>
+        <w:rPr>
+          <w:rFonts w:ascii="Avenir Book" w:hAnsi="Avenir Book"/>
+        </w:rPr>
+        <w:t xml:space="preserve"> of rotifers</w:t>
+      </w:r>
+      <w:r>
+        <w:rPr>
+          <w:rFonts w:ascii="Avenir Book" w:hAnsi="Avenir Book"/>
+        </w:rPr>
+        <w:t xml:space="preserve"> (Mora et al. 2007)</w:t>
+      </w:r>
+      <w:r>
+        <w:rPr>
+          <w:rFonts w:ascii="Avenir Book" w:hAnsi="Avenir Book"/>
+        </w:rPr>
+        <w:t>. Similarly,</w:t>
+      </w:r>
+      <w:r>
+        <w:rPr>
+          <w:rFonts w:ascii="Avenir Book" w:hAnsi="Avenir Book"/>
+        </w:rPr>
+        <w:t xml:space="preserve"> </w:t>
+      </w:r>
+      <w:r>
+        <w:rPr>
+          <w:rFonts w:ascii="Avenir Book" w:hAnsi="Avenir Book"/>
+        </w:rPr>
+        <w:t xml:space="preserve">theory and data suggest that fishing increases the sensitivity of </w:t>
+      </w:r>
+      <w:r>
+        <w:rPr>
+          <w:rFonts w:ascii="Avenir Book" w:hAnsi="Avenir Book"/>
+        </w:rPr>
+        <w:t>population</w:t>
+      </w:r>
+      <w:r>
+        <w:rPr>
+          <w:rFonts w:ascii="Avenir Book" w:hAnsi="Avenir Book"/>
+        </w:rPr>
+        <w:t>s to climate</w:t>
+      </w:r>
+      <w:r>
+        <w:rPr>
+          <w:rFonts w:ascii="Avenir Book" w:hAnsi="Avenir Book"/>
+        </w:rPr>
+        <w:t xml:space="preserve"> (</w:t>
+      </w:r>
+      <w:proofErr w:type="spellStart"/>
+      <w:r>
+        <w:rPr>
+          <w:rFonts w:ascii="Avenir Book" w:hAnsi="Avenir Book"/>
+        </w:rPr>
+        <w:t>Planque</w:t>
+      </w:r>
+      <w:proofErr w:type="spellEnd"/>
+      <w:r>
+        <w:rPr>
+          <w:rFonts w:ascii="Avenir Book" w:hAnsi="Avenir Book"/>
+        </w:rPr>
+        <w:t xml:space="preserve">, </w:t>
+      </w:r>
+      <w:proofErr w:type="spellStart"/>
+      <w:r>
+        <w:rPr>
+          <w:rFonts w:ascii="Avenir Book" w:hAnsi="Avenir Book"/>
+        </w:rPr>
+        <w:t>Fromentin</w:t>
+      </w:r>
+      <w:proofErr w:type="spellEnd"/>
+      <w:r>
+        <w:rPr>
+          <w:rFonts w:ascii="Avenir Book" w:hAnsi="Avenir Book"/>
+        </w:rPr>
+        <w:t>, et al. 2010)</w:t>
+      </w:r>
+      <w:r>
+        <w:rPr>
+          <w:rFonts w:ascii="Avenir Book" w:hAnsi="Avenir Book"/>
+        </w:rPr>
+        <w:t>,</w:t>
+      </w:r>
+      <w:r>
+        <w:rPr>
+          <w:rFonts w:ascii="Avenir Book" w:hAnsi="Avenir Book"/>
+        </w:rPr>
+        <w:t xml:space="preserve"> and </w:t>
+      </w:r>
+      <w:r>
+        <w:rPr>
+          <w:rFonts w:ascii="Avenir Book" w:hAnsi="Avenir Book"/>
+        </w:rPr>
+        <w:t xml:space="preserve">positive feedback loops between fishing and climate have been identified at the </w:t>
+      </w:r>
+      <w:r>
+        <w:rPr>
+          <w:rFonts w:ascii="Avenir Book" w:hAnsi="Avenir Book"/>
+        </w:rPr>
+        <w:t xml:space="preserve">ecosystem level (Kirby, </w:t>
+      </w:r>
+      <w:proofErr w:type="spellStart"/>
+      <w:r>
+        <w:rPr>
+          <w:rFonts w:ascii="Avenir Book" w:hAnsi="Avenir Book"/>
+        </w:rPr>
+        <w:t>Beaugrand</w:t>
+      </w:r>
+      <w:proofErr w:type="spellEnd"/>
+      <w:r>
+        <w:rPr>
+          <w:rFonts w:ascii="Avenir Book" w:hAnsi="Avenir Book"/>
+        </w:rPr>
+        <w:t xml:space="preserve">, and Lindley 2009; </w:t>
+      </w:r>
+      <w:proofErr w:type="spellStart"/>
+      <w:r>
+        <w:rPr>
+          <w:rFonts w:ascii="Avenir Book" w:hAnsi="Avenir Book"/>
+        </w:rPr>
+        <w:t>Planque</w:t>
+      </w:r>
+      <w:proofErr w:type="spellEnd"/>
+      <w:r>
+        <w:rPr>
+          <w:rFonts w:ascii="Avenir Book" w:hAnsi="Avenir Book"/>
+        </w:rPr>
+        <w:t xml:space="preserve">, </w:t>
+      </w:r>
+      <w:proofErr w:type="spellStart"/>
+      <w:r>
+        <w:rPr>
+          <w:rFonts w:ascii="Avenir Book" w:hAnsi="Avenir Book"/>
+        </w:rPr>
+        <w:t>Fromentin</w:t>
+      </w:r>
+      <w:proofErr w:type="spellEnd"/>
+      <w:r>
+        <w:rPr>
+          <w:rFonts w:ascii="Avenir Book" w:hAnsi="Avenir Book"/>
+        </w:rPr>
+        <w:t xml:space="preserve">, et al. 2010). </w:t>
+      </w:r>
+      <w:r>
+        <w:rPr>
+          <w:rFonts w:ascii="Avenir Book" w:hAnsi="Avenir Book"/>
+        </w:rPr>
+        <w:t>However,</w:t>
+      </w:r>
+      <w:r>
+        <w:rPr>
+          <w:rFonts w:ascii="Avenir Book" w:hAnsi="Avenir Book"/>
+        </w:rPr>
+        <w:t xml:space="preserve"> part of th</w:t>
+      </w:r>
+      <w:ins w:id="116" w:author="M P" w:date="2014-03-23T22:06:00Z">
+        <w:r>
+          <w:rPr>
+            <w:rFonts w:ascii="Avenir Book" w:hAnsi="Avenir Book"/>
+          </w:rPr>
+          <w:t>e</w:t>
+        </w:r>
+      </w:ins>
+      <w:r>
+        <w:rPr>
+          <w:rFonts w:ascii="Avenir Book" w:hAnsi="Avenir Book"/>
+        </w:rPr>
+        <w:t>s</w:t>
+      </w:r>
+      <w:ins w:id="117" w:author="M P" w:date="2014-03-23T22:06:00Z">
+        <w:r>
+          <w:rPr>
+            <w:rFonts w:ascii="Avenir Book" w:hAnsi="Avenir Book"/>
+          </w:rPr>
+          <w:t>e</w:t>
+        </w:r>
+      </w:ins>
+      <w:r>
+        <w:rPr>
+          <w:rFonts w:ascii="Avenir Book" w:hAnsi="Avenir Book"/>
+        </w:rPr>
+        <w:t xml:space="preserve"> discrepanc</w:t>
+      </w:r>
+      <w:ins w:id="118" w:author="M P" w:date="2014-03-23T22:06:00Z">
+        <w:r>
+          <w:rPr>
+            <w:rFonts w:ascii="Avenir Book" w:hAnsi="Avenir Book"/>
+          </w:rPr>
+          <w:t>ies</w:t>
+        </w:r>
+      </w:ins>
+      <w:r>
+        <w:rPr>
+          <w:rFonts w:ascii="Avenir Book" w:hAnsi="Avenir Book"/>
+        </w:rPr>
+        <w:t xml:space="preserve"> may appear because</w:t>
+      </w:r>
+      <w:r>
+        <w:rPr>
+          <w:rFonts w:ascii="Avenir Book" w:hAnsi="Avenir Book"/>
+        </w:rPr>
+        <w:t xml:space="preserve"> </w:t>
+      </w:r>
+      <w:ins w:id="119" w:author="M P" w:date="2014-03-23T22:09:00Z">
+        <w:r>
+          <w:rPr>
+            <w:rFonts w:ascii="Avenir Book" w:hAnsi="Avenir Book"/>
+          </w:rPr>
+          <w:t xml:space="preserve">we </w:t>
+        </w:r>
+      </w:ins>
+      <w:ins w:id="120" w:author="M P" w:date="2014-03-23T22:10:00Z">
+        <w:r>
+          <w:rPr>
+            <w:rFonts w:ascii="Avenir Book" w:hAnsi="Avenir Book"/>
+          </w:rPr>
+          <w:t>analyzed</w:t>
+        </w:r>
+      </w:ins>
+      <w:ins w:id="121" w:author="M P" w:date="2014-03-23T22:09:00Z">
+        <w:r>
+          <w:rPr>
+            <w:rFonts w:ascii="Avenir Book" w:hAnsi="Avenir Book"/>
+          </w:rPr>
+          <w:t xml:space="preserve"> the ability of populations to </w:t>
+        </w:r>
+      </w:ins>
+      <w:ins w:id="122" w:author="M P" w:date="2014-03-23T22:10:00Z">
+        <w:r>
+          <w:rPr>
+            <w:rFonts w:ascii="Avenir Book" w:hAnsi="Avenir Book"/>
+          </w:rPr>
+          <w:t>keep pace with climate velocity</w:t>
+        </w:r>
+      </w:ins>
+      <w:ins w:id="123" w:author="M P" w:date="2014-03-23T22:09:00Z">
+        <w:r>
+          <w:rPr>
+            <w:rFonts w:ascii="Avenir Book" w:hAnsi="Avenir Book"/>
+          </w:rPr>
+          <w:t xml:space="preserve">, while other </w:t>
+        </w:r>
+      </w:ins>
+      <w:ins w:id="124" w:author="M P" w:date="2014-03-23T22:06:00Z">
+        <w:r>
+          <w:rPr>
+            <w:rFonts w:ascii="Avenir Book" w:hAnsi="Avenir Book"/>
+          </w:rPr>
+          <w:t>studies</w:t>
+        </w:r>
+        <w:r>
+          <w:rPr>
+            <w:rFonts w:ascii="Avenir Book" w:hAnsi="Avenir Book"/>
+          </w:rPr>
+          <w:t xml:space="preserve"> </w:t>
+        </w:r>
+      </w:ins>
+      <w:r>
+        <w:rPr>
+          <w:rFonts w:ascii="Avenir Book" w:hAnsi="Avenir Book"/>
+        </w:rPr>
+        <w:t>examined different aspects of changing climate</w:t>
+      </w:r>
+      <w:r>
+        <w:rPr>
+          <w:rFonts w:ascii="Avenir Book" w:hAnsi="Avenir Book"/>
+        </w:rPr>
+        <w:t xml:space="preserve">. In </w:t>
+      </w:r>
+      <w:r>
+        <w:rPr>
+          <w:rFonts w:ascii="Avenir Book" w:hAnsi="Avenir Book"/>
+        </w:rPr>
         <w:lastRenderedPageBreak/>
-        <w:t xml:space="preserve">In our model, the interaction between harvest and climate was effectively </w:t>
-      </w:r>
-      <w:proofErr w:type="gramStart"/>
-      <w:r>
-        <w:rPr>
-          <w:rFonts w:ascii="Avenir Book" w:hAnsi="Avenir Book"/>
-        </w:rPr>
-        <w:t>additive</w:t>
-      </w:r>
-      <w:proofErr w:type="gramEnd"/>
-      <w:r>
-        <w:rPr>
-          <w:rFonts w:ascii="Avenir Book" w:hAnsi="Avenir Book"/>
-        </w:rPr>
-        <w:t>, with weak synergistic effects appearing primarily when the population was close to extinction</w:t>
-      </w:r>
+        <w:t xml:space="preserve">the </w:t>
+      </w:r>
+      <w:ins w:id="125" w:author="M P" w:date="2014-03-23T22:07:00Z">
+        <w:r>
+          <w:rPr>
+            <w:rFonts w:ascii="Avenir Book" w:hAnsi="Avenir Book"/>
+          </w:rPr>
+          <w:t xml:space="preserve">rotifer </w:t>
+        </w:r>
+      </w:ins>
+      <w:r>
+        <w:rPr>
+          <w:rFonts w:ascii="Avenir Book" w:hAnsi="Avenir Book"/>
+        </w:rPr>
+        <w:t>experiment,</w:t>
+      </w:r>
+      <w:ins w:id="126" w:author="M P" w:date="2014-03-23T22:14:00Z">
+        <w:r>
+          <w:rPr>
+            <w:rFonts w:ascii="Avenir Book" w:hAnsi="Avenir Book"/>
+          </w:rPr>
+          <w:t xml:space="preserve"> for example,</w:t>
+        </w:r>
+      </w:ins>
+      <w:r>
+        <w:rPr>
+          <w:rFonts w:ascii="Avenir Book" w:hAnsi="Avenir Book"/>
+        </w:rPr>
+        <w:t xml:space="preserve"> </w:t>
+      </w:r>
+      <w:r>
+        <w:rPr>
+          <w:rFonts w:ascii="Avenir Book" w:hAnsi="Avenir Book"/>
+        </w:rPr>
+        <w:t>populations were subjected to warming</w:t>
+      </w:r>
+      <w:r>
+        <w:rPr>
+          <w:rFonts w:ascii="Avenir Book" w:hAnsi="Avenir Book"/>
+        </w:rPr>
+        <w:t xml:space="preserve"> temperatures</w:t>
+      </w:r>
+      <w:r>
+        <w:rPr>
+          <w:rFonts w:ascii="Avenir Book" w:hAnsi="Avenir Book"/>
+        </w:rPr>
+        <w:t>,</w:t>
+      </w:r>
+      <w:r>
+        <w:rPr>
+          <w:rFonts w:ascii="Avenir Book" w:hAnsi="Avenir Book"/>
+        </w:rPr>
+        <w:t xml:space="preserve"> </w:t>
+      </w:r>
+      <w:r>
+        <w:rPr>
+          <w:rFonts w:ascii="Avenir Book" w:hAnsi="Avenir Book"/>
+        </w:rPr>
+        <w:t xml:space="preserve">but </w:t>
+      </w:r>
+      <w:r>
+        <w:rPr>
+          <w:rFonts w:ascii="Avenir Book" w:hAnsi="Avenir Book"/>
+        </w:rPr>
+        <w:t xml:space="preserve">organisms were unable to relocate to thermal optima. </w:t>
+      </w:r>
+      <w:ins w:id="127" w:author="M P" w:date="2014-03-23T22:10:00Z">
+        <w:r>
+          <w:rPr>
+            <w:rFonts w:ascii="Avenir Book" w:hAnsi="Avenir Book"/>
+          </w:rPr>
+          <w:t>H</w:t>
+        </w:r>
+      </w:ins>
+      <w:r>
+        <w:rPr>
+          <w:rFonts w:ascii="Avenir Book" w:hAnsi="Avenir Book"/>
+        </w:rPr>
+        <w:t>arvesting was conjectured to reduce genetic diversity</w:t>
+      </w:r>
+      <w:r>
+        <w:rPr>
+          <w:rFonts w:ascii="Avenir Book" w:hAnsi="Avenir Book"/>
+        </w:rPr>
+        <w:t xml:space="preserve">, and </w:t>
+      </w:r>
+      <w:ins w:id="128" w:author="M P" w:date="2014-03-23T22:10:00Z">
+        <w:r>
+          <w:rPr>
+            <w:rFonts w:ascii="Avenir Book" w:hAnsi="Avenir Book"/>
+          </w:rPr>
+          <w:t xml:space="preserve">to </w:t>
+        </w:r>
+      </w:ins>
+      <w:r>
+        <w:rPr>
+          <w:rFonts w:ascii="Avenir Book" w:hAnsi="Avenir Book"/>
+        </w:rPr>
+        <w:t>therefore reduce populations’</w:t>
+      </w:r>
+      <w:r>
+        <w:rPr>
+          <w:rFonts w:ascii="Avenir Book" w:hAnsi="Avenir Book"/>
+        </w:rPr>
+        <w:t xml:space="preserve"> adaptive capacity </w:t>
+      </w:r>
+      <w:r>
+        <w:rPr>
+          <w:rFonts w:ascii="Avenir Book" w:hAnsi="Avenir Book"/>
+        </w:rPr>
+        <w:t>in the face of warming</w:t>
+      </w:r>
+      <w:r>
+        <w:rPr>
+          <w:rFonts w:ascii="Avenir Book" w:hAnsi="Avenir Book"/>
+        </w:rPr>
+        <w:t xml:space="preserve"> (Mora et al. 2007).  </w:t>
+      </w:r>
+      <w:r>
+        <w:rPr>
+          <w:rFonts w:ascii="Avenir Book" w:hAnsi="Avenir Book"/>
+        </w:rPr>
+        <w:t xml:space="preserve">In other </w:t>
+      </w:r>
+      <w:ins w:id="129" w:author="M P" w:date="2014-03-23T22:08:00Z">
+        <w:r>
+          <w:rPr>
+            <w:rFonts w:ascii="Avenir Book" w:hAnsi="Avenir Book"/>
+          </w:rPr>
+          <w:t>studies</w:t>
+        </w:r>
+      </w:ins>
+      <w:r>
+        <w:rPr>
+          <w:rFonts w:ascii="Avenir Book" w:hAnsi="Avenir Book"/>
+        </w:rPr>
+        <w:t xml:space="preserve">, </w:t>
+      </w:r>
+      <w:r>
+        <w:rPr>
+          <w:rFonts w:ascii="Avenir Book" w:hAnsi="Avenir Book"/>
+        </w:rPr>
+        <w:t xml:space="preserve">climate variability </w:t>
+      </w:r>
+      <w:r>
+        <w:rPr>
+          <w:rFonts w:ascii="Avenir Book" w:hAnsi="Avenir Book"/>
+        </w:rPr>
+        <w:t>has been</w:t>
+      </w:r>
+      <w:r>
+        <w:rPr>
+          <w:rFonts w:ascii="Avenir Book" w:hAnsi="Avenir Book"/>
+        </w:rPr>
+        <w:t xml:space="preserve"> the focus, not cumulative warming</w:t>
+      </w:r>
+      <w:r>
+        <w:rPr>
+          <w:rFonts w:ascii="Avenir Book" w:hAnsi="Avenir Book"/>
+        </w:rPr>
+        <w:t xml:space="preserve"> or shifting distributions</w:t>
+      </w:r>
+      <w:r>
+        <w:rPr>
+          <w:rFonts w:ascii="Avenir Book" w:hAnsi="Avenir Book"/>
+        </w:rPr>
+        <w:t>. Fish</w:t>
+      </w:r>
+      <w:r>
+        <w:rPr>
+          <w:rFonts w:ascii="Avenir Book" w:hAnsi="Avenir Book"/>
+        </w:rPr>
+        <w:t>ing</w:t>
+      </w:r>
+      <w:r>
+        <w:rPr>
+          <w:rFonts w:ascii="Avenir Book" w:hAnsi="Avenir Book"/>
+        </w:rPr>
+        <w:t xml:space="preserve"> reduces the spatial or age diversity within populations, making them more sensitive to climate variability (</w:t>
+      </w:r>
+      <w:proofErr w:type="spellStart"/>
+      <w:r>
+        <w:rPr>
+          <w:rFonts w:ascii="Avenir Book" w:hAnsi="Avenir Book"/>
+        </w:rPr>
+        <w:t>Planque</w:t>
+      </w:r>
+      <w:proofErr w:type="spellEnd"/>
+      <w:r>
+        <w:rPr>
+          <w:rFonts w:ascii="Avenir Book" w:hAnsi="Avenir Book"/>
+        </w:rPr>
+        <w:t xml:space="preserve">, </w:t>
+      </w:r>
+      <w:proofErr w:type="spellStart"/>
+      <w:r>
+        <w:rPr>
+          <w:rFonts w:ascii="Avenir Book" w:hAnsi="Avenir Book"/>
+        </w:rPr>
+        <w:t>Fromentin</w:t>
+      </w:r>
+      <w:proofErr w:type="spellEnd"/>
+      <w:r>
+        <w:rPr>
+          <w:rFonts w:ascii="Avenir Book" w:hAnsi="Avenir Book"/>
+        </w:rPr>
+        <w:t>, et al. 2010).</w:t>
+      </w:r>
+      <w:r>
+        <w:rPr>
+          <w:rFonts w:ascii="Avenir Book" w:hAnsi="Avenir Book"/>
+        </w:rPr>
+        <w:t xml:space="preserve"> </w:t>
+      </w:r>
+      <w:r>
+        <w:rPr>
+          <w:rFonts w:ascii="Avenir Book" w:hAnsi="Avenir Book"/>
+        </w:rPr>
+        <w:t>I</w:t>
+      </w:r>
+      <w:r>
+        <w:rPr>
+          <w:rFonts w:ascii="Avenir Book" w:hAnsi="Avenir Book"/>
+        </w:rPr>
+        <w:t xml:space="preserve">ndirect food web </w:t>
+      </w:r>
+      <w:ins w:id="130" w:author="M P" w:date="2014-03-23T22:16:00Z">
+        <w:r>
+          <w:rPr>
+            <w:rFonts w:ascii="Avenir Book" w:hAnsi="Avenir Book"/>
+          </w:rPr>
+          <w:t>effects mediated by fishing may also be capable of</w:t>
+        </w:r>
+      </w:ins>
+      <w:r>
+        <w:rPr>
+          <w:rFonts w:ascii="Avenir Book" w:hAnsi="Avenir Book"/>
+        </w:rPr>
+        <w:t xml:space="preserve"> </w:t>
+      </w:r>
+      <w:r>
+        <w:rPr>
+          <w:rFonts w:ascii="Avenir Book" w:hAnsi="Avenir Book"/>
+        </w:rPr>
+        <w:t>creat</w:t>
+      </w:r>
+      <w:ins w:id="131" w:author="M P" w:date="2014-03-23T22:16:00Z">
+        <w:r>
+          <w:rPr>
+            <w:rFonts w:ascii="Avenir Book" w:hAnsi="Avenir Book"/>
+          </w:rPr>
+          <w:t>ing</w:t>
+        </w:r>
+      </w:ins>
+      <w:r>
+        <w:rPr>
+          <w:rFonts w:ascii="Avenir Book" w:hAnsi="Avenir Book"/>
+        </w:rPr>
+        <w:t xml:space="preserve"> positive feedback loop</w:t>
+      </w:r>
+      <w:ins w:id="132" w:author="M P" w:date="2014-03-23T22:16:00Z">
+        <w:r>
+          <w:rPr>
+            <w:rFonts w:ascii="Avenir Book" w:hAnsi="Avenir Book"/>
+          </w:rPr>
+          <w:t>s</w:t>
+        </w:r>
+      </w:ins>
+      <w:r>
+        <w:rPr>
+          <w:rFonts w:ascii="Avenir Book" w:hAnsi="Avenir Book"/>
+        </w:rPr>
+        <w:t xml:space="preserve"> </w:t>
+      </w:r>
+      <w:ins w:id="133" w:author="M P" w:date="2014-03-23T22:16:00Z">
+        <w:r>
+          <w:rPr>
+            <w:rFonts w:ascii="Avenir Book" w:hAnsi="Avenir Book"/>
+          </w:rPr>
+          <w:t xml:space="preserve">that amplify the impacts of warming </w:t>
+        </w:r>
+      </w:ins>
+      <w:ins w:id="134" w:author="M P" w:date="2014-03-23T22:17:00Z">
+        <w:r>
+          <w:rPr>
+            <w:rFonts w:ascii="Avenir Book" w:hAnsi="Avenir Book"/>
+          </w:rPr>
+          <w:t xml:space="preserve">(Kirby, </w:t>
+        </w:r>
+        <w:proofErr w:type="spellStart"/>
+        <w:r>
+          <w:rPr>
+            <w:rFonts w:ascii="Avenir Book" w:hAnsi="Avenir Book"/>
+          </w:rPr>
+          <w:t>Beaugrand</w:t>
+        </w:r>
+        <w:proofErr w:type="spellEnd"/>
+        <w:r>
+          <w:rPr>
+            <w:rFonts w:ascii="Avenir Book" w:hAnsi="Avenir Book"/>
+          </w:rPr>
+          <w:t>, and Lindley 2009)</w:t>
+        </w:r>
+      </w:ins>
       <w:r>
         <w:rPr>
           <w:rFonts w:ascii="Avenir Book" w:hAnsi="Avenir Book"/>
@@ -10481,133 +11209,7 @@
         <w:rPr>
           <w:rFonts w:ascii="Avenir Book" w:hAnsi="Avenir Book"/>
         </w:rPr>
-        <w:t xml:space="preserve">This result from our model </w:t>
-      </w:r>
-      <w:r>
-        <w:rPr>
-          <w:rFonts w:ascii="Avenir Book" w:hAnsi="Avenir Book"/>
-        </w:rPr>
-        <w:t xml:space="preserve">would </w:t>
-      </w:r>
-      <w:r>
-        <w:rPr>
-          <w:rFonts w:ascii="Avenir Book" w:hAnsi="Avenir Book"/>
-        </w:rPr>
-        <w:t xml:space="preserve">appear to contrast with other </w:t>
-      </w:r>
-      <w:r>
-        <w:rPr>
-          <w:rFonts w:ascii="Avenir Book" w:hAnsi="Avenir Book"/>
-        </w:rPr>
-        <w:t>demonstrations of synergy</w:t>
-      </w:r>
-      <w:r>
-        <w:rPr>
-          <w:rFonts w:ascii="Avenir Book" w:hAnsi="Avenir Book"/>
-        </w:rPr>
-        <w:t xml:space="preserve"> </w:t>
-      </w:r>
-      <w:r>
-        <w:rPr>
-          <w:rFonts w:ascii="Avenir Book" w:hAnsi="Avenir Book"/>
-        </w:rPr>
-        <w:t>in the literature.</w:t>
-      </w:r>
-      <w:r>
-        <w:rPr>
-          <w:rFonts w:ascii="Avenir Book" w:hAnsi="Avenir Book"/>
-        </w:rPr>
-        <w:t xml:space="preserve"> </w:t>
-      </w:r>
-      <w:r>
-        <w:rPr>
-          <w:rFonts w:ascii="Avenir Book" w:hAnsi="Avenir Book"/>
-        </w:rPr>
-        <w:t>For example, s</w:t>
-      </w:r>
-      <w:r>
-        <w:rPr>
-          <w:rFonts w:ascii="Avenir Book" w:hAnsi="Avenir Book"/>
-        </w:rPr>
-        <w:t xml:space="preserve">ynergy between harvesting and </w:t>
-      </w:r>
-      <w:r>
-        <w:rPr>
-          <w:rFonts w:ascii="Avenir Book" w:hAnsi="Avenir Book"/>
-        </w:rPr>
-        <w:t>temperature</w:t>
-      </w:r>
-      <w:r>
-        <w:rPr>
-          <w:rFonts w:ascii="Avenir Book" w:hAnsi="Avenir Book"/>
-        </w:rPr>
-        <w:t xml:space="preserve"> </w:t>
-      </w:r>
-      <w:r>
-        <w:rPr>
-          <w:rFonts w:ascii="Avenir Book" w:hAnsi="Avenir Book"/>
-        </w:rPr>
-        <w:t>was</w:t>
-      </w:r>
-      <w:r>
-        <w:rPr>
-          <w:rFonts w:ascii="Avenir Book" w:hAnsi="Avenir Book"/>
-        </w:rPr>
-        <w:t xml:space="preserve"> detected </w:t>
-      </w:r>
-      <w:r>
-        <w:rPr>
-          <w:rFonts w:ascii="Avenir Book" w:hAnsi="Avenir Book"/>
-        </w:rPr>
-        <w:t>in experimental populations</w:t>
-      </w:r>
-      <w:r>
-        <w:rPr>
-          <w:rFonts w:ascii="Avenir Book" w:hAnsi="Avenir Book"/>
-        </w:rPr>
-        <w:t xml:space="preserve"> of rotifers</w:t>
-      </w:r>
-      <w:r>
-        <w:rPr>
-          <w:rFonts w:ascii="Avenir Book" w:hAnsi="Avenir Book"/>
-        </w:rPr>
-        <w:t xml:space="preserve"> (Mora et al. 2007)</w:t>
-      </w:r>
-      <w:r>
-        <w:rPr>
-          <w:rFonts w:ascii="Avenir Book" w:hAnsi="Avenir Book"/>
-        </w:rPr>
-        <w:t>. Similarly,</w:t>
-      </w:r>
-      <w:r>
-        <w:rPr>
-          <w:rFonts w:ascii="Avenir Book" w:hAnsi="Avenir Book"/>
-        </w:rPr>
-        <w:t xml:space="preserve"> </w:t>
-      </w:r>
-      <w:r>
-        <w:rPr>
-          <w:rFonts w:ascii="Avenir Book" w:hAnsi="Avenir Book"/>
-        </w:rPr>
-        <w:t xml:space="preserve">theory and data suggest that fishing increases the sensitivity of </w:t>
-      </w:r>
-      <w:r>
-        <w:rPr>
-          <w:rFonts w:ascii="Avenir Book" w:hAnsi="Avenir Book"/>
-        </w:rPr>
-        <w:t>population</w:t>
-      </w:r>
-      <w:r>
-        <w:rPr>
-          <w:rFonts w:ascii="Avenir Book" w:hAnsi="Avenir Book"/>
-        </w:rPr>
-        <w:t>s to climate</w:t>
-      </w:r>
-      <w:r>
-        <w:rPr>
-          <w:rFonts w:ascii="Avenir Book" w:hAnsi="Avenir Book"/>
-        </w:rPr>
-        <w:t xml:space="preserve"> (</w:t>
+        <w:t>The interactive effects of climate and fishing on spatial distributions had been identified as an important area of research (</w:t>
       </w:r>
       <w:proofErr w:type="spellStart"/>
       <w:r>
@@ -10635,550 +11237,9 @@
         <w:rPr>
           <w:rFonts w:ascii="Avenir Book" w:hAnsi="Avenir Book"/>
         </w:rPr>
-        <w:t>, et al. 2010)</w:t>
-      </w:r>
-      <w:r>
-        <w:rPr>
-          <w:rFonts w:ascii="Avenir Book" w:hAnsi="Avenir Book"/>
-        </w:rPr>
-        <w:t>,</w:t>
-      </w:r>
-      <w:r>
-        <w:rPr>
-          <w:rFonts w:ascii="Avenir Book" w:hAnsi="Avenir Book"/>
-        </w:rPr>
-        <w:t xml:space="preserve"> and </w:t>
-      </w:r>
-      <w:r>
-        <w:rPr>
-          <w:rFonts w:ascii="Avenir Book" w:hAnsi="Avenir Book"/>
-        </w:rPr>
-        <w:t xml:space="preserve">positive feedback loops between fishing and climate have been identified at the </w:t>
-      </w:r>
-      <w:r>
-        <w:rPr>
-          <w:rFonts w:ascii="Avenir Book" w:hAnsi="Avenir Book"/>
-        </w:rPr>
-        <w:t xml:space="preserve">ecosystem level (Kirby, </w:t>
-      </w:r>
-      <w:proofErr w:type="spellStart"/>
-      <w:r>
-        <w:rPr>
-          <w:rFonts w:ascii="Avenir Book" w:hAnsi="Avenir Book"/>
-        </w:rPr>
-        <w:t>Beaugrand</w:t>
-      </w:r>
-      <w:proofErr w:type="spellEnd"/>
-      <w:r>
-        <w:rPr>
-          <w:rFonts w:ascii="Avenir Book" w:hAnsi="Avenir Book"/>
-        </w:rPr>
-        <w:t xml:space="preserve">, and Lindley 2009; </w:t>
-      </w:r>
-      <w:proofErr w:type="spellStart"/>
-      <w:r>
-        <w:rPr>
-          <w:rFonts w:ascii="Avenir Book" w:hAnsi="Avenir Book"/>
-        </w:rPr>
-        <w:t>Planque</w:t>
-      </w:r>
-      <w:proofErr w:type="spellEnd"/>
-      <w:r>
-        <w:rPr>
-          <w:rFonts w:ascii="Avenir Book" w:hAnsi="Avenir Book"/>
-        </w:rPr>
-        <w:t xml:space="preserve">, </w:t>
-      </w:r>
-      <w:proofErr w:type="spellStart"/>
-      <w:r>
-        <w:rPr>
-          <w:rFonts w:ascii="Avenir Book" w:hAnsi="Avenir Book"/>
-        </w:rPr>
-        <w:t>Fromentin</w:t>
-      </w:r>
-      <w:proofErr w:type="spellEnd"/>
-      <w:r>
-        <w:rPr>
-          <w:rFonts w:ascii="Avenir Book" w:hAnsi="Avenir Book"/>
-        </w:rPr>
-        <w:t xml:space="preserve">, et al. 2010). </w:t>
-      </w:r>
-      <w:r>
-        <w:rPr>
-          <w:rFonts w:ascii="Avenir Book" w:hAnsi="Avenir Book"/>
-        </w:rPr>
-        <w:t>However,</w:t>
-      </w:r>
-      <w:r>
-        <w:rPr>
-          <w:rFonts w:ascii="Avenir Book" w:hAnsi="Avenir Book"/>
-        </w:rPr>
-        <w:t xml:space="preserve"> part of th</w:t>
-      </w:r>
-      <w:ins w:id="110" w:author="M P" w:date="2014-03-23T22:06:00Z">
-        <w:r>
-          <w:rPr>
-            <w:rFonts w:ascii="Avenir Book" w:hAnsi="Avenir Book"/>
-          </w:rPr>
-          <w:t>e</w:t>
-        </w:r>
-      </w:ins>
-      <w:r>
-        <w:rPr>
-          <w:rFonts w:ascii="Avenir Book" w:hAnsi="Avenir Book"/>
-        </w:rPr>
-        <w:t>s</w:t>
-      </w:r>
-      <w:ins w:id="111" w:author="M P" w:date="2014-03-23T22:06:00Z">
-        <w:r>
-          <w:rPr>
-            <w:rFonts w:ascii="Avenir Book" w:hAnsi="Avenir Book"/>
-          </w:rPr>
-          <w:t>e</w:t>
-        </w:r>
-      </w:ins>
-      <w:r>
-        <w:rPr>
-          <w:rFonts w:ascii="Avenir Book" w:hAnsi="Avenir Book"/>
-        </w:rPr>
-        <w:t xml:space="preserve"> discrepanc</w:t>
-      </w:r>
-      <w:ins w:id="112" w:author="M P" w:date="2014-03-23T22:06:00Z">
-        <w:r>
-          <w:rPr>
-            <w:rFonts w:ascii="Avenir Book" w:hAnsi="Avenir Book"/>
-          </w:rPr>
-          <w:t>ies</w:t>
-        </w:r>
-      </w:ins>
-      <w:r>
-        <w:rPr>
-          <w:rFonts w:ascii="Avenir Book" w:hAnsi="Avenir Book"/>
-        </w:rPr>
-        <w:t xml:space="preserve"> may appear because</w:t>
-      </w:r>
-      <w:r>
-        <w:rPr>
-          <w:rFonts w:ascii="Avenir Book" w:hAnsi="Avenir Book"/>
-        </w:rPr>
-        <w:t xml:space="preserve"> </w:t>
-      </w:r>
-      <w:ins w:id="113" w:author="M P" w:date="2014-03-23T22:09:00Z">
-        <w:r>
-          <w:rPr>
-            <w:rFonts w:ascii="Avenir Book" w:hAnsi="Avenir Book"/>
-          </w:rPr>
-          <w:t xml:space="preserve">we </w:t>
-        </w:r>
-      </w:ins>
-      <w:ins w:id="114" w:author="M P" w:date="2014-03-23T22:10:00Z">
-        <w:r>
-          <w:rPr>
-            <w:rFonts w:ascii="Avenir Book" w:hAnsi="Avenir Book"/>
-          </w:rPr>
-          <w:t>analyzed</w:t>
-        </w:r>
-      </w:ins>
-      <w:ins w:id="115" w:author="M P" w:date="2014-03-23T22:09:00Z">
-        <w:r>
-          <w:rPr>
-            <w:rFonts w:ascii="Avenir Book" w:hAnsi="Avenir Book"/>
-          </w:rPr>
-          <w:t xml:space="preserve"> the ability of populations to </w:t>
-        </w:r>
-      </w:ins>
-      <w:ins w:id="116" w:author="M P" w:date="2014-03-23T22:10:00Z">
-        <w:r>
-          <w:rPr>
-            <w:rFonts w:ascii="Avenir Book" w:hAnsi="Avenir Book"/>
-          </w:rPr>
-          <w:t>keep pace with climate velocity</w:t>
-        </w:r>
-      </w:ins>
-      <w:ins w:id="117" w:author="M P" w:date="2014-03-23T22:09:00Z">
-        <w:r>
-          <w:rPr>
-            <w:rFonts w:ascii="Avenir Book" w:hAnsi="Avenir Book"/>
-          </w:rPr>
-          <w:t xml:space="preserve">, while other </w:t>
-        </w:r>
-      </w:ins>
-      <w:ins w:id="118" w:author="M P" w:date="2014-03-23T22:06:00Z">
-        <w:r>
-          <w:rPr>
-            <w:rFonts w:ascii="Avenir Book" w:hAnsi="Avenir Book"/>
-          </w:rPr>
-          <w:t>studies</w:t>
-        </w:r>
-        <w:r>
-          <w:rPr>
-            <w:rFonts w:ascii="Avenir Book" w:hAnsi="Avenir Book"/>
-          </w:rPr>
-          <w:t xml:space="preserve"> </w:t>
-        </w:r>
-      </w:ins>
-      <w:r>
-        <w:rPr>
-          <w:rFonts w:ascii="Avenir Book" w:hAnsi="Avenir Book"/>
-        </w:rPr>
-        <w:t>examined different aspects of changing climate</w:t>
-      </w:r>
-      <w:r>
-        <w:rPr>
-          <w:rFonts w:ascii="Avenir Book" w:hAnsi="Avenir Book"/>
-        </w:rPr>
-        <w:t xml:space="preserve">. In the </w:t>
-      </w:r>
-      <w:ins w:id="119" w:author="M P" w:date="2014-03-23T22:07:00Z">
-        <w:r>
-          <w:rPr>
-            <w:rFonts w:ascii="Avenir Book" w:hAnsi="Avenir Book"/>
-          </w:rPr>
-          <w:t xml:space="preserve">rotifer </w:t>
-        </w:r>
-      </w:ins>
-      <w:r>
-        <w:rPr>
-          <w:rFonts w:ascii="Avenir Book" w:hAnsi="Avenir Book"/>
-        </w:rPr>
-        <w:t>experiment,</w:t>
-      </w:r>
-      <w:ins w:id="120" w:author="M P" w:date="2014-03-23T22:14:00Z">
-        <w:r>
-          <w:rPr>
-            <w:rFonts w:ascii="Avenir Book" w:hAnsi="Avenir Book"/>
-          </w:rPr>
-          <w:t xml:space="preserve"> for example,</w:t>
-        </w:r>
-      </w:ins>
-      <w:r>
-        <w:rPr>
-          <w:rFonts w:ascii="Avenir Book" w:hAnsi="Avenir Book"/>
-        </w:rPr>
-        <w:t xml:space="preserve"> </w:t>
-      </w:r>
-      <w:r>
-        <w:rPr>
-          <w:rFonts w:ascii="Avenir Book" w:hAnsi="Avenir Book"/>
-        </w:rPr>
-        <w:t>populations were subjected to warming</w:t>
-      </w:r>
-      <w:r>
-        <w:rPr>
-          <w:rFonts w:ascii="Avenir Book" w:hAnsi="Avenir Book"/>
-        </w:rPr>
-        <w:t xml:space="preserve"> temperatures</w:t>
-      </w:r>
-      <w:r>
-        <w:rPr>
-          <w:rFonts w:ascii="Avenir Book" w:hAnsi="Avenir Book"/>
-        </w:rPr>
-        <w:t>,</w:t>
-      </w:r>
-      <w:r>
-        <w:rPr>
-          <w:rFonts w:ascii="Avenir Book" w:hAnsi="Avenir Book"/>
-        </w:rPr>
-        <w:t xml:space="preserve"> </w:t>
-      </w:r>
-      <w:r>
-        <w:rPr>
-          <w:rFonts w:ascii="Avenir Book" w:hAnsi="Avenir Book"/>
-        </w:rPr>
-        <w:t xml:space="preserve">but </w:t>
-      </w:r>
-      <w:r>
-        <w:rPr>
-          <w:rFonts w:ascii="Avenir Book" w:hAnsi="Avenir Book"/>
-        </w:rPr>
-        <w:t xml:space="preserve">organisms were unable to relocate to thermal optima. </w:t>
-      </w:r>
-      <w:ins w:id="121" w:author="M P" w:date="2014-03-23T22:10:00Z">
-        <w:r>
-          <w:rPr>
-            <w:rFonts w:ascii="Avenir Book" w:hAnsi="Avenir Book"/>
-          </w:rPr>
-          <w:t>H</w:t>
-        </w:r>
-      </w:ins>
-      <w:r>
-        <w:rPr>
-          <w:rFonts w:ascii="Avenir Book" w:hAnsi="Avenir Book"/>
-        </w:rPr>
-        <w:t>arvesting was conjectured to reduce genetic diversity</w:t>
-      </w:r>
-      <w:r>
-        <w:rPr>
-          <w:rFonts w:ascii="Avenir Book" w:hAnsi="Avenir Book"/>
-        </w:rPr>
-        <w:t xml:space="preserve">, and </w:t>
-      </w:r>
-      <w:ins w:id="122" w:author="M P" w:date="2014-03-23T22:10:00Z">
-        <w:r>
-          <w:rPr>
-            <w:rFonts w:ascii="Avenir Book" w:hAnsi="Avenir Book"/>
-          </w:rPr>
-          <w:t xml:space="preserve">to </w:t>
-        </w:r>
-      </w:ins>
-      <w:r>
-        <w:rPr>
-          <w:rFonts w:ascii="Avenir Book" w:hAnsi="Avenir Book"/>
-        </w:rPr>
-        <w:t>therefore reduce populations’</w:t>
-      </w:r>
-      <w:r>
-        <w:rPr>
-          <w:rFonts w:ascii="Avenir Book" w:hAnsi="Avenir Book"/>
-        </w:rPr>
-        <w:t xml:space="preserve"> adaptive capacity </w:t>
-      </w:r>
-      <w:r>
-        <w:rPr>
-          <w:rFonts w:ascii="Avenir Book" w:hAnsi="Avenir Book"/>
-        </w:rPr>
-        <w:t>in the face of warming</w:t>
-      </w:r>
-      <w:r>
-        <w:rPr>
-          <w:rFonts w:ascii="Avenir Book" w:hAnsi="Avenir Book"/>
-        </w:rPr>
-        <w:t xml:space="preserve"> (Mora et al. 2007).  </w:t>
-      </w:r>
-      <w:r>
-        <w:rPr>
-          <w:rFonts w:ascii="Avenir Book" w:hAnsi="Avenir Book"/>
-        </w:rPr>
-        <w:t xml:space="preserve">In other </w:t>
-      </w:r>
-      <w:ins w:id="123" w:author="M P" w:date="2014-03-23T22:08:00Z">
-        <w:r>
-          <w:rPr>
-            <w:rFonts w:ascii="Avenir Book" w:hAnsi="Avenir Book"/>
-          </w:rPr>
-          <w:t>studies</w:t>
-        </w:r>
-      </w:ins>
-      <w:r>
-        <w:rPr>
-          <w:rFonts w:ascii="Avenir Book" w:hAnsi="Avenir Book"/>
-        </w:rPr>
-        <w:t xml:space="preserve">, </w:t>
-      </w:r>
-      <w:r>
-        <w:rPr>
-          <w:rFonts w:ascii="Avenir Book" w:hAnsi="Avenir Book"/>
-        </w:rPr>
-        <w:t xml:space="preserve">climate variability </w:t>
-      </w:r>
-      <w:r>
-        <w:rPr>
-          <w:rFonts w:ascii="Avenir Book" w:hAnsi="Avenir Book"/>
-        </w:rPr>
-        <w:t>has been</w:t>
-      </w:r>
-      <w:r>
-        <w:rPr>
-          <w:rFonts w:ascii="Avenir Book" w:hAnsi="Avenir Book"/>
-        </w:rPr>
-        <w:t xml:space="preserve"> the focus, not cumulative warming</w:t>
-      </w:r>
-      <w:r>
-        <w:rPr>
-          <w:rFonts w:ascii="Avenir Book" w:hAnsi="Avenir Book"/>
-        </w:rPr>
-        <w:t xml:space="preserve"> or shifting distributions</w:t>
-      </w:r>
-      <w:r>
-        <w:rPr>
-          <w:rFonts w:ascii="Avenir Book" w:hAnsi="Avenir Book"/>
-        </w:rPr>
-        <w:t>. Fish</w:t>
-      </w:r>
-      <w:r>
-        <w:rPr>
-          <w:rFonts w:ascii="Avenir Book" w:hAnsi="Avenir Book"/>
-        </w:rPr>
-        <w:t>ing</w:t>
-      </w:r>
-      <w:r>
-        <w:rPr>
-          <w:rFonts w:ascii="Avenir Book" w:hAnsi="Avenir Book"/>
-        </w:rPr>
-        <w:t xml:space="preserve"> reduces the spatial or age diversity within populations, making them more sensitive to climate variability (</w:t>
-      </w:r>
-      <w:proofErr w:type="spellStart"/>
-      <w:r>
-        <w:rPr>
-          <w:rFonts w:ascii="Avenir Book" w:hAnsi="Avenir Book"/>
-        </w:rPr>
-        <w:t>Planque</w:t>
-      </w:r>
-      <w:proofErr w:type="spellEnd"/>
-      <w:r>
-        <w:rPr>
-          <w:rFonts w:ascii="Avenir Book" w:hAnsi="Avenir Book"/>
-        </w:rPr>
-        <w:t xml:space="preserve">, </w:t>
-      </w:r>
-      <w:proofErr w:type="spellStart"/>
-      <w:r>
-        <w:rPr>
-          <w:rFonts w:ascii="Avenir Book" w:hAnsi="Avenir Book"/>
-        </w:rPr>
-        <w:t>Fromentin</w:t>
-      </w:r>
-      <w:proofErr w:type="spellEnd"/>
-      <w:r>
-        <w:rPr>
-          <w:rFonts w:ascii="Avenir Book" w:hAnsi="Avenir Book"/>
-        </w:rPr>
-        <w:t>, et al. 2010).</w:t>
-      </w:r>
-      <w:r>
-        <w:rPr>
-          <w:rFonts w:ascii="Avenir Book" w:hAnsi="Avenir Book"/>
-        </w:rPr>
-        <w:t xml:space="preserve"> </w:t>
-      </w:r>
-      <w:r>
-        <w:rPr>
-          <w:rFonts w:ascii="Avenir Book" w:hAnsi="Avenir Book"/>
-        </w:rPr>
-        <w:t>I</w:t>
-      </w:r>
-      <w:r>
-        <w:rPr>
-          <w:rFonts w:ascii="Avenir Book" w:hAnsi="Avenir Book"/>
-        </w:rPr>
-        <w:t xml:space="preserve">ndirect food web </w:t>
-      </w:r>
-      <w:ins w:id="124" w:author="M P" w:date="2014-03-23T22:16:00Z">
-        <w:r>
-          <w:rPr>
-            <w:rFonts w:ascii="Avenir Book" w:hAnsi="Avenir Book"/>
-          </w:rPr>
-          <w:t>effects mediated by fishing may also be capable of</w:t>
-        </w:r>
-      </w:ins>
-      <w:r>
-        <w:rPr>
-          <w:rFonts w:ascii="Avenir Book" w:hAnsi="Avenir Book"/>
-        </w:rPr>
-        <w:t xml:space="preserve"> </w:t>
-      </w:r>
-      <w:r>
-        <w:rPr>
-          <w:rFonts w:ascii="Avenir Book" w:hAnsi="Avenir Book"/>
-        </w:rPr>
-        <w:t>creat</w:t>
-      </w:r>
-      <w:ins w:id="125" w:author="M P" w:date="2014-03-23T22:16:00Z">
-        <w:r>
-          <w:rPr>
-            <w:rFonts w:ascii="Avenir Book" w:hAnsi="Avenir Book"/>
-          </w:rPr>
-          <w:t>ing</w:t>
-        </w:r>
-      </w:ins>
-      <w:r>
-        <w:rPr>
-          <w:rFonts w:ascii="Avenir Book" w:hAnsi="Avenir Book"/>
-        </w:rPr>
-        <w:t xml:space="preserve"> positive feedback loop</w:t>
-      </w:r>
-      <w:ins w:id="126" w:author="M P" w:date="2014-03-23T22:16:00Z">
-        <w:r>
-          <w:rPr>
-            <w:rFonts w:ascii="Avenir Book" w:hAnsi="Avenir Book"/>
-          </w:rPr>
-          <w:t>s</w:t>
-        </w:r>
-      </w:ins>
-      <w:r>
-        <w:rPr>
-          <w:rFonts w:ascii="Avenir Book" w:hAnsi="Avenir Book"/>
-        </w:rPr>
-        <w:t xml:space="preserve"> </w:t>
-      </w:r>
-      <w:ins w:id="127" w:author="M P" w:date="2014-03-23T22:16:00Z">
-        <w:r>
-          <w:rPr>
-            <w:rFonts w:ascii="Avenir Book" w:hAnsi="Avenir Book"/>
-          </w:rPr>
-          <w:t xml:space="preserve">that amplify the impacts of warming </w:t>
-        </w:r>
-      </w:ins>
-      <w:ins w:id="128" w:author="M P" w:date="2014-03-23T22:17:00Z">
-        <w:r>
-          <w:rPr>
-            <w:rFonts w:ascii="Avenir Book" w:hAnsi="Avenir Book"/>
-          </w:rPr>
-          <w:t xml:space="preserve">(Kirby, </w:t>
-        </w:r>
-        <w:proofErr w:type="spellStart"/>
-        <w:r>
-          <w:rPr>
-            <w:rFonts w:ascii="Avenir Book" w:hAnsi="Avenir Book"/>
-          </w:rPr>
-          <w:t>Beaugrand</w:t>
-        </w:r>
-        <w:proofErr w:type="spellEnd"/>
-        <w:r>
-          <w:rPr>
-            <w:rFonts w:ascii="Avenir Book" w:hAnsi="Avenir Book"/>
-          </w:rPr>
-          <w:t>, and Lindley 2009)</w:t>
-        </w:r>
-      </w:ins>
-      <w:r>
-        <w:rPr>
-          <w:rFonts w:ascii="Avenir Book" w:hAnsi="Avenir Book"/>
-        </w:rPr>
-        <w:t xml:space="preserve">. </w:t>
-      </w:r>
-      <w:r>
-        <w:rPr>
-          <w:rFonts w:ascii="Avenir Book" w:hAnsi="Avenir Book"/>
-        </w:rPr>
-        <w:t xml:space="preserve">The interactive effects of </w:t>
-      </w:r>
-      <w:r>
-        <w:rPr>
-          <w:rFonts w:ascii="Avenir Book" w:hAnsi="Avenir Book"/>
-        </w:rPr>
-        <w:lastRenderedPageBreak/>
-        <w:t>climate and fishing on spatial distributions had been identified as an important area of research (</w:t>
-      </w:r>
-      <w:proofErr w:type="spellStart"/>
-      <w:r>
-        <w:rPr>
-          <w:rFonts w:ascii="Avenir Book" w:hAnsi="Avenir Book"/>
-        </w:rPr>
-        <w:t>Planque</w:t>
-      </w:r>
-      <w:proofErr w:type="spellEnd"/>
-      <w:r>
-        <w:rPr>
-          <w:rFonts w:ascii="Avenir Book" w:hAnsi="Avenir Book"/>
-        </w:rPr>
-        <w:t xml:space="preserve">, </w:t>
-      </w:r>
-      <w:proofErr w:type="spellStart"/>
-      <w:r>
-        <w:rPr>
-          <w:rFonts w:ascii="Avenir Book" w:hAnsi="Avenir Book"/>
-        </w:rPr>
-        <w:t>Fromentin</w:t>
-      </w:r>
-      <w:proofErr w:type="spellEnd"/>
-      <w:r>
-        <w:rPr>
-          <w:rFonts w:ascii="Avenir Book" w:hAnsi="Avenir Book"/>
-        </w:rPr>
         <w:t xml:space="preserve">, et al. 2010), and our simple model suggests that additive effects </w:t>
       </w:r>
-      <w:ins w:id="129" w:author="M P" w:date="2014-03-23T22:15:00Z">
+      <w:ins w:id="135" w:author="M P" w:date="2014-03-23T22:15:00Z">
         <w:r>
           <w:rPr>
             <w:rFonts w:ascii="Avenir Book" w:hAnsi="Avenir Book"/>
@@ -11248,7 +11309,7 @@
         </w:rPr>
         <w:t xml:space="preserve">, and our results suggest that particular combinations of harvesting and climate velocity will affect </w:t>
       </w:r>
-      <w:ins w:id="130" w:author="M P" w:date="2014-03-23T22:21:00Z">
+      <w:ins w:id="136" w:author="M P" w:date="2014-03-23T22:21:00Z">
         <w:r>
           <w:rPr>
             <w:rFonts w:ascii="Avenir Book" w:hAnsi="Avenir Book"/>
@@ -11316,7 +11377,7 @@
         </w:rPr>
         <w:t>ort dispersal distance</w:t>
       </w:r>
-      <w:ins w:id="131" w:author="M P" w:date="2014-03-23T22:22:00Z">
+      <w:ins w:id="137" w:author="M P" w:date="2014-03-23T22:22:00Z">
         <w:r>
           <w:rPr>
             <w:rFonts w:ascii="Avenir Book" w:hAnsi="Avenir Book"/>
@@ -11376,7 +11437,14 @@
         <w:rPr>
           <w:rFonts w:ascii="Avenir Book" w:hAnsi="Avenir Book"/>
         </w:rPr>
-        <w:t xml:space="preserve">inding that species with shorter generation times can better keep up with shifts in climate is in agreement with empirical work </w:t>
+        <w:t xml:space="preserve">inding that species with shorter generation times can better keep up with shifts in climate is in </w:t>
+      </w:r>
+      <w:r>
+        <w:rPr>
+          <w:rFonts w:ascii="Avenir Book" w:hAnsi="Avenir Book"/>
+        </w:rPr>
+        <w:lastRenderedPageBreak/>
+        <w:t xml:space="preserve">agreement with empirical work </w:t>
       </w:r>
       <w:r>
         <w:rPr>
@@ -11500,14 +11568,7 @@
         <w:rPr>
           <w:rFonts w:ascii="Avenir Book" w:hAnsi="Avenir Book"/>
         </w:rPr>
-        <w:t xml:space="preserve"> (2011), </w:t>
-      </w:r>
-      <w:r>
-        <w:rPr>
-          <w:rFonts w:ascii="Avenir Book" w:hAnsi="Avenir Book"/>
-        </w:rPr>
-        <w:lastRenderedPageBreak/>
-        <w:t>we found that</w:t>
+        <w:t xml:space="preserve"> (2011), we found that</w:t>
       </w:r>
       <w:r>
         <w:rPr>
@@ -11527,7 +11588,7 @@
         </w:rPr>
         <w:t>t low speeds, a short dispersal distance improved the maximum harvesting rate a population could sustain</w:t>
       </w:r>
-      <w:ins w:id="132" w:author="M P" w:date="2014-03-23T22:22:00Z">
+      <w:ins w:id="138" w:author="M P" w:date="2014-03-23T22:22:00Z">
         <w:r>
           <w:rPr>
             <w:rFonts w:ascii="Avenir Book" w:hAnsi="Avenir Book"/>
@@ -11541,7 +11602,7 @@
         </w:rPr>
         <w:t xml:space="preserve"> while at higher speeds a longer dispersal distance improved the maximum climate velocity </w:t>
       </w:r>
-      <w:ins w:id="133" w:author="M P" w:date="2014-03-23T22:23:00Z">
+      <w:ins w:id="139" w:author="M P" w:date="2014-03-23T22:23:00Z">
         <w:r>
           <w:rPr>
             <w:rFonts w:ascii="Avenir Book" w:hAnsi="Avenir Book"/>
@@ -11573,7 +11634,7 @@
         </w:rPr>
         <w:t>.</w:t>
       </w:r>
-      <w:ins w:id="134" w:author="Emma Fuller" w:date="2014-03-11T19:07:00Z">
+      <w:ins w:id="140" w:author="Emma Fuller" w:date="2014-03-11T19:07:00Z">
         <w:r>
           <w:rPr>
             <w:rFonts w:ascii="Avenir Book" w:hAnsi="Avenir Book"/>
@@ -11587,7 +11648,7 @@
         </w:rPr>
         <w:t>Thus</w:t>
       </w:r>
-      <w:ins w:id="135" w:author="M P" w:date="2014-03-23T22:23:00Z">
+      <w:ins w:id="141" w:author="M P" w:date="2014-03-23T22:23:00Z">
         <w:r>
           <w:rPr>
             <w:rFonts w:ascii="Avenir Book" w:hAnsi="Avenir Book"/>
@@ -11753,7 +11814,7 @@
         </w:rPr>
         <w:t xml:space="preserve"> the management approach effectively prevents harvesting of the leading edge</w:t>
       </w:r>
-      <w:ins w:id="136" w:author="M P" w:date="2014-03-23T22:23:00Z">
+      <w:ins w:id="142" w:author="M P" w:date="2014-03-23T22:23:00Z">
         <w:r>
           <w:rPr>
             <w:rFonts w:ascii="Avenir Book" w:hAnsi="Avenir Book"/>
@@ -11842,12 +11903,22 @@
                 </m:r>
               </m:sub>
             </m:sSub>
-            <m:r>
-              <w:rPr>
-                <w:rFonts w:ascii="Cambria Math" w:hAnsi="Cambria Math"/>
-              </w:rPr>
-              <m:t>D</m:t>
-            </m:r>
+            <w:ins w:id="143" w:author="Eleanor Brush" w:date="2014-03-27T11:41:00Z">
+              <m:r>
+                <w:rPr>
+                  <w:rFonts w:ascii="Cambria Math" w:hAnsi="Cambria Math"/>
+                </w:rPr>
+                <m:t>l</m:t>
+              </m:r>
+            </w:ins>
+            <w:del w:id="144" w:author="Eleanor Brush" w:date="2014-03-27T11:41:00Z">
+              <m:r>
+                <w:rPr>
+                  <w:rFonts w:ascii="Cambria Math" w:hAnsi="Cambria Math"/>
+                </w:rPr>
+                <m:t>D</m:t>
+              </m:r>
+            </w:del>
           </m:e>
         </m:rad>
       </m:oMath>
@@ -11857,35 +11928,52 @@
         </w:rPr>
         <w:t xml:space="preserve">, where </w:t>
       </w:r>
-      <w:commentRangeStart w:id="137"/>
-      <w:commentRangeStart w:id="138"/>
-      <w:r>
-        <w:rPr>
-          <w:rFonts w:ascii="Avenir Book" w:hAnsi="Avenir Book"/>
-          <w:i/>
-        </w:rPr>
-        <w:t>D</w:t>
-      </w:r>
-      <w:commentRangeEnd w:id="137"/>
-      <w:r>
-        <w:rPr>
-          <w:rStyle w:val="CommentReference"/>
-          <w:rFonts w:ascii="Avenir Book" w:hAnsi="Avenir Book"/>
-        </w:rPr>
-        <w:commentReference w:id="137"/>
-      </w:r>
-      <w:commentRangeEnd w:id="138"/>
-      <w:r>
-        <w:rPr>
-          <w:rStyle w:val="CommentReference"/>
-        </w:rPr>
-        <w:commentReference w:id="138"/>
-      </w:r>
-      <w:r>
-        <w:rPr>
-          <w:rFonts w:ascii="Avenir Book" w:hAnsi="Avenir Book"/>
-        </w:rPr>
-        <w:t xml:space="preserve"> is the </w:t>
+      <w:commentRangeStart w:id="145"/>
+      <w:commentRangeStart w:id="146"/>
+      <w:del w:id="147" w:author="Eleanor Brush" w:date="2014-03-27T11:41:00Z">
+        <w:r>
+          <w:rPr>
+            <w:rFonts w:ascii="Avenir Book" w:hAnsi="Avenir Book"/>
+            <w:i/>
+          </w:rPr>
+          <w:delText>D</w:delText>
+        </w:r>
+        <w:commentRangeEnd w:id="145"/>
+        <w:r>
+          <w:rPr>
+            <w:rStyle w:val="CommentReference"/>
+            <w:rFonts w:ascii="Avenir Book" w:hAnsi="Avenir Book"/>
+          </w:rPr>
+          <w:commentReference w:id="145"/>
+        </w:r>
+        <w:commentRangeEnd w:id="146"/>
+        <w:r>
+          <w:rPr>
+            <w:rStyle w:val="CommentReference"/>
+          </w:rPr>
+          <w:commentReference w:id="146"/>
+        </w:r>
+        <w:r>
+          <w:rPr>
+            <w:rFonts w:ascii="Avenir Book" w:hAnsi="Avenir Book"/>
+          </w:rPr>
+          <w:delText xml:space="preserve"> </w:delText>
+        </w:r>
+      </w:del>
+      <w:ins w:id="148" w:author="Eleanor Brush" w:date="2014-03-27T11:41:00Z">
+        <w:r>
+          <w:rPr>
+            <w:rFonts w:ascii="Avenir Book" w:hAnsi="Avenir Book"/>
+            <w:i/>
+          </w:rPr>
+          <w:t xml:space="preserve">l </w:t>
+        </w:r>
+      </w:ins>
+      <w:r>
+        <w:rPr>
+          <w:rFonts w:ascii="Avenir Book" w:hAnsi="Avenir Book"/>
+        </w:rPr>
+        <w:t xml:space="preserve">is the </w:t>
       </w:r>
       <w:r>
         <w:rPr>
@@ -11950,7 +12038,14 @@
                   <w:rPr>
                     <w:rFonts w:ascii="Cambria Math" w:hAnsi="Cambria Math"/>
                   </w:rPr>
-                  <m:t>(1-</m:t>
+                  <m:t>(</m:t>
+                </m:r>
+                <w:proofErr w:type="gramStart"/>
+                <m:r>
+                  <w:rPr>
+                    <w:rFonts w:ascii="Cambria Math" w:hAnsi="Cambria Math"/>
+                  </w:rPr>
+                  <m:t>1-</m:t>
                 </m:r>
                 <m:r>
                   <w:rPr>
@@ -11958,6 +12053,7 @@
                   </w:rPr>
                   <m:t>h)R</m:t>
                 </m:r>
+                <w:proofErr w:type="gramEnd"/>
               </m:e>
               <m:sub>
                 <m:r>
@@ -11968,12 +12064,22 @@
                 </m:r>
               </m:sub>
             </m:sSub>
-            <m:r>
-              <w:rPr>
-                <w:rFonts w:ascii="Cambria Math" w:hAnsi="Cambria Math"/>
-              </w:rPr>
-              <m:t>D</m:t>
-            </m:r>
+            <w:ins w:id="149" w:author="Eleanor Brush" w:date="2014-03-27T11:41:00Z">
+              <m:r>
+                <w:rPr>
+                  <w:rFonts w:ascii="Cambria Math" w:hAnsi="Cambria Math"/>
+                </w:rPr>
+                <m:t>l</m:t>
+              </m:r>
+            </w:ins>
+            <w:del w:id="150" w:author="Eleanor Brush" w:date="2014-03-27T11:41:00Z">
+              <m:r>
+                <w:rPr>
+                  <w:rFonts w:ascii="Cambria Math" w:hAnsi="Cambria Math"/>
+                </w:rPr>
+                <m:t>D</m:t>
+              </m:r>
+            </w:del>
           </m:e>
         </m:rad>
       </m:oMath>
@@ -12037,14 +12143,14 @@
         <w:rPr>
           <w:rFonts w:ascii="Avenir Book" w:hAnsi="Avenir Book"/>
         </w:rPr>
-        <w:t xml:space="preserve">n order </w:t>
+        <w:t xml:space="preserve">n order to </w:t>
       </w:r>
       <w:r>
         <w:rPr>
           <w:rFonts w:ascii="Avenir Book" w:hAnsi="Avenir Book"/>
         </w:rPr>
         <w:lastRenderedPageBreak/>
-        <w:t xml:space="preserve">to decouple the additive effects of harvest and climate change, management would have to reverse this paradigm by </w:t>
+        <w:t xml:space="preserve">decouple the additive effects of harvest and climate change, management would have to reverse this paradigm by </w:t>
       </w:r>
       <w:r>
         <w:rPr>
@@ -12112,14 +12218,14 @@
         </w:rPr>
         <w:t xml:space="preserve"> 2003; Thomas et al. 2012). Our results show that MPAs increase the equilibrium biomass </w:t>
       </w:r>
-      <w:ins w:id="139" w:author="M P" w:date="2014-03-23T22:25:00Z">
+      <w:ins w:id="151" w:author="M P" w:date="2014-03-23T22:25:00Z">
         <w:r>
           <w:rPr>
             <w:rFonts w:ascii="Avenir Book" w:hAnsi="Avenir Book"/>
           </w:rPr>
           <w:t xml:space="preserve">of </w:t>
         </w:r>
-        <w:commentRangeStart w:id="140"/>
+        <w:commentRangeStart w:id="152"/>
         <w:r>
           <w:rPr>
             <w:rFonts w:ascii="Avenir Book" w:hAnsi="Avenir Book"/>
@@ -12127,16 +12233,16 @@
           <w:t xml:space="preserve">harvested </w:t>
         </w:r>
       </w:ins>
-      <w:commentRangeEnd w:id="140"/>
-      <w:ins w:id="141" w:author="M P" w:date="2014-03-23T22:26:00Z">
+      <w:commentRangeEnd w:id="152"/>
+      <w:ins w:id="153" w:author="M P" w:date="2014-03-23T22:26:00Z">
         <w:r>
           <w:rPr>
             <w:rStyle w:val="CommentReference"/>
           </w:rPr>
-          <w:commentReference w:id="140"/>
+          <w:commentReference w:id="152"/>
         </w:r>
       </w:ins>
-      <w:ins w:id="143" w:author="M P" w:date="2014-03-23T22:25:00Z">
+      <w:ins w:id="155" w:author="M P" w:date="2014-03-23T22:25:00Z">
         <w:r>
           <w:rPr>
             <w:rFonts w:ascii="Avenir Book" w:hAnsi="Avenir Book"/>
@@ -12162,7 +12268,7 @@
         </w:rPr>
         <w:t xml:space="preserve"> their use as a tool to </w:t>
       </w:r>
-      <w:ins w:id="144" w:author="M P" w:date="2014-03-23T22:26:00Z">
+      <w:ins w:id="156" w:author="M P" w:date="2014-03-23T22:26:00Z">
         <w:r>
           <w:rPr>
             <w:rFonts w:ascii="Avenir Book" w:hAnsi="Avenir Book"/>
@@ -12218,7 +12324,7 @@
         </w:rPr>
         <w:t>the details</w:t>
       </w:r>
-      <w:ins w:id="145" w:author="M P" w:date="2014-03-23T22:27:00Z">
+      <w:ins w:id="157" w:author="M P" w:date="2014-03-23T22:27:00Z">
         <w:r>
           <w:rPr>
             <w:rFonts w:ascii="Avenir Book" w:hAnsi="Avenir Book"/>
@@ -12244,7 +12350,7 @@
         </w:rPr>
         <w:t xml:space="preserve">ter: few, large MPAs caused increased </w:t>
       </w:r>
-      <w:ins w:id="146" w:author="M P" w:date="2014-03-23T22:27:00Z">
+      <w:ins w:id="158" w:author="M P" w:date="2014-03-23T22:27:00Z">
         <w:r>
           <w:rPr>
             <w:rFonts w:ascii="Avenir Book" w:hAnsi="Avenir Book"/>
@@ -12276,7 +12382,7 @@
         </w:rPr>
         <w:t xml:space="preserve">This effect appeared because of the large gaps (with fishing) between </w:t>
       </w:r>
-      <w:ins w:id="147" w:author="M P" w:date="2014-03-23T22:27:00Z">
+      <w:ins w:id="159" w:author="M P" w:date="2014-03-23T22:27:00Z">
         <w:r>
           <w:rPr>
             <w:rFonts w:ascii="Avenir Book" w:hAnsi="Avenir Book"/>
@@ -12370,7 +12476,7 @@
         </w:rPr>
         <w:t xml:space="preserve">does not capture </w:t>
       </w:r>
-      <w:ins w:id="148" w:author="M P" w:date="2014-03-23T22:28:00Z">
+      <w:ins w:id="160" w:author="M P" w:date="2014-03-23T22:28:00Z">
         <w:r>
           <w:rPr>
             <w:rFonts w:ascii="Avenir Book" w:hAnsi="Avenir Book"/>
@@ -12432,14 +12538,7 @@
         <w:rPr>
           <w:rFonts w:ascii="Avenir Book" w:hAnsi="Avenir Book"/>
         </w:rPr>
-        <w:t xml:space="preserve"> </w:t>
-      </w:r>
-      <w:r>
-        <w:rPr>
-          <w:rFonts w:ascii="Avenir Book" w:hAnsi="Avenir Book"/>
-        </w:rPr>
-        <w:lastRenderedPageBreak/>
-        <w:t xml:space="preserve">(negative per capita growth at low densities). </w:t>
+        <w:t xml:space="preserve"> (negative per capita growth at low densities). </w:t>
       </w:r>
       <w:r>
         <w:rPr>
@@ -12467,7 +12566,7 @@
         </w:rPr>
         <w:t xml:space="preserve"> effects </w:t>
       </w:r>
-      <w:ins w:id="149" w:author="M P" w:date="2014-03-23T22:28:00Z">
+      <w:ins w:id="161" w:author="M P" w:date="2014-03-23T22:28:00Z">
         <w:r>
           <w:rPr>
             <w:rFonts w:ascii="Avenir Book" w:hAnsi="Avenir Book"/>
@@ -12487,7 +12586,7 @@
         </w:rPr>
         <w:t xml:space="preserve">We expect similar effects in our model, </w:t>
       </w:r>
-      <w:ins w:id="150" w:author="M P" w:date="2014-03-23T22:29:00Z">
+      <w:ins w:id="162" w:author="M P" w:date="2014-03-23T22:29:00Z">
         <w:r>
           <w:rPr>
             <w:rFonts w:ascii="Avenir Book" w:hAnsi="Avenir Book"/>
@@ -12501,7 +12600,7 @@
           <w:t xml:space="preserve"> </w:t>
         </w:r>
       </w:ins>
-      <w:ins w:id="151" w:author="M P" w:date="2014-03-23T22:30:00Z">
+      <w:ins w:id="163" w:author="M P" w:date="2014-03-23T22:30:00Z">
         <w:r>
           <w:rPr>
             <w:rFonts w:ascii="Avenir Book" w:hAnsi="Avenir Book"/>
@@ -12513,6 +12612,7 @@
           <w:rPr>
             <w:rFonts w:ascii="Avenir Book" w:hAnsi="Avenir Book"/>
           </w:rPr>
+          <w:lastRenderedPageBreak/>
           <w:t>Allee</w:t>
         </w:r>
         <w:proofErr w:type="spellEnd"/>
@@ -12529,7 +12629,7 @@
         </w:rPr>
         <w:t>fishing</w:t>
       </w:r>
-      <w:ins w:id="152" w:author="M P" w:date="2014-03-23T22:30:00Z">
+      <w:ins w:id="164" w:author="M P" w:date="2014-03-23T22:30:00Z">
         <w:r>
           <w:rPr>
             <w:rFonts w:ascii="Avenir Book" w:hAnsi="Avenir Book"/>
@@ -12549,7 +12649,7 @@
         </w:rPr>
         <w:t xml:space="preserve">We also did not include age structure in our model. </w:t>
       </w:r>
-      <w:ins w:id="153" w:author="M P" w:date="2014-03-09T08:50:00Z">
+      <w:ins w:id="165" w:author="M P" w:date="2014-03-09T08:50:00Z">
         <w:r>
           <w:rPr>
             <w:rFonts w:ascii="Avenir Book" w:hAnsi="Avenir Book"/>
@@ -12563,7 +12663,7 @@
           <w:t>nt effects of fishing and climate variability</w:t>
         </w:r>
       </w:ins>
-      <w:ins w:id="154" w:author="M P" w:date="2014-03-09T08:51:00Z">
+      <w:ins w:id="166" w:author="M P" w:date="2014-03-09T08:51:00Z">
         <w:r>
           <w:rPr>
             <w:rFonts w:ascii="Avenir Book" w:hAnsi="Avenir Book"/>
@@ -12613,7 +12713,7 @@
           <w:t>, et al. 2010)</w:t>
         </w:r>
       </w:ins>
-      <w:ins w:id="155" w:author="M P" w:date="2014-03-09T08:50:00Z">
+      <w:ins w:id="167" w:author="M P" w:date="2014-03-09T08:50:00Z">
         <w:r>
           <w:rPr>
             <w:rFonts w:ascii="Avenir Book" w:hAnsi="Avenir Book"/>
@@ -12621,7 +12721,7 @@
           <w:t xml:space="preserve">, and understanding how these two processes </w:t>
         </w:r>
       </w:ins>
-      <w:ins w:id="156" w:author="M P" w:date="2014-03-09T08:52:00Z">
+      <w:ins w:id="168" w:author="M P" w:date="2014-03-09T08:52:00Z">
         <w:r>
           <w:rPr>
             <w:rFonts w:ascii="Avenir Book" w:hAnsi="Avenir Book"/>
@@ -12629,7 +12729,7 @@
           <w:t xml:space="preserve">impact the ability of species to </w:t>
         </w:r>
       </w:ins>
-      <w:ins w:id="157" w:author="M P" w:date="2014-03-09T08:50:00Z">
+      <w:ins w:id="169" w:author="M P" w:date="2014-03-09T08:50:00Z">
         <w:r>
           <w:rPr>
             <w:rFonts w:ascii="Avenir Book" w:hAnsi="Avenir Book"/>
@@ -12637,7 +12737,7 @@
           <w:t xml:space="preserve">shift </w:t>
         </w:r>
       </w:ins>
-      <w:ins w:id="158" w:author="M P" w:date="2014-03-09T08:52:00Z">
+      <w:ins w:id="170" w:author="M P" w:date="2014-03-09T08:52:00Z">
         <w:r>
           <w:rPr>
             <w:rFonts w:ascii="Avenir Book" w:hAnsi="Avenir Book"/>
@@ -12645,7 +12745,7 @@
           <w:t>their</w:t>
         </w:r>
       </w:ins>
-      <w:ins w:id="159" w:author="M P" w:date="2014-03-09T08:50:00Z">
+      <w:ins w:id="171" w:author="M P" w:date="2014-03-09T08:50:00Z">
         <w:r>
           <w:rPr>
             <w:rFonts w:ascii="Avenir Book" w:hAnsi="Avenir Book"/>
@@ -12653,7 +12753,7 @@
           <w:t xml:space="preserve"> distributions would be </w:t>
         </w:r>
       </w:ins>
-      <w:ins w:id="160" w:author="M P" w:date="2014-03-09T08:52:00Z">
+      <w:ins w:id="172" w:author="M P" w:date="2014-03-09T08:52:00Z">
         <w:r>
           <w:rPr>
             <w:rFonts w:ascii="Avenir Book" w:hAnsi="Avenir Book"/>
@@ -12667,7 +12767,7 @@
         </w:rPr>
         <w:t xml:space="preserve">Besides these species-specific extensions, this modeling framework could </w:t>
       </w:r>
-      <w:ins w:id="161" w:author="M P" w:date="2014-03-09T08:54:00Z">
+      <w:ins w:id="173" w:author="M P" w:date="2014-03-09T08:54:00Z">
         <w:r>
           <w:rPr>
             <w:rFonts w:ascii="Avenir Book" w:hAnsi="Avenir Book"/>
@@ -12681,7 +12781,7 @@
         </w:rPr>
         <w:t xml:space="preserve">be extended to consider species interactions, especially </w:t>
       </w:r>
-      <w:ins w:id="162" w:author="M P" w:date="2014-03-23T22:30:00Z">
+      <w:ins w:id="174" w:author="M P" w:date="2014-03-23T22:30:00Z">
         <w:r>
           <w:rPr>
             <w:rFonts w:ascii="Avenir Book" w:hAnsi="Avenir Book"/>
@@ -12695,7 +12795,7 @@
         </w:rPr>
         <w:t>predator</w:t>
       </w:r>
-      <w:ins w:id="163" w:author="M P" w:date="2014-03-23T22:31:00Z">
+      <w:ins w:id="175" w:author="M P" w:date="2014-03-23T22:31:00Z">
         <w:r>
           <w:rPr>
             <w:rFonts w:ascii="Avenir Book" w:hAnsi="Avenir Book"/>
@@ -12723,7 +12823,7 @@
         </w:rPr>
         <w:t>Using a simple mechanistic model like the one we present here help</w:t>
       </w:r>
-      <w:ins w:id="164" w:author="M P" w:date="2014-03-23T22:31:00Z">
+      <w:ins w:id="176" w:author="M P" w:date="2014-03-23T22:31:00Z">
         <w:r>
           <w:rPr>
             <w:rFonts w:ascii="Avenir Book" w:hAnsi="Avenir Book"/>
@@ -12737,7 +12837,7 @@
         </w:rPr>
         <w:t xml:space="preserve"> to </w:t>
       </w:r>
-      <w:ins w:id="165" w:author="M P" w:date="2014-03-09T09:04:00Z">
+      <w:ins w:id="177" w:author="M P" w:date="2014-03-09T09:04:00Z">
         <w:r>
           <w:rPr>
             <w:rFonts w:ascii="Avenir Book" w:hAnsi="Avenir Book"/>
@@ -12751,7 +12851,7 @@
         </w:rPr>
         <w:t xml:space="preserve"> species </w:t>
       </w:r>
-      <w:ins w:id="166" w:author="M P" w:date="2014-03-09T09:04:00Z">
+      <w:ins w:id="178" w:author="M P" w:date="2014-03-09T09:04:00Z">
         <w:r>
           <w:rPr>
             <w:rFonts w:ascii="Avenir Book" w:hAnsi="Avenir Book"/>
@@ -12765,7 +12865,7 @@
         </w:rPr>
         <w:t xml:space="preserve">climate and harvesting. </w:t>
       </w:r>
-      <w:ins w:id="167" w:author="M P" w:date="2014-03-09T09:05:00Z">
+      <w:ins w:id="179" w:author="M P" w:date="2014-03-09T09:05:00Z">
         <w:r>
           <w:rPr>
             <w:rFonts w:ascii="Avenir Book" w:hAnsi="Avenir Book"/>
@@ -12779,7 +12879,7 @@
         </w:rPr>
         <w:t>his work highlights the importance of considering stressors in combination</w:t>
       </w:r>
-      <w:ins w:id="168" w:author="M P" w:date="2014-03-09T09:05:00Z">
+      <w:ins w:id="180" w:author="M P" w:date="2014-03-09T09:05:00Z">
         <w:r>
           <w:rPr>
             <w:rFonts w:ascii="Avenir Book" w:hAnsi="Avenir Book"/>
@@ -12793,7 +12893,7 @@
         </w:rPr>
         <w:t xml:space="preserve"> as outcomes deviate from what we would predict in isolation. </w:t>
       </w:r>
-      <w:ins w:id="169" w:author="M P" w:date="2014-03-23T22:33:00Z">
+      <w:ins w:id="181" w:author="M P" w:date="2014-03-23T22:33:00Z">
         <w:r>
           <w:rPr>
             <w:rFonts w:ascii="Avenir Book" w:hAnsi="Avenir Book"/>
@@ -12813,7 +12913,7 @@
           <w:t xml:space="preserve"> the interaction</w:t>
         </w:r>
       </w:ins>
-      <w:ins w:id="170" w:author="M P" w:date="2014-03-23T22:34:00Z">
+      <w:ins w:id="182" w:author="M P" w:date="2014-03-23T22:34:00Z">
         <w:r>
           <w:rPr>
             <w:rFonts w:ascii="Avenir Book" w:hAnsi="Avenir Book"/>
@@ -12839,7 +12939,7 @@
         </w:rPr>
         <w:t xml:space="preserve"> not directly address climate change, understanding how </w:t>
       </w:r>
-      <w:ins w:id="171" w:author="M P" w:date="2014-03-09T09:09:00Z">
+      <w:ins w:id="183" w:author="M P" w:date="2014-03-09T09:09:00Z">
         <w:r>
           <w:rPr>
             <w:rFonts w:ascii="Avenir Book" w:hAnsi="Avenir Book"/>
@@ -12859,7 +12959,7 @@
         </w:rPr>
         <w:t xml:space="preserve"> </w:t>
       </w:r>
-      <w:ins w:id="172" w:author="M P" w:date="2014-03-09T09:13:00Z">
+      <w:ins w:id="184" w:author="M P" w:date="2014-03-09T09:13:00Z">
         <w:r>
           <w:rPr>
             <w:rFonts w:ascii="Avenir Book" w:hAnsi="Avenir Book"/>
@@ -12871,14 +12971,7 @@
         <w:rPr>
           <w:rFonts w:ascii="Avenir Book" w:hAnsi="Avenir Book"/>
         </w:rPr>
-        <w:t xml:space="preserve"> </w:t>
-      </w:r>
-      <w:r>
-        <w:rPr>
-          <w:rFonts w:ascii="Avenir Book" w:hAnsi="Avenir Book"/>
-        </w:rPr>
-        <w:lastRenderedPageBreak/>
-        <w:t xml:space="preserve">between harvesting and range shifts will help to better implement harvesting rules and protected areas. </w:t>
+        <w:t xml:space="preserve"> between harvesting and range shifts will help to better implement harvesting rules and protected areas. </w:t>
       </w:r>
       <w:r>
         <w:rPr>
@@ -12886,7 +12979,7 @@
         </w:rPr>
         <w:t>Thus</w:t>
       </w:r>
-      <w:ins w:id="173" w:author="M P" w:date="2014-03-23T12:52:00Z">
+      <w:ins w:id="185" w:author="M P" w:date="2014-03-23T12:52:00Z">
         <w:r>
           <w:rPr>
             <w:rFonts w:ascii="Avenir Book" w:hAnsi="Avenir Book"/>
@@ -12952,7 +13045,7 @@
           <w:color w:val="auto"/>
         </w:rPr>
       </w:pPr>
-      <w:bookmarkStart w:id="174" w:name="acknowledgements"/>
+      <w:bookmarkStart w:id="186" w:name="acknowledgements"/>
       <w:r>
         <w:rPr>
           <w:rFonts w:ascii="Avenir Book" w:hAnsi="Avenir Book"/>
@@ -12961,7 +13054,7 @@
         <w:t>Acknowledgements</w:t>
       </w:r>
     </w:p>
-    <w:bookmarkEnd w:id="174"/>
+    <w:bookmarkEnd w:id="186"/>
     <w:p>
       <w:pPr>
         <w:spacing w:line="480" w:lineRule="auto"/>
@@ -13040,6 +13133,7 @@
           <w:rFonts w:ascii="Avenir Book" w:hAnsi="Avenir Book"/>
           <w:color w:val="auto"/>
         </w:rPr>
+        <w:lastRenderedPageBreak/>
         <w:t>Literature Cited</w:t>
       </w:r>
     </w:p>
@@ -13438,7 +13532,6 @@
         <w:rPr>
           <w:rFonts w:ascii="Avenir Book" w:hAnsi="Avenir Book"/>
         </w:rPr>
-        <w:lastRenderedPageBreak/>
         <w:t>Botsford</w:t>
       </w:r>
       <w:proofErr w:type="spellEnd"/>
@@ -13911,6 +14004,7 @@
         <w:rPr>
           <w:rFonts w:ascii="Avenir Book" w:hAnsi="Avenir Book"/>
         </w:rPr>
+        <w:lastRenderedPageBreak/>
         <w:t>Doak</w:t>
       </w:r>
       <w:proofErr w:type="spellEnd"/>
@@ -14206,7 +14300,6 @@
         <w:rPr>
           <w:rFonts w:ascii="Avenir Book" w:eastAsia="Times New Roman" w:hAnsi="Avenir Book" w:cs="Times New Roman"/>
         </w:rPr>
-        <w:lastRenderedPageBreak/>
         <w:t>Froese</w:t>
       </w:r>
       <w:proofErr w:type="spellEnd"/>
@@ -14900,6 +14993,7 @@
         <w:rPr>
           <w:rFonts w:ascii="Avenir Book" w:hAnsi="Avenir Book"/>
         </w:rPr>
+        <w:lastRenderedPageBreak/>
         <w:t xml:space="preserve">Hannah, Lee, Guy </w:t>
       </w:r>
       <w:proofErr w:type="spellStart"/>
@@ -15092,7 +15186,6 @@
         <w:rPr>
           <w:rFonts w:ascii="Avenir Book" w:hAnsi="Avenir Book"/>
         </w:rPr>
-        <w:lastRenderedPageBreak/>
         <w:t xml:space="preserve">———. 2006. “Persistence of spatial populations depends on returning home.” </w:t>
       </w:r>
       <w:proofErr w:type="gramStart"/>
@@ -15728,6 +15821,7 @@
         <w:rPr>
           <w:rFonts w:ascii="Avenir Book" w:hAnsi="Avenir Book"/>
         </w:rPr>
+        <w:lastRenderedPageBreak/>
         <w:t xml:space="preserve">Lockwood, Dale R., Alan Hastings, and Louis W. </w:t>
       </w:r>
       <w:proofErr w:type="spellStart"/>
@@ -15823,7 +15917,6 @@
         <w:rPr>
           <w:rFonts w:ascii="Avenir Book" w:hAnsi="Avenir Book"/>
         </w:rPr>
-        <w:lastRenderedPageBreak/>
         <w:t xml:space="preserve">Mackenzie, Brian R., </w:t>
       </w:r>
       <w:proofErr w:type="spellStart"/>
@@ -16560,7 +16653,6 @@
         <w:rPr>
           <w:rFonts w:ascii="Avenir Book" w:hAnsi="Avenir Book"/>
         </w:rPr>
-        <w:lastRenderedPageBreak/>
         <w:t xml:space="preserve">Robinson, L. M. M., J. </w:t>
       </w:r>
       <w:proofErr w:type="spellStart"/>
@@ -16713,6 +16805,7 @@
         <w:rPr>
           <w:rFonts w:ascii="Avenir Book" w:hAnsi="Avenir Book" w:cs="Trebuchet MS"/>
         </w:rPr>
+        <w:lastRenderedPageBreak/>
         <w:t>Sekercioglu</w:t>
       </w:r>
       <w:proofErr w:type="spellEnd"/>
@@ -17290,7 +17383,7 @@
         <w:pStyle w:val="Heading1"/>
         <w:spacing w:line="480" w:lineRule="auto"/>
       </w:pPr>
-      <w:bookmarkStart w:id="175" w:name="tables"/>
+      <w:bookmarkStart w:id="187" w:name="tables"/>
       <w:r>
         <w:rPr>
           <w:rFonts w:ascii="Avenir Book" w:hAnsi="Avenir Book"/>
@@ -17299,7 +17392,7 @@
         <w:lastRenderedPageBreak/>
         <w:t>Tables</w:t>
       </w:r>
-      <w:bookmarkEnd w:id="175"/>
+      <w:bookmarkEnd w:id="187"/>
     </w:p>
     <w:p>
       <w:pPr>
@@ -17968,25 +18061,18 @@
                 <w:i/>
               </w:rPr>
             </w:pPr>
-            <w:ins w:id="176" w:author="M P" w:date="2014-03-23T13:49:00Z">
-              <m:oMath>
-                <m:r>
-                  <w:rPr>
-                    <w:rFonts w:ascii="Cambria Math" w:hAnsi="Cambria Math"/>
-                  </w:rPr>
-                  <m:t>g(n)</m:t>
-                </m:r>
-              </m:oMath>
+            <w:ins w:id="188" w:author="M P" w:date="2014-03-23T13:49:00Z">
+              <m:oMathPara>
+                <m:oMath>
+                  <m:r>
+                    <w:rPr>
+                      <w:rFonts w:ascii="Cambria Math" w:hAnsi="Cambria Math"/>
+                    </w:rPr>
+                    <m:t>g(n)</m:t>
+                  </m:r>
+                </m:oMath>
+              </m:oMathPara>
             </w:ins>
-            <w:del w:id="177" w:author="M P" w:date="2014-03-23T13:49:00Z">
-              <w:r>
-                <w:rPr>
-                  <w:rFonts w:ascii="Avenir Book" w:eastAsia="Cambria" w:hAnsi="Avenir Book" w:cs="Times New Roman"/>
-                  <w:i/>
-                </w:rPr>
-                <w:delText>g(n)</w:delText>
-              </w:r>
-            </w:del>
           </w:p>
         </w:tc>
         <w:tc>
@@ -18070,7 +18156,7 @@
               </w:rPr>
               <w:t xml:space="preserve"> of adults harvested</w:t>
             </w:r>
-            <w:ins w:id="178" w:author="M P" w:date="2014-03-23T13:49:00Z">
+            <w:ins w:id="189" w:author="M P" w:date="2014-03-23T13:49:00Z">
               <w:r>
                 <w:rPr>
                   <w:rFonts w:ascii="Avenir Book" w:hAnsi="Avenir Book"/>
@@ -18104,7 +18190,7 @@
                 </m:d>
               </m:oMath>
             </w:ins>
-            <w:ins w:id="179" w:author="M P" w:date="2014-03-23T13:50:00Z">
+            <w:ins w:id="190" w:author="M P" w:date="2014-03-23T13:50:00Z">
               <m:oMath>
                 <m:r>
                   <w:rPr>
@@ -18255,7 +18341,7 @@
           <w:szCs w:val="24"/>
         </w:rPr>
       </w:pPr>
-      <w:bookmarkStart w:id="180" w:name="figure-legends"/>
+      <w:bookmarkStart w:id="191" w:name="figure-legends"/>
       <w:r>
         <w:rPr>
           <w:rFonts w:ascii="Avenir Book" w:eastAsiaTheme="minorHAnsi" w:hAnsi="Avenir Book" w:cstheme="minorBidi"/>
@@ -18291,7 +18377,7 @@
         </w:rPr>
       </w:pPr>
     </w:p>
-    <w:bookmarkEnd w:id="180"/>
+    <w:bookmarkEnd w:id="191"/>
     <w:p>
       <w:pPr>
         <w:rPr>
@@ -18340,7 +18426,7 @@
         </w:rPr>
         <w:t>Shade of grey corresponds to the growth rate from smallest to greatest</w:t>
       </w:r>
-      <w:ins w:id="181" w:author="M P" w:date="2014-03-23T12:55:00Z">
+      <w:ins w:id="192" w:author="M P" w:date="2014-03-23T12:55:00Z">
         <w:r>
           <w:rPr>
             <w:rFonts w:ascii="Avenir Book" w:hAnsi="Avenir Book"/>
@@ -18354,7 +18440,7 @@
         </w:rPr>
         <w:t>light to dark</w:t>
       </w:r>
-      <w:ins w:id="182" w:author="M P" w:date="2014-03-23T12:55:00Z">
+      <w:ins w:id="193" w:author="M P" w:date="2014-03-23T12:55:00Z">
         <w:r>
           <w:rPr>
             <w:rFonts w:ascii="Avenir Book" w:hAnsi="Avenir Book"/>
@@ -18368,7 +18454,7 @@
         </w:rPr>
         <w:t xml:space="preserve">. </w:t>
       </w:r>
-      <w:ins w:id="183" w:author="M P" w:date="2014-03-23T12:56:00Z">
+      <w:ins w:id="194" w:author="M P" w:date="2014-03-23T12:56:00Z">
         <w:r>
           <w:rPr>
             <w:rFonts w:ascii="Avenir Book" w:hAnsi="Avenir Book"/>
@@ -18382,7 +18468,7 @@
         </w:rPr>
         <w:t>ine</w:t>
       </w:r>
-      <w:ins w:id="184" w:author="M P" w:date="2014-03-23T12:56:00Z">
+      <w:ins w:id="195" w:author="M P" w:date="2014-03-23T12:56:00Z">
         <w:r>
           <w:rPr>
             <w:rFonts w:ascii="Avenir Book" w:hAnsi="Avenir Book"/>
@@ -18396,7 +18482,7 @@
         </w:rPr>
         <w:t>s</w:t>
       </w:r>
-      <w:ins w:id="185" w:author="M P" w:date="2014-03-23T12:56:00Z">
+      <w:ins w:id="196" w:author="M P" w:date="2014-03-23T12:56:00Z">
         <w:r>
           <w:rPr>
             <w:rFonts w:ascii="Avenir Book" w:hAnsi="Avenir Book"/>
@@ -18410,7 +18496,7 @@
         </w:rPr>
         <w:t xml:space="preserve"> </w:t>
       </w:r>
-      <w:ins w:id="186" w:author="M P" w:date="2014-03-23T12:55:00Z">
+      <w:ins w:id="197" w:author="M P" w:date="2014-03-23T12:55:00Z">
         <w:r>
           <w:rPr>
             <w:rFonts w:ascii="Avenir Book" w:hAnsi="Avenir Book"/>
@@ -18418,7 +18504,7 @@
           <w:t>indicate</w:t>
         </w:r>
       </w:ins>
-      <w:ins w:id="187" w:author="M P" w:date="2014-03-23T12:56:00Z">
+      <w:ins w:id="198" w:author="M P" w:date="2014-03-23T12:56:00Z">
         <w:r>
           <w:rPr>
             <w:rFonts w:ascii="Avenir Book" w:hAnsi="Avenir Book"/>
@@ -18432,7 +18518,7 @@
         </w:rPr>
         <w:t xml:space="preserve"> </w:t>
       </w:r>
-      <w:ins w:id="188" w:author="M P" w:date="2014-03-23T12:56:00Z">
+      <w:ins w:id="199" w:author="M P" w:date="2014-03-23T12:56:00Z">
         <w:r>
           <w:rPr>
             <w:rFonts w:ascii="Avenir Book" w:hAnsi="Avenir Book"/>
@@ -18452,14 +18538,14 @@
         </w:rPr>
         <w:t xml:space="preserve">average dispersal </w:t>
       </w:r>
-      <w:commentRangeStart w:id="189"/>
+      <w:commentRangeStart w:id="200"/>
       <w:r>
         <w:rPr>
           <w:rFonts w:ascii="Avenir Book" w:hAnsi="Avenir Book"/>
         </w:rPr>
         <w:t xml:space="preserve">distance </w:t>
       </w:r>
-      <w:ins w:id="190" w:author="M P" w:date="2014-03-23T12:56:00Z">
+      <w:ins w:id="201" w:author="M P" w:date="2014-03-23T12:56:00Z">
         <w:r>
           <w:rPr>
             <w:rFonts w:ascii="Avenir Book" w:hAnsi="Avenir Book"/>
@@ -18475,7 +18561,7 @@
           <m:t>⟨d⟩=0.1</m:t>
         </m:r>
       </m:oMath>
-      <w:ins w:id="191" w:author="M P" w:date="2014-03-23T12:55:00Z">
+      <w:ins w:id="202" w:author="M P" w:date="2014-03-23T12:55:00Z">
         <w:r>
           <w:rPr>
             <w:rFonts w:ascii="Avenir Book" w:eastAsiaTheme="minorEastAsia" w:hAnsi="Avenir Book"/>
@@ -18489,7 +18575,7 @@
         </w:rPr>
         <w:t>dashed</w:t>
       </w:r>
-      <w:ins w:id="192" w:author="M P" w:date="2014-03-23T12:56:00Z">
+      <w:ins w:id="203" w:author="M P" w:date="2014-03-23T12:56:00Z">
         <w:r>
           <w:rPr>
             <w:rFonts w:ascii="Avenir Book" w:hAnsi="Avenir Book"/>
@@ -18504,7 +18590,7 @@
           </w:rPr>
           <m:t>⟨d⟩=0.25</m:t>
         </m:r>
-        <w:commentRangeEnd w:id="189"/>
+        <w:commentRangeEnd w:id="200"/>
         <m:r>
           <m:rPr>
             <m:sty m:val="p"/>
@@ -18512,10 +18598,19 @@
           <w:rPr>
             <w:rStyle w:val="CommentReference"/>
           </w:rPr>
-          <w:commentReference w:id="189"/>
+          <w:commentReference w:id="204"/>
+        </m:r>
+        <m:r>
+          <m:rPr>
+            <m:sty m:val="p"/>
+          </m:rPr>
+          <w:rPr>
+            <w:rStyle w:val="CommentReference"/>
+          </w:rPr>
+          <w:commentReference w:id="200"/>
         </m:r>
       </m:oMath>
-      <w:ins w:id="193" w:author="M P" w:date="2014-03-23T12:56:00Z">
+      <w:ins w:id="205" w:author="M P" w:date="2014-03-23T12:56:00Z">
         <w:r>
           <w:rPr>
             <w:rFonts w:ascii="Avenir Book" w:eastAsiaTheme="minorEastAsia" w:hAnsi="Avenir Book"/>
@@ -18529,8 +18624,9 @@
         </w:rPr>
         <w:t xml:space="preserve"> approximated Gaussian dispersal kernel </w:t>
       </w:r>
-      <w:commentRangeStart w:id="194"/>
-      <w:ins w:id="195" w:author="M P" w:date="2014-03-06T12:41:00Z">
+      <w:commentRangeStart w:id="206"/>
+      <w:commentRangeStart w:id="207"/>
+      <w:ins w:id="208" w:author="M P" w:date="2014-03-06T12:41:00Z">
         <w:r>
           <w:rPr>
             <w:rFonts w:ascii="Avenir Book" w:hAnsi="Avenir Book"/>
@@ -18538,7 +18634,7 @@
           <w:t xml:space="preserve">(Eq. </w:t>
         </w:r>
       </w:ins>
-      <w:ins w:id="196" w:author="Emma Fuller" w:date="2014-03-15T13:58:00Z">
+      <w:ins w:id="209" w:author="Emma Fuller" w:date="2014-03-15T13:58:00Z">
         <w:r>
           <w:rPr>
             <w:rFonts w:ascii="Avenir Book" w:hAnsi="Avenir Book"/>
@@ -18546,7 +18642,7 @@
           <w:t>3</w:t>
         </w:r>
       </w:ins>
-      <w:ins w:id="197" w:author="M P" w:date="2014-03-06T12:41:00Z">
+      <w:ins w:id="210" w:author="M P" w:date="2014-03-06T12:41:00Z">
         <w:r>
           <w:rPr>
             <w:rFonts w:ascii="Avenir Book" w:hAnsi="Avenir Book"/>
@@ -18554,14 +18650,21 @@
           <w:t>)</w:t>
         </w:r>
       </w:ins>
-      <w:commentRangeEnd w:id="194"/>
+      <w:commentRangeEnd w:id="206"/>
       <w:r>
         <w:rPr>
           <w:rStyle w:val="CommentReference"/>
         </w:rPr>
-        <w:commentReference w:id="194"/>
-      </w:r>
-      <w:ins w:id="198" w:author="M P" w:date="2014-03-23T12:57:00Z">
+        <w:commentReference w:id="206"/>
+      </w:r>
+      <w:commentRangeEnd w:id="207"/>
+      <w:r>
+        <w:rPr>
+          <w:rStyle w:val="CommentReference"/>
+        </w:rPr>
+        <w:commentReference w:id="207"/>
+      </w:r>
+      <w:ins w:id="211" w:author="M P" w:date="2014-03-23T12:57:00Z">
         <w:r>
           <w:rPr>
             <w:rFonts w:ascii="Avenir Book" w:hAnsi="Avenir Book"/>
@@ -18607,7 +18710,7 @@
         </w:rPr>
         <w:t xml:space="preserve"> harvesting rate on the y-axis. </w:t>
       </w:r>
-      <w:ins w:id="199" w:author="M P" w:date="2014-03-23T12:58:00Z">
+      <w:ins w:id="212" w:author="M P" w:date="2014-03-23T12:58:00Z">
         <w:r>
           <w:rPr>
             <w:rFonts w:ascii="Avenir Book" w:hAnsi="Avenir Book"/>
@@ -18621,7 +18724,7 @@
         </w:rPr>
         <w:t>esults are from a</w:t>
       </w:r>
-      <w:ins w:id="200" w:author="M P" w:date="2014-03-09T09:15:00Z">
+      <w:ins w:id="213" w:author="M P" w:date="2014-03-09T09:15:00Z">
         <w:r>
           <w:rPr>
             <w:rFonts w:ascii="Avenir Book" w:hAnsi="Avenir Book"/>
@@ -18635,21 +18738,35 @@
         </w:rPr>
         <w:t xml:space="preserve"> </w:t>
       </w:r>
-      <w:commentRangeStart w:id="201"/>
-      <w:ins w:id="202" w:author="M P" w:date="2014-03-06T12:43:00Z">
-        <w:r>
-          <w:rPr>
-            <w:rFonts w:ascii="Avenir Book" w:hAnsi="Avenir Book"/>
-          </w:rPr>
-          <w:t xml:space="preserve">approximated?? </w:t>
+      <w:commentRangeStart w:id="214"/>
+      <w:ins w:id="215" w:author="M P" w:date="2014-03-06T12:43:00Z">
+        <w:r>
+          <w:rPr>
+            <w:rFonts w:ascii="Avenir Book" w:hAnsi="Avenir Book"/>
+          </w:rPr>
+          <w:t>approximated</w:t>
+        </w:r>
+        <w:del w:id="216" w:author="Eleanor Brush" w:date="2014-03-27T11:45:00Z">
+          <w:r>
+            <w:rPr>
+              <w:rFonts w:ascii="Avenir Book" w:hAnsi="Avenir Book"/>
+            </w:rPr>
+            <w:delText>??</w:delText>
+          </w:r>
+        </w:del>
+        <w:r>
+          <w:rPr>
+            <w:rFonts w:ascii="Avenir Book" w:hAnsi="Avenir Book"/>
+          </w:rPr>
+          <w:t xml:space="preserve"> </w:t>
         </w:r>
       </w:ins>
-      <w:commentRangeEnd w:id="201"/>
+      <w:commentRangeEnd w:id="214"/>
       <w:r>
         <w:rPr>
           <w:rStyle w:val="CommentReference"/>
         </w:rPr>
-        <w:commentReference w:id="201"/>
+        <w:commentReference w:id="214"/>
       </w:r>
       <w:r>
         <w:rPr>
@@ -18701,8 +18818,24 @@
           <w:rPr>
             <w:rFonts w:ascii="Cambria Math" w:hAnsi="Cambria Math"/>
           </w:rPr>
-          <m:t>=5</m:t>
+          <m:t>=</m:t>
         </m:r>
+        <w:ins w:id="217" w:author="Eleanor Brush" w:date="2014-03-27T12:03:00Z">
+          <m:r>
+            <w:rPr>
+              <w:rFonts w:ascii="Cambria Math" w:hAnsi="Cambria Math"/>
+            </w:rPr>
+            <m:t>10</m:t>
+          </m:r>
+        </w:ins>
+        <w:del w:id="218" w:author="Eleanor Brush" w:date="2014-03-27T12:03:00Z">
+          <m:r>
+            <w:rPr>
+              <w:rFonts w:ascii="Cambria Math" w:hAnsi="Cambria Math"/>
+            </w:rPr>
+            <m:t>5</m:t>
+          </m:r>
+        </w:del>
       </m:oMath>
       <w:r>
         <w:rPr>
@@ -18710,7 +18843,7 @@
         </w:rPr>
         <w:t>,</w:t>
       </w:r>
-      <w:ins w:id="203" w:author="M P" w:date="2014-03-23T12:58:00Z">
+      <w:ins w:id="219" w:author="M P" w:date="2014-03-23T12:58:00Z">
         <w:r>
           <w:rPr>
             <w:rFonts w:ascii="Avenir Book" w:hAnsi="Avenir Book"/>
@@ -18729,8 +18862,24 @@
           <w:rPr>
             <w:rFonts w:ascii="Cambria Math" w:hAnsi="Cambria Math"/>
           </w:rPr>
-          <m:t>⟨d⟩=0.399</m:t>
+          <m:t>⟨d⟩=0.</m:t>
         </m:r>
+        <w:ins w:id="220" w:author="Eleanor Brush" w:date="2014-03-27T12:02:00Z">
+          <m:r>
+            <w:rPr>
+              <w:rFonts w:ascii="Cambria Math" w:hAnsi="Cambria Math"/>
+            </w:rPr>
+            <m:t>25</m:t>
+          </m:r>
+        </w:ins>
+        <w:del w:id="221" w:author="Eleanor Brush" w:date="2014-03-27T12:02:00Z">
+          <m:r>
+            <w:rPr>
+              <w:rFonts w:ascii="Cambria Math" w:hAnsi="Cambria Math"/>
+            </w:rPr>
+            <m:t>399</m:t>
+          </m:r>
+        </w:del>
       </m:oMath>
       <w:r>
         <w:rPr>
@@ -18835,19 +18984,19 @@
         </w:rPr>
         <w:t xml:space="preserve">the loss in </w:t>
       </w:r>
-      <w:commentRangeStart w:id="204"/>
+      <w:commentRangeStart w:id="222"/>
       <w:r>
         <w:rPr>
           <w:rFonts w:ascii="Avenir Book" w:hAnsi="Avenir Book"/>
         </w:rPr>
         <w:t xml:space="preserve">biomass </w:t>
       </w:r>
-      <w:commentRangeEnd w:id="204"/>
+      <w:commentRangeEnd w:id="222"/>
       <w:r>
         <w:rPr>
           <w:rStyle w:val="CommentReference"/>
         </w:rPr>
-        <w:commentReference w:id="204"/>
+        <w:commentReference w:id="222"/>
       </w:r>
       <w:r>
         <w:rPr>
@@ -19001,7 +19150,7 @@
         </w:rPr>
         <w:t xml:space="preserve">excess loss, on the order of </w:t>
       </w:r>
-      <w:ins w:id="205" w:author="M P" w:date="2014-03-06T12:52:00Z">
+      <w:ins w:id="223" w:author="M P" w:date="2014-03-06T12:52:00Z">
         <m:oMath>
           <m:r>
             <w:rPr>
@@ -19039,28 +19188,28 @@
         </w:rPr>
         <w:t xml:space="preserve">. These </w:t>
       </w:r>
-      <w:commentRangeStart w:id="206"/>
-      <w:commentRangeStart w:id="207"/>
+      <w:commentRangeStart w:id="224"/>
+      <w:commentRangeStart w:id="225"/>
       <w:r>
         <w:rPr>
           <w:rFonts w:ascii="Avenir Book" w:hAnsi="Avenir Book"/>
         </w:rPr>
         <w:t xml:space="preserve">results </w:t>
       </w:r>
-      <w:commentRangeEnd w:id="206"/>
+      <w:commentRangeEnd w:id="224"/>
       <w:r>
         <w:rPr>
           <w:rStyle w:val="CommentReference"/>
           <w:rFonts w:ascii="Avenir Book" w:hAnsi="Avenir Book"/>
         </w:rPr>
-        <w:commentReference w:id="206"/>
-      </w:r>
-      <w:commentRangeEnd w:id="207"/>
+        <w:commentReference w:id="224"/>
+      </w:r>
+      <w:commentRangeEnd w:id="225"/>
       <w:r>
         <w:rPr>
           <w:rStyle w:val="CommentReference"/>
         </w:rPr>
-        <w:commentReference w:id="207"/>
+        <w:commentReference w:id="225"/>
       </w:r>
       <w:r>
         <w:rPr>
@@ -19068,9 +19217,7 @@
         </w:rPr>
         <w:t xml:space="preserve">are from </w:t>
       </w:r>
-      <w:bookmarkStart w:id="208" w:name="_GoBack"/>
-      <w:bookmarkEnd w:id="208"/>
-      <w:ins w:id="209" w:author="M P" w:date="2014-03-23T12:59:00Z">
+      <w:ins w:id="227" w:author="M P" w:date="2014-03-23T12:59:00Z">
         <w:r>
           <w:rPr>
             <w:rFonts w:ascii="Avenir Book" w:hAnsi="Avenir Book"/>
@@ -19078,7 +19225,7 @@
           <w:t>calculations</w:t>
         </w:r>
       </w:ins>
-      <w:ins w:id="210" w:author="M P" w:date="2014-03-23T12:58:00Z">
+      <w:ins w:id="228" w:author="M P" w:date="2014-03-23T12:58:00Z">
         <w:r>
           <w:rPr>
             <w:rFonts w:ascii="Avenir Book" w:hAnsi="Avenir Book"/>
@@ -19086,7 +19233,7 @@
           <w:t xml:space="preserve"> </w:t>
         </w:r>
       </w:ins>
-      <w:ins w:id="211" w:author="M P" w:date="2014-03-23T12:59:00Z">
+      <w:ins w:id="229" w:author="M P" w:date="2014-03-23T12:59:00Z">
         <w:r>
           <w:rPr>
             <w:rFonts w:ascii="Avenir Book" w:hAnsi="Avenir Book"/>
@@ -19094,7 +19241,7 @@
           <w:t>with the</w:t>
         </w:r>
       </w:ins>
-      <w:ins w:id="212" w:author="M P" w:date="2014-03-23T12:58:00Z">
+      <w:ins w:id="230" w:author="M P" w:date="2014-03-23T12:58:00Z">
         <w:r>
           <w:rPr>
             <w:rFonts w:ascii="Avenir Book" w:hAnsi="Avenir Book"/>
@@ -19102,7 +19249,7 @@
           <w:t xml:space="preserve"> same parameters as </w:t>
         </w:r>
       </w:ins>
-      <w:ins w:id="213" w:author="M P" w:date="2014-03-23T12:59:00Z">
+      <w:ins w:id="231" w:author="M P" w:date="2014-03-23T12:59:00Z">
         <w:r>
           <w:rPr>
             <w:rFonts w:ascii="Avenir Book" w:hAnsi="Avenir Book"/>
@@ -19123,19 +19270,19 @@
           <w:rFonts w:ascii="Avenir Book" w:hAnsi="Avenir Book"/>
         </w:rPr>
       </w:pPr>
-      <w:commentRangeStart w:id="214"/>
+      <w:commentRangeStart w:id="232"/>
       <w:r>
         <w:rPr>
           <w:rFonts w:ascii="Avenir Book" w:hAnsi="Avenir Book"/>
         </w:rPr>
         <w:t xml:space="preserve">Figure </w:t>
       </w:r>
-      <w:commentRangeEnd w:id="214"/>
+      <w:commentRangeEnd w:id="232"/>
       <w:r>
         <w:rPr>
           <w:rStyle w:val="CommentReference"/>
         </w:rPr>
-        <w:commentReference w:id="214"/>
+        <w:commentReference w:id="232"/>
       </w:r>
       <w:r>
         <w:rPr>
@@ -19143,7 +19290,7 @@
         </w:rPr>
         <w:t>3: The equilibrium biomass of the population as a function of the climate velocity on the x-axis and the harvesting rate on the y-axis</w:t>
       </w:r>
-      <w:ins w:id="215" w:author="M P" w:date="2014-03-06T13:06:00Z">
+      <w:ins w:id="233" w:author="M P" w:date="2014-03-06T13:06:00Z">
         <w:r>
           <w:rPr>
             <w:rFonts w:ascii="Avenir Book" w:hAnsi="Avenir Book"/>
@@ -19157,7 +19304,7 @@
         </w:rPr>
         <w:t xml:space="preserve"> </w:t>
       </w:r>
-      <w:ins w:id="216" w:author="M P" w:date="2014-03-23T13:01:00Z">
+      <w:ins w:id="234" w:author="M P" w:date="2014-03-23T13:01:00Z">
         <w:r>
           <w:rPr>
             <w:rFonts w:ascii="Avenir Book" w:hAnsi="Avenir Book"/>
@@ -19213,7 +19360,7 @@
         </w:rPr>
         <w:t xml:space="preserve">axis is the proportion of the </w:t>
       </w:r>
-      <w:commentRangeStart w:id="217"/>
+      <w:commentRangeStart w:id="235"/>
       <w:r>
         <w:rPr>
           <w:rFonts w:ascii="Avenir Book" w:hAnsi="Avenir Book"/>
@@ -19226,31 +19373,49 @@
         </w:rPr>
         <w:t xml:space="preserve">that </w:t>
       </w:r>
-      <w:r>
-        <w:rPr>
-          <w:rFonts w:ascii="Avenir Book" w:hAnsi="Avenir Book"/>
-        </w:rPr>
-        <w:t xml:space="preserve">is </w:t>
-      </w:r>
-      <w:r>
-        <w:rPr>
-          <w:rFonts w:ascii="Avenir Book" w:hAnsi="Avenir Book"/>
-        </w:rPr>
-        <w:t>un</w:t>
-      </w:r>
-      <w:r>
-        <w:rPr>
-          <w:rFonts w:ascii="Avenir Book" w:hAnsi="Avenir Book"/>
-        </w:rPr>
-        <w:t>protected from harvesting</w:t>
-      </w:r>
-      <w:commentRangeEnd w:id="217"/>
-      <w:r>
-        <w:rPr>
-          <w:rStyle w:val="CommentReference"/>
-        </w:rPr>
-        <w:commentReference w:id="217"/>
-      </w:r>
+      <w:proofErr w:type="gramStart"/>
+      <w:r>
+        <w:rPr>
+          <w:rFonts w:ascii="Avenir Book" w:hAnsi="Avenir Book"/>
+        </w:rPr>
+        <w:t>is</w:t>
+      </w:r>
+      <w:ins w:id="236" w:author="Eleanor Brush" w:date="2014-03-27T11:56:00Z">
+        <w:r>
+          <w:rPr>
+            <w:rFonts w:ascii="Avenir Book" w:hAnsi="Avenir Book"/>
+          </w:rPr>
+          <w:t xml:space="preserve"> allowed to be harvested</w:t>
+        </w:r>
+      </w:ins>
+      <w:proofErr w:type="gramEnd"/>
+      <w:del w:id="237" w:author="Eleanor Brush" w:date="2014-03-27T11:56:00Z">
+        <w:r>
+          <w:rPr>
+            <w:rFonts w:ascii="Avenir Book" w:hAnsi="Avenir Book"/>
+          </w:rPr>
+          <w:delText xml:space="preserve"> </w:delText>
+        </w:r>
+        <w:r>
+          <w:rPr>
+            <w:rFonts w:ascii="Avenir Book" w:hAnsi="Avenir Book"/>
+          </w:rPr>
+          <w:delText>un</w:delText>
+        </w:r>
+        <w:r>
+          <w:rPr>
+            <w:rFonts w:ascii="Avenir Book" w:hAnsi="Avenir Book"/>
+          </w:rPr>
+          <w:delText>protected from harvesting</w:delText>
+        </w:r>
+        <w:commentRangeEnd w:id="235"/>
+        <w:r>
+          <w:rPr>
+            <w:rStyle w:val="CommentReference"/>
+          </w:rPr>
+          <w:commentReference w:id="235"/>
+        </w:r>
+      </w:del>
       <w:r>
         <w:rPr>
           <w:rFonts w:ascii="Avenir Book" w:hAnsi="Avenir Book"/>
@@ -19362,7 +19527,7 @@
           <w:color w:val="auto"/>
         </w:rPr>
       </w:pPr>
-      <w:bookmarkStart w:id="218" w:name="figures"/>
+      <w:bookmarkStart w:id="238" w:name="figures"/>
       <w:r>
         <w:rPr>
           <w:rFonts w:ascii="Avenir Book" w:hAnsi="Avenir Book"/>
@@ -19384,13 +19549,13 @@
         <w:lastRenderedPageBreak/>
         <w:t>Figures</w:t>
       </w:r>
-      <w:bookmarkEnd w:id="218"/>
-      <w:ins w:id="219" w:author="Emma Fuller" w:date="2014-03-13T15:13:00Z">
+      <w:bookmarkEnd w:id="238"/>
+      <w:ins w:id="239" w:author="Emma Fuller" w:date="2014-03-13T15:13:00Z">
         <w:r>
           <w:t xml:space="preserve"> </w:t>
         </w:r>
       </w:ins>
-      <w:ins w:id="220" w:author="Emma Fuller" w:date="2014-03-13T15:14:00Z">
+      <w:ins w:id="240" w:author="Emma Fuller" w:date="2014-03-13T15:14:00Z">
         <w:r>
           <w:rPr>
             <w:noProof/>
@@ -19622,7 +19787,13 @@
         <w:rPr>
           <w:rStyle w:val="CommentReference"/>
         </w:rPr>
-        <w:commentReference w:id="221"/>
+        <w:commentReference w:id="241"/>
+      </w:r>
+      <w:r>
+        <w:rPr>
+          <w:rStyle w:val="CommentReference"/>
+        </w:rPr>
+        <w:commentReference w:id="242"/>
       </w:r>
       <w:r>
         <w:rPr>
@@ -19660,23 +19831,30 @@
 
 <file path=word/comments.xml><?xml version="1.0" encoding="utf-8"?>
 <w:comments xmlns:wpc="http://schemas.microsoft.com/office/word/2010/wordprocessingCanvas" xmlns:mo="http://schemas.microsoft.com/office/mac/office/2008/main" xmlns:mc="http://schemas.openxmlformats.org/markup-compatibility/2006" xmlns:mv="urn:schemas-microsoft-com:mac:vml" xmlns:o="urn:schemas-microsoft-com:office:office" xmlns:r="http://schemas.openxmlformats.org/officeDocument/2006/relationships" xmlns:m="http://schemas.openxmlformats.org/officeDocument/2006/math" xmlns:v="urn:schemas-microsoft-com:vml" xmlns:wp14="http://schemas.microsoft.com/office/word/2010/wordprocessingDrawing" xmlns:wp="http://schemas.openxmlformats.org/drawingml/2006/wordprocessingDrawing" xmlns:w10="urn:schemas-microsoft-com:office:word" xmlns:w="http://schemas.openxmlformats.org/wordprocessingml/2006/main" xmlns:w14="http://schemas.microsoft.com/office/word/2010/wordml" xmlns:wpg="http://schemas.microsoft.com/office/word/2010/wordprocessingGroup" xmlns:wpi="http://schemas.microsoft.com/office/word/2010/wordprocessingInk" xmlns:wne="http://schemas.microsoft.com/office/word/2006/wordml" xmlns:wps="http://schemas.microsoft.com/office/word/2010/wordprocessingShape" mc:Ignorable="w14 wp14">
-  <w:comment w:id="66" w:author="Emma Fuller" w:date="2014-03-15T13:33:00Z" w:initials="EF">
+  <w:comment w:id="79" w:author="Eleanor Brush" w:date="2014-03-27T11:26:00Z" w:initials="EB">
     <w:p>
       <w:pPr>
         <w:pStyle w:val="CommentText"/>
       </w:pPr>
-      <w:r>
-        <w:rPr>
-          <w:rStyle w:val="CommentReference"/>
-        </w:rPr>
-        <w:annotationRef/>
-      </w:r>
-      <w:r>
-        <w:t>One sentence on motivation for looking at multiple kernels?</w:t>
+      <w:ins w:id="80" w:author="Eleanor Brush" w:date="2014-03-27T11:26:00Z">
+        <w:r>
+          <w:rPr>
+            <w:rStyle w:val="CommentReference"/>
+          </w:rPr>
+          <w:annotationRef/>
+        </w:r>
+      </w:ins>
+      <w:proofErr w:type="gramStart"/>
+      <w:r>
+        <w:t>q</w:t>
+      </w:r>
+      <w:proofErr w:type="gramEnd"/>
+      <w:r>
+        <w:t xml:space="preserve"> depends on the kernel, but the main point is that the critical harvesting rate looks similar under both kernels.</w:t>
       </w:r>
     </w:p>
   </w:comment>
-  <w:comment w:id="75" w:author="Emma Fuller" w:date="2014-03-15T13:35:00Z" w:initials="EF">
+  <w:comment w:id="74" w:author="Emma Fuller" w:date="2014-03-15T13:35:00Z" w:initials="EF">
     <w:p>
       <w:pPr>
         <w:pStyle w:val="CommentText"/>
@@ -19692,41 +19870,41 @@
       </w:r>
     </w:p>
   </w:comment>
-  <w:comment w:id="78" w:author="Emma Fuller" w:date="2014-03-15T13:37:00Z" w:initials="EF">
+  <w:comment w:id="84" w:author="Eleanor Brush" w:date="2014-03-27T11:30:00Z" w:initials="EB">
     <w:p>
       <w:pPr>
         <w:pStyle w:val="CommentText"/>
       </w:pPr>
-      <w:ins w:id="82" w:author="Emma Fuller" w:date="2014-03-15T13:36:00Z">
-        <w:r>
-          <w:rPr>
-            <w:rStyle w:val="CommentReference"/>
-          </w:rPr>
-          <w:annotationRef/>
-        </w:r>
-      </w:ins>
-      <w:r>
-        <w:t>Eleanor, check to make sure correct</w:t>
+      <w:r>
+        <w:rPr>
+          <w:rStyle w:val="CommentReference"/>
+        </w:rPr>
+        <w:annotationRef/>
+      </w:r>
+      <w:r>
+        <w:t>Checked!</w:t>
       </w:r>
     </w:p>
   </w:comment>
-  <w:comment w:id="88" w:author="M P" w:date="2014-03-23T13:07:00Z" w:initials="MP">
+  <w:comment w:id="83" w:author="Emma Fuller" w:date="2014-03-15T13:37:00Z" w:initials="EF">
     <w:p>
       <w:pPr>
         <w:pStyle w:val="CommentText"/>
       </w:pPr>
-      <w:r>
-        <w:rPr>
-          <w:rStyle w:val="CommentReference"/>
-        </w:rPr>
-        <w:annotationRef/>
-      </w:r>
-      <w:r>
-        <w:t>You should explain how you measure your threshold, since it’s on a 0-1 scale in Fig. 3. What is 1 scaled relative to?</w:t>
+      <w:ins w:id="88" w:author="Emma Fuller" w:date="2014-03-15T13:36:00Z">
+        <w:r>
+          <w:rPr>
+            <w:rStyle w:val="CommentReference"/>
+          </w:rPr>
+          <w:annotationRef/>
+        </w:r>
+      </w:ins>
+      <w:r>
+        <w:t>Eleanor, check to make sure correct</w:t>
       </w:r>
     </w:p>
   </w:comment>
-  <w:comment w:id="104" w:author="M P" w:date="2014-03-23T21:55:00Z" w:initials="MP">
+  <w:comment w:id="94" w:author="M P" w:date="2014-03-23T13:07:00Z" w:initials="MP">
     <w:p>
       <w:pPr>
         <w:pStyle w:val="CommentText"/>
@@ -19738,11 +19916,11 @@
         <w:annotationRef/>
       </w:r>
       <w:r>
-        <w:t>Need letters on the subplots in the figure. Probably better to make this part b?</w:t>
+        <w:t>You should explain how you measure your threshold, since it’s on a 0-1 scale in Fig. 3. What is 1 scaled relative to?</w:t>
       </w:r>
     </w:p>
   </w:comment>
-  <w:comment w:id="137" w:author="Princeton University Library" w:date="2014-03-10T17:36:00Z" w:initials="PUL">
+  <w:comment w:id="110" w:author="M P" w:date="2014-03-23T21:55:00Z" w:initials="MP">
     <w:p>
       <w:pPr>
         <w:pStyle w:val="CommentText"/>
@@ -19754,11 +19932,11 @@
         <w:annotationRef/>
       </w:r>
       <w:r>
-        <w:t>We’ve already used d and D in the paper so I might try to think of a better variable to use, although if D is standard in the literature maybe it’s best not to mess. -ERB</w:t>
+        <w:t>Need letters on the subplots in the figure. Probably better to make this part b?</w:t>
       </w:r>
     </w:p>
   </w:comment>
-  <w:comment w:id="138" w:author="M P" w:date="2014-03-23T22:24:00Z" w:initials="MP">
+  <w:comment w:id="145" w:author="Princeton University Library" w:date="2014-03-10T17:36:00Z" w:initials="PUL">
     <w:p>
       <w:pPr>
         <w:pStyle w:val="CommentText"/>
@@ -19770,58 +19948,58 @@
         <w:annotationRef/>
       </w:r>
       <w:r>
-        <w:t xml:space="preserve">Agreed. Feel free to change (D is standard in the literature, but confusing in this context). </w:t>
+        <w:t>We’ve already used d and D in the paper so I might try to think of a better variable to use, although if D is standard in the literature maybe it’s best not to mess. -ERB</w:t>
       </w:r>
     </w:p>
   </w:comment>
-  <w:comment w:id="140" w:author="M P" w:date="2014-03-23T22:26:00Z" w:initials="MP">
+  <w:comment w:id="146" w:author="M P" w:date="2014-03-23T22:24:00Z" w:initials="MP">
     <w:p>
       <w:pPr>
         <w:pStyle w:val="CommentText"/>
       </w:pPr>
-      <w:ins w:id="142" w:author="M P" w:date="2014-03-23T22:26:00Z">
-        <w:r>
-          <w:rPr>
-            <w:rStyle w:val="CommentReference"/>
-          </w:rPr>
-          <w:annotationRef/>
-        </w:r>
-      </w:ins>
-      <w:proofErr w:type="gramStart"/>
-      <w:r>
-        <w:t>not</w:t>
-      </w:r>
-      <w:proofErr w:type="gramEnd"/>
-      <w:r>
-        <w:t xml:space="preserve"> of </w:t>
-      </w:r>
-      <w:proofErr w:type="spellStart"/>
-      <w:r>
-        <w:t>unharvested</w:t>
-      </w:r>
-      <w:proofErr w:type="spellEnd"/>
-      <w:r>
-        <w:t xml:space="preserve"> populations!</w:t>
+      <w:r>
+        <w:rPr>
+          <w:rStyle w:val="CommentReference"/>
+        </w:rPr>
+        <w:annotationRef/>
+      </w:r>
+      <w:r>
+        <w:t xml:space="preserve">Agreed. Feel free to change (D is standard in the literature, but confusing in this context). </w:t>
       </w:r>
     </w:p>
   </w:comment>
-  <w:comment w:id="189" w:author="Emma Fuller" w:date="2014-03-13T15:40:00Z" w:initials="EF">
+  <w:comment w:id="152" w:author="M P" w:date="2014-03-23T22:26:00Z" w:initials="MP">
     <w:p>
       <w:pPr>
         <w:pStyle w:val="CommentText"/>
       </w:pPr>
-      <w:r>
-        <w:rPr>
-          <w:rStyle w:val="CommentReference"/>
-        </w:rPr>
-        <w:annotationRef/>
-      </w:r>
-      <w:r>
-        <w:t>This is not what’s in the code. Which is correct?</w:t>
+      <w:ins w:id="154" w:author="M P" w:date="2014-03-23T22:26:00Z">
+        <w:r>
+          <w:rPr>
+            <w:rStyle w:val="CommentReference"/>
+          </w:rPr>
+          <w:annotationRef/>
+        </w:r>
+      </w:ins>
+      <w:proofErr w:type="gramStart"/>
+      <w:r>
+        <w:t>not</w:t>
+      </w:r>
+      <w:proofErr w:type="gramEnd"/>
+      <w:r>
+        <w:t xml:space="preserve"> of </w:t>
+      </w:r>
+      <w:proofErr w:type="spellStart"/>
+      <w:r>
+        <w:t>unharvested</w:t>
+      </w:r>
+      <w:proofErr w:type="spellEnd"/>
+      <w:r>
+        <w:t xml:space="preserve"> populations!</w:t>
       </w:r>
     </w:p>
   </w:comment>
-  <w:comment w:id="194" w:author="Emma Fuller" w:date="2014-03-15T13:58:00Z" w:initials="EF">
+  <w:comment w:id="204" w:author="Eleanor Brush" w:date="2014-03-27T11:45:00Z" w:initials="EB">
     <w:p>
       <w:pPr>
         <w:pStyle w:val="CommentText"/>
@@ -19833,11 +20011,78 @@
         <w:annotationRef/>
       </w:r>
       <w:r>
-        <w:t>Eleanor, can you check?</w:t>
+        <w:t xml:space="preserve">My code was a little convoluted but </w:t>
+      </w:r>
+      <w:proofErr w:type="spellStart"/>
+      <w:r>
+        <w:rPr>
+          <w:rFonts w:ascii="Helvetica" w:hAnsi="Helvetica" w:cs="Helvetica"/>
+          <w:color w:val="000000"/>
+          <w:sz w:val="26"/>
+          <w:szCs w:val="26"/>
+        </w:rPr>
+        <w:t>xvals</w:t>
+      </w:r>
+      <w:proofErr w:type="spellEnd"/>
+      <w:r>
+        <w:rPr>
+          <w:rFonts w:ascii="Helvetica" w:hAnsi="Helvetica" w:cs="Helvetica"/>
+          <w:color w:val="00008E"/>
+          <w:sz w:val="26"/>
+          <w:szCs w:val="26"/>
+        </w:rPr>
+        <w:t>=</w:t>
+      </w:r>
+      <w:proofErr w:type="gramStart"/>
+      <w:r>
+        <w:rPr>
+          <w:rFonts w:ascii="Helvetica" w:hAnsi="Helvetica" w:cs="Helvetica"/>
+          <w:color w:val="00008E"/>
+          <w:sz w:val="26"/>
+          <w:szCs w:val="26"/>
+        </w:rPr>
+        <w:t>c(</w:t>
+      </w:r>
+      <w:proofErr w:type="gramEnd"/>
+      <w:r>
+        <w:rPr>
+          <w:rFonts w:ascii="Helvetica" w:hAnsi="Helvetica" w:cs="Helvetica"/>
+          <w:color w:val="000000"/>
+          <w:sz w:val="26"/>
+          <w:szCs w:val="26"/>
+        </w:rPr>
+        <w:t>.1</w:t>
+      </w:r>
+      <w:r>
+        <w:rPr>
+          <w:rFonts w:ascii="Helvetica" w:hAnsi="Helvetica" w:cs="Helvetica"/>
+          <w:color w:val="00008E"/>
+          <w:sz w:val="26"/>
+          <w:szCs w:val="26"/>
+        </w:rPr>
+        <w:t>,</w:t>
+      </w:r>
+      <w:r>
+        <w:rPr>
+          <w:rFonts w:ascii="Helvetica" w:hAnsi="Helvetica" w:cs="Helvetica"/>
+          <w:color w:val="000000"/>
+          <w:sz w:val="26"/>
+          <w:szCs w:val="26"/>
+        </w:rPr>
+        <w:t>.25</w:t>
+      </w:r>
+      <w:r>
+        <w:rPr>
+          <w:rFonts w:ascii="Helvetica" w:hAnsi="Helvetica" w:cs="Helvetica"/>
+          <w:color w:val="00008E"/>
+          <w:sz w:val="26"/>
+          <w:szCs w:val="26"/>
+        </w:rPr>
+        <w:t>) gives the average dispersal distance so the code and the legend match.</w:t>
       </w:r>
     </w:p>
   </w:comment>
-  <w:comment w:id="201" w:author="Emma Fuller" w:date="2014-03-13T15:41:00Z" w:initials="EF">
+  <w:comment w:id="200" w:author="Emma Fuller" w:date="2014-03-13T15:40:00Z" w:initials="EF">
     <w:p>
       <w:pPr>
         <w:pStyle w:val="CommentText"/>
@@ -19849,11 +20094,11 @@
         <w:annotationRef/>
       </w:r>
       <w:r>
-        <w:t>Eleanor, can you fix?</w:t>
+        <w:t>This is not what’s in the code. Which is correct?</w:t>
       </w:r>
     </w:p>
   </w:comment>
-  <w:comment w:id="204" w:author="M P" w:date="2014-03-23T14:12:00Z" w:initials="MP">
+  <w:comment w:id="206" w:author="Emma Fuller" w:date="2014-03-15T13:58:00Z" w:initials="EF">
     <w:p>
       <w:pPr>
         <w:pStyle w:val="CommentText"/>
@@ -19865,11 +20110,11 @@
         <w:annotationRef/>
       </w:r>
       <w:r>
-        <w:t xml:space="preserve">No need to do this right now, but it’s worth thinking about how we might scale the results relative to population size. 0.12 doesn't mean much when pop size varies from &gt;40 to 0. </w:t>
+        <w:t>Eleanor, can you check?</w:t>
       </w:r>
     </w:p>
   </w:comment>
-  <w:comment w:id="206" w:author="M P" w:date="2014-03-10T16:03:00Z" w:initials="MP">
+  <w:comment w:id="207" w:author="Eleanor Brush" w:date="2014-03-27T11:45:00Z" w:initials="EB">
     <w:p>
       <w:pPr>
         <w:pStyle w:val="CommentText"/>
@@ -19881,11 +20126,11 @@
         <w:annotationRef/>
       </w:r>
       <w:r>
-        <w:t>I guess a natural question is: are there any parameter combinations under which the synergy is greater?</w:t>
+        <w:t>Checked.</w:t>
       </w:r>
     </w:p>
   </w:comment>
-  <w:comment w:id="207" w:author="Emma Fuller" w:date="2014-03-15T13:09:00Z" w:initials="EF">
+  <w:comment w:id="214" w:author="Emma Fuller" w:date="2014-03-13T15:41:00Z" w:initials="EF">
     <w:p>
       <w:pPr>
         <w:pStyle w:val="CommentText"/>
@@ -19897,11 +20142,11 @@
         <w:annotationRef/>
       </w:r>
       <w:r>
-        <w:t>Eleanor, thoughts?</w:t>
+        <w:t>Eleanor, can you fix?</w:t>
       </w:r>
     </w:p>
   </w:comment>
-  <w:comment w:id="214" w:author="M P" w:date="2014-03-23T21:54:00Z" w:initials="MP">
+  <w:comment w:id="222" w:author="M P" w:date="2014-03-23T14:12:00Z" w:initials="MP">
     <w:p>
       <w:pPr>
         <w:pStyle w:val="CommentText"/>
@@ -19913,24 +20158,11 @@
         <w:annotationRef/>
       </w:r>
       <w:r>
-        <w:t xml:space="preserve">I really like the new plot. My only suggestion would be to put No MPAs (perhaps "constant harvest rate"?) and Thresholds on Line 1, with the two MPA scenarios on Line 2 (to match the order of the text). Then add </w:t>
-      </w:r>
-      <w:proofErr w:type="spellStart"/>
-      <w:r>
-        <w:t>a</w:t>
-      </w:r>
-      <w:proofErr w:type="gramStart"/>
-      <w:r>
-        <w:t>,b,c,d</w:t>
-      </w:r>
-      <w:proofErr w:type="spellEnd"/>
-      <w:proofErr w:type="gramEnd"/>
-      <w:r>
-        <w:t xml:space="preserve"> to the subplots so you can refer to them in the legend.</w:t>
+        <w:t xml:space="preserve">No need to do this right now, but it’s worth thinking about how we might scale the results relative to population size. 0.12 doesn't mean much when pop size varies from &gt;40 to 0. </w:t>
       </w:r>
     </w:p>
   </w:comment>
-  <w:comment w:id="217" w:author="M P" w:date="2014-03-23T13:05:00Z" w:initials="MP">
+  <w:comment w:id="224" w:author="M P" w:date="2014-03-10T16:03:00Z" w:initials="MP">
     <w:p>
       <w:pPr>
         <w:pStyle w:val="CommentText"/>
@@ -19942,35 +20174,101 @@
         <w:annotationRef/>
       </w:r>
       <w:r>
-        <w:t>This is too confusing as worded. (</w:t>
-      </w:r>
-      <w:proofErr w:type="gramStart"/>
-      <w:r>
-        <w:t>too</w:t>
-      </w:r>
-      <w:proofErr w:type="gramEnd"/>
-      <w:r>
-        <w:t xml:space="preserve"> many double negatives!). Also, you need to explain, either here or in the methods, what your 0-1 scale means in terms of </w:t>
-      </w:r>
-      <w:proofErr w:type="gramStart"/>
-      <w:r>
-        <w:t>the  threshold</w:t>
-      </w:r>
-      <w:proofErr w:type="gramEnd"/>
-      <w:r>
-        <w:t xml:space="preserve">. Scaled relative to maximum population size </w:t>
-      </w:r>
-      <w:proofErr w:type="spellStart"/>
-      <w:r>
-        <w:t>anwhere</w:t>
-      </w:r>
-      <w:proofErr w:type="spellEnd"/>
-      <w:r>
-        <w:t xml:space="preserve"> at any time?</w:t>
+        <w:t>I guess a natural question is: are there any parameter combinations under which the synergy is greater?</w:t>
       </w:r>
     </w:p>
   </w:comment>
-  <w:comment w:id="221" w:author="Emma Fuller" w:date="2014-03-13T12:31:00Z" w:initials="EF">
+  <w:comment w:id="225" w:author="Eleanor Brush" w:date="2014-03-27T12:15:00Z" w:initials="EB">
+    <w:p>
+      <w:pPr>
+        <w:pStyle w:val="CommentText"/>
+      </w:pPr>
+      <w:r>
+        <w:rPr>
+          <w:rStyle w:val="CommentReference"/>
+        </w:rPr>
+        <w:annotationRef/>
+      </w:r>
+      <w:r>
+        <w:t xml:space="preserve">I haven’t done a systematic sweep of parameter space but every plot I’ve generated has similarly small levels of </w:t>
+      </w:r>
+      <w:r>
+        <w:t>synergy.</w:t>
+      </w:r>
+      <w:bookmarkStart w:id="226" w:name="_GoBack"/>
+      <w:bookmarkEnd w:id="226"/>
+    </w:p>
+  </w:comment>
+  <w:comment w:id="232" w:author="M P" w:date="2014-03-23T21:54:00Z" w:initials="MP">
+    <w:p>
+      <w:pPr>
+        <w:pStyle w:val="CommentText"/>
+      </w:pPr>
+      <w:r>
+        <w:rPr>
+          <w:rStyle w:val="CommentReference"/>
+        </w:rPr>
+        <w:annotationRef/>
+      </w:r>
+      <w:r>
+        <w:t xml:space="preserve">I really like the new plot. My only suggestion would be to put No MPAs (perhaps "constant harvest rate"?) and Thresholds on Line 1, with the two MPA scenarios on Line 2 (to match the order of the text). Then add </w:t>
+      </w:r>
+      <w:proofErr w:type="spellStart"/>
+      <w:r>
+        <w:t>a</w:t>
+      </w:r>
+      <w:proofErr w:type="gramStart"/>
+      <w:r>
+        <w:t>,b,c,d</w:t>
+      </w:r>
+      <w:proofErr w:type="spellEnd"/>
+      <w:proofErr w:type="gramEnd"/>
+      <w:r>
+        <w:t xml:space="preserve"> to the subplots so you can refer to them in the legend.</w:t>
+      </w:r>
+    </w:p>
+  </w:comment>
+  <w:comment w:id="235" w:author="M P" w:date="2014-03-23T13:05:00Z" w:initials="MP">
+    <w:p>
+      <w:pPr>
+        <w:pStyle w:val="CommentText"/>
+      </w:pPr>
+      <w:r>
+        <w:rPr>
+          <w:rStyle w:val="CommentReference"/>
+        </w:rPr>
+        <w:annotationRef/>
+      </w:r>
+      <w:r>
+        <w:t>This is too confusing as worded. (</w:t>
+      </w:r>
+      <w:proofErr w:type="gramStart"/>
+      <w:r>
+        <w:t>too</w:t>
+      </w:r>
+      <w:proofErr w:type="gramEnd"/>
+      <w:r>
+        <w:t xml:space="preserve"> many double negatives!). Also, you need to explain, either here or in the methods, what your 0-1 scale means in terms of </w:t>
+      </w:r>
+      <w:proofErr w:type="gramStart"/>
+      <w:r>
+        <w:t>the  threshold</w:t>
+      </w:r>
+      <w:proofErr w:type="gramEnd"/>
+      <w:r>
+        <w:t xml:space="preserve">. Scaled relative to maximum population size </w:t>
+      </w:r>
+      <w:proofErr w:type="spellStart"/>
+      <w:r>
+        <w:t>anwhere</w:t>
+      </w:r>
+      <w:proofErr w:type="spellEnd"/>
+      <w:r>
+        <w:t xml:space="preserve"> at any time?</w:t>
+      </w:r>
+    </w:p>
+  </w:comment>
+  <w:comment w:id="241" w:author="Emma Fuller" w:date="2014-03-13T12:31:00Z" w:initials="EF">
     <w:p>
       <w:pPr>
         <w:pStyle w:val="CommentText"/>
@@ -19982,6 +20280,22 @@
       </w:pPr>
       <w:r>
         <w:t xml:space="preserve">I can add letters a-d to these subfigures and suppress the titles if that’s better. </w:t>
+      </w:r>
+    </w:p>
+  </w:comment>
+  <w:comment w:id="242" w:author="Eleanor Brush" w:date="2014-03-27T11:54:00Z" w:initials="EB">
+    <w:p>
+      <w:pPr>
+        <w:pStyle w:val="CommentText"/>
+      </w:pPr>
+      <w:r>
+        <w:rPr>
+          <w:rStyle w:val="CommentReference"/>
+        </w:rPr>
+        <w:annotationRef/>
+      </w:r>
+      <w:r>
+        <w:t>That sounds good to me.</w:t>
       </w:r>
     </w:p>
   </w:comment>
@@ -20084,7 +20398,7 @@
         <w:rStyle w:val="PageNumber"/>
         <w:noProof/>
       </w:rPr>
-      <w:t>31</w:t>
+      <w:t>26</w:t>
     </w:r>
     <w:r>
       <w:rPr>
@@ -21375,7 +21689,7 @@
 </file>
 
 <file path=customXml/itemProps1.xml><?xml version="1.0" encoding="utf-8"?>
-<ds:datastoreItem xmlns:ds="http://schemas.openxmlformats.org/officeDocument/2006/customXml" ds:itemID="{608E7A38-BE2A-1F4A-B18E-E77849916175}">
+<ds:datastoreItem xmlns:ds="http://schemas.openxmlformats.org/officeDocument/2006/customXml" ds:itemID="{D0BA069F-8FC1-7341-BACE-1DCE0A4EB618}">
   <ds:schemaRefs>
     <ds:schemaRef ds:uri="http://schemas.openxmlformats.org/officeDocument/2006/bibliography"/>
   </ds:schemaRefs>

</xml_diff>

<commit_message>
fixing last comments, running plot script
</commit_message>
<xml_diff>
--- a/Writing/MS_mlp.docx
+++ b/Writing/MS_mlp.docx
@@ -464,6 +464,7 @@
           <w:rFonts w:ascii="Avenir Book" w:hAnsi="Avenir Book"/>
           <w:color w:val="auto"/>
         </w:rPr>
+        <w:lastRenderedPageBreak/>
         <w:t>Introduction</w:t>
       </w:r>
     </w:p>
@@ -617,14 +618,7 @@
         <w:rPr>
           <w:rFonts w:ascii="Avenir Book" w:hAnsi="Avenir Book"/>
         </w:rPr>
-        <w:t xml:space="preserve">may amplify the </w:t>
-      </w:r>
-      <w:r>
-        <w:rPr>
-          <w:rFonts w:ascii="Avenir Book" w:hAnsi="Avenir Book"/>
-        </w:rPr>
-        <w:lastRenderedPageBreak/>
-        <w:t xml:space="preserve">disturbance caused by a coincident perturbation (Crain, </w:t>
+        <w:t xml:space="preserve">may amplify the disturbance caused by a coincident perturbation (Crain, </w:t>
       </w:r>
       <w:proofErr w:type="spellStart"/>
       <w:r>
@@ -945,7 +939,14 @@
         <w:rPr>
           <w:rFonts w:ascii="Avenir Book" w:hAnsi="Avenir Book"/>
         </w:rPr>
-        <w:t>and are projected to continue in the future (</w:t>
+        <w:t xml:space="preserve">and are </w:t>
+      </w:r>
+      <w:r>
+        <w:rPr>
+          <w:rFonts w:ascii="Avenir Book" w:hAnsi="Avenir Book"/>
+        </w:rPr>
+        <w:lastRenderedPageBreak/>
+        <w:t>projected to continue in the future (</w:t>
       </w:r>
       <w:proofErr w:type="spellStart"/>
       <w:r>
@@ -1187,14 +1188,7 @@
         <w:rPr>
           <w:rFonts w:ascii="Avenir Book" w:hAnsi="Avenir Book"/>
         </w:rPr>
-        <w:t xml:space="preserve"> </w:t>
-      </w:r>
-      <w:r>
-        <w:rPr>
-          <w:rFonts w:ascii="Avenir Book" w:hAnsi="Avenir Book"/>
-        </w:rPr>
-        <w:lastRenderedPageBreak/>
-        <w:t>(</w:t>
+        <w:t xml:space="preserve"> (</w:t>
       </w:r>
       <w:proofErr w:type="spellStart"/>
       <w:r>
@@ -1318,7 +1312,14 @@
         <w:rPr>
           <w:rFonts w:ascii="Avenir Book" w:hAnsi="Avenir Book"/>
         </w:rPr>
-        <w:t>s species distribution models). These statistical models typically correlate presence-absence</w:t>
+        <w:t xml:space="preserve">s species distribution models). These statistical models </w:t>
+      </w:r>
+      <w:r>
+        <w:rPr>
+          <w:rFonts w:ascii="Avenir Book" w:hAnsi="Avenir Book"/>
+        </w:rPr>
+        <w:lastRenderedPageBreak/>
+        <w:t>typically correlate presence-absence</w:t>
       </w:r>
       <w:r>
         <w:rPr>
@@ -1676,14 +1677,7 @@
         <w:rPr>
           <w:rFonts w:ascii="Avenir Book" w:hAnsi="Avenir Book"/>
         </w:rPr>
-        <w:t xml:space="preserve">the </w:t>
-      </w:r>
-      <w:r>
-        <w:rPr>
-          <w:rFonts w:ascii="Avenir Book" w:hAnsi="Avenir Book"/>
-        </w:rPr>
-        <w:lastRenderedPageBreak/>
-        <w:t>underlying interactions between fishing and climatic variability (</w:t>
+        <w:t>the underlying interactions between fishing and climatic variability (</w:t>
       </w:r>
       <w:proofErr w:type="spellStart"/>
       <w:r>
@@ -1750,6 +1744,7 @@
           <w:rPr>
             <w:rFonts w:ascii="Avenir Book" w:hAnsi="Avenir Book"/>
           </w:rPr>
+          <w:lastRenderedPageBreak/>
           <w:t xml:space="preserve">explicitly </w:t>
         </w:r>
       </w:ins>
@@ -2103,7 +2098,14 @@
         <w:rPr>
           <w:rFonts w:ascii="Avenir Book" w:hAnsi="Avenir Book"/>
         </w:rPr>
-        <w:t xml:space="preserve"> to help species keep up with a changing environment (Thomas et al. 2012; Hannah et al. 2007). We find that </w:t>
+        <w:t xml:space="preserve"> to help species keep up with a changing environment (Thomas et al. 2012; </w:t>
+      </w:r>
+      <w:r>
+        <w:rPr>
+          <w:rFonts w:ascii="Avenir Book" w:hAnsi="Avenir Book"/>
+        </w:rPr>
+        <w:lastRenderedPageBreak/>
+        <w:t xml:space="preserve">Hannah et al. 2007). We find that </w:t>
       </w:r>
       <w:ins w:id="51" w:author="M P" w:date="2014-03-23T13:36:00Z">
         <w:r>
@@ -2146,7 +2148,6 @@
           <w:rPr>
             <w:rFonts w:ascii="Avenir Book" w:hAnsi="Avenir Book"/>
           </w:rPr>
-          <w:lastRenderedPageBreak/>
           <w:t xml:space="preserve">a </w:t>
         </w:r>
         <w:r>
@@ -2589,7 +2590,14 @@
         <w:rPr>
           <w:rFonts w:ascii="Avenir Book" w:hAnsi="Avenir Book"/>
         </w:rPr>
-        <w:t xml:space="preserve"> across the one-dimensional world according to a dispersal kernel to become the n</w:t>
+        <w:t xml:space="preserve"> across the one-dimensional world </w:t>
+      </w:r>
+      <w:r>
+        <w:rPr>
+          <w:rFonts w:ascii="Avenir Book" w:hAnsi="Avenir Book"/>
+        </w:rPr>
+        <w:lastRenderedPageBreak/>
+        <w:t>according to a dispersal kernel to become the n</w:t>
       </w:r>
       <w:r>
         <w:rPr>
@@ -2724,14 +2732,7 @@
         <w:rPr>
           <w:rFonts w:ascii="Avenir Book" w:hAnsi="Avenir Book"/>
         </w:rPr>
-        <w:t xml:space="preserve"> is </w:t>
-      </w:r>
-      <w:r>
-        <w:rPr>
-          <w:rFonts w:ascii="Avenir Book" w:hAnsi="Avenir Book"/>
-        </w:rPr>
-        <w:lastRenderedPageBreak/>
-        <w:t xml:space="preserve">the </w:t>
+        <w:t xml:space="preserve"> is the </w:t>
       </w:r>
       <w:r>
         <w:rPr>
@@ -3858,6 +3859,7 @@
         <w:rPr>
           <w:rFonts w:ascii="Avenir Book" w:hAnsi="Avenir Book"/>
         </w:rPr>
+        <w:lastRenderedPageBreak/>
         <w:t>which</w:t>
       </w:r>
       <w:proofErr w:type="gramEnd"/>
@@ -4168,14 +4170,7 @@
         <w:rPr>
           <w:rFonts w:ascii="Avenir Book" w:eastAsiaTheme="minorEastAsia" w:hAnsi="Avenir Book"/>
         </w:rPr>
-        <w:t xml:space="preserve"> for further </w:t>
-      </w:r>
-      <w:r>
-        <w:rPr>
-          <w:rFonts w:ascii="Avenir Book" w:eastAsiaTheme="minorEastAsia" w:hAnsi="Avenir Book"/>
-        </w:rPr>
-        <w:lastRenderedPageBreak/>
-        <w:t>details</w:t>
+        <w:t xml:space="preserve"> for further details</w:t>
       </w:r>
       <w:r>
         <w:rPr>
@@ -4956,6 +4951,7 @@
         <w:rPr>
           <w:rFonts w:ascii="Avenir Book" w:hAnsi="Avenir Book"/>
         </w:rPr>
+        <w:lastRenderedPageBreak/>
         <w:t>where</w:t>
       </w:r>
       <w:proofErr w:type="gramEnd"/>
@@ -5923,7 +5919,6 @@
           <w:color w:val="auto"/>
           <w:sz w:val="28"/>
         </w:rPr>
-        <w:lastRenderedPageBreak/>
         <w:t xml:space="preserve">Persistence </w:t>
       </w:r>
     </w:p>
@@ -6217,7 +6212,14 @@
         <w:rPr>
           <w:rFonts w:ascii="Avenir Book" w:hAnsi="Avenir Book"/>
         </w:rPr>
-        <w:t xml:space="preserve"> (the introduction of a small population will grow rather than return to extinction)</w:t>
+        <w:t xml:space="preserve"> (the introduction of a small population will grow rather than return to </w:t>
+      </w:r>
+      <w:r>
+        <w:rPr>
+          <w:rFonts w:ascii="Avenir Book" w:hAnsi="Avenir Book"/>
+        </w:rPr>
+        <w:lastRenderedPageBreak/>
+        <w:t>extinction)</w:t>
       </w:r>
       <w:r>
         <w:rPr>
@@ -7286,12 +7288,12 @@
           <w:rFonts w:ascii="Avenir Book" w:hAnsi="Avenir Book"/>
         </w:rPr>
       </w:pPr>
-      <w:commentRangeStart w:id="74"/>
       <w:proofErr w:type="gramStart"/>
       <w:r>
         <w:rPr>
           <w:rFonts w:ascii="Avenir Book" w:hAnsi="Avenir Book"/>
         </w:rPr>
+        <w:lastRenderedPageBreak/>
         <w:t>where</w:t>
       </w:r>
       <w:proofErr w:type="gramEnd"/>
@@ -7301,7 +7303,7 @@
         </w:rPr>
         <w:t xml:space="preserve"> </w:t>
       </w:r>
-      <w:ins w:id="75" w:author="Emma Fuller" w:date="2014-03-14T16:17:00Z">
+      <w:ins w:id="74" w:author="Emma Fuller" w:date="2014-03-14T16:17:00Z">
         <m:oMath>
           <m:r>
             <w:rPr>
@@ -7311,54 +7313,13 @@
           </m:r>
         </m:oMath>
       </w:ins>
-      <w:del w:id="76" w:author="Eleanor Brush" w:date="2014-03-27T11:25:00Z">
-        <m:oMath>
-          <m:r>
-            <w:rPr>
-              <w:rFonts w:ascii="Cambria Math" w:hAnsi="Cambria Math"/>
-            </w:rPr>
-            <m:t>(L,</m:t>
-          </m:r>
-          <m:sSub>
-            <m:sSubPr>
-              <m:ctrlPr>
-                <w:rPr>
-                  <w:rFonts w:ascii="Cambria Math" w:hAnsi="Cambria Math"/>
-                </w:rPr>
-              </m:ctrlPr>
-            </m:sSubPr>
-            <m:e>
-              <m:r>
-                <w:rPr>
-                  <w:rFonts w:ascii="Cambria Math" w:hAnsi="Cambria Math" w:cs="Cambria Math"/>
-                </w:rPr>
-                <m:t>R</m:t>
-              </m:r>
-            </m:e>
-            <m:sub>
-              <m:r>
-                <w:rPr>
-                  <w:rFonts w:ascii="Cambria Math" w:hAnsi="Cambria Math"/>
-                </w:rPr>
-                <m:t>0</m:t>
-              </m:r>
-            </m:sub>
-          </m:sSub>
-          <m:r>
-            <w:rPr>
-              <w:rFonts w:ascii="Cambria Math" w:hAnsi="Cambria Math"/>
-            </w:rPr>
-            <m:t>)</m:t>
-          </m:r>
-        </m:oMath>
-      </w:del>
       <w:r>
         <w:rPr>
           <w:rFonts w:ascii="Avenir Book" w:hAnsi="Avenir Book"/>
         </w:rPr>
         <w:t xml:space="preserve"> is a decreasing function of the length of the viable patch and the intrinsic growth rate</w:t>
       </w:r>
-      <w:ins w:id="77" w:author="Eleanor Brush" w:date="2014-03-27T11:25:00Z">
+      <w:ins w:id="75" w:author="Eleanor Brush" w:date="2014-03-27T11:25:00Z">
         <w:r>
           <w:rPr>
             <w:rFonts w:ascii="Avenir Book" w:hAnsi="Avenir Book"/>
@@ -7366,7 +7327,7 @@
           <w:t xml:space="preserve"> and </w:t>
         </w:r>
       </w:ins>
-      <w:ins w:id="78" w:author="Eleanor Brush" w:date="2014-03-27T11:26:00Z">
+      <w:ins w:id="76" w:author="Eleanor Brush" w:date="2014-03-27T11:26:00Z">
         <m:oMath>
           <m:r>
             <w:rPr>
@@ -7379,21 +7340,7 @@
           <w:rPr>
             <w:rFonts w:ascii="Avenir Book" w:eastAsiaTheme="minorEastAsia" w:hAnsi="Avenir Book"/>
           </w:rPr>
-          <w:t xml:space="preserve"> describes the dependence on the other </w:t>
-        </w:r>
-        <w:commentRangeStart w:id="79"/>
-        <w:r>
-          <w:rPr>
-            <w:rFonts w:ascii="Avenir Book" w:eastAsiaTheme="minorEastAsia" w:hAnsi="Avenir Book"/>
-          </w:rPr>
-          <w:t>parameters</w:t>
-        </w:r>
-        <w:commentRangeEnd w:id="79"/>
-        <w:r>
-          <w:rPr>
-            <w:rStyle w:val="CommentReference"/>
-          </w:rPr>
-          <w:commentReference w:id="79"/>
+          <w:t xml:space="preserve"> describes the dependence on the other parameters</w:t>
         </w:r>
       </w:ins>
       <w:r>
@@ -7402,14 +7349,7 @@
         </w:rPr>
         <w:t>.</w:t>
       </w:r>
-      <w:commentRangeEnd w:id="74"/>
-      <w:r>
-        <w:rPr>
-          <w:rStyle w:val="CommentReference"/>
-        </w:rPr>
-        <w:commentReference w:id="74"/>
-      </w:r>
-      <w:ins w:id="81" w:author="Eleanor Brush" w:date="2014-03-27T11:27:00Z">
+      <w:ins w:id="77" w:author="Eleanor Brush" w:date="2014-03-27T11:27:00Z">
         <w:r>
           <w:rPr>
             <w:rFonts w:ascii="Avenir Book" w:hAnsi="Avenir Book"/>
@@ -7428,7 +7368,7 @@
           <w:sz w:val="28"/>
         </w:rPr>
       </w:pPr>
-      <w:bookmarkStart w:id="82" w:name="calculating-synergy"/>
+      <w:bookmarkStart w:id="78" w:name="calculating-synergy"/>
       <w:r>
         <w:rPr>
           <w:rFonts w:ascii="Avenir Book" w:hAnsi="Avenir Book"/>
@@ -7446,7 +7386,7 @@
         <w:t xml:space="preserve">the interaction of climate velocity and harvest </w:t>
       </w:r>
     </w:p>
-    <w:bookmarkEnd w:id="82"/>
+    <w:bookmarkEnd w:id="78"/>
     <w:p>
       <w:pPr>
         <w:spacing w:line="480" w:lineRule="auto"/>
@@ -7488,30 +7428,9 @@
         <w:rPr>
           <w:rFonts w:ascii="Avenir Book" w:hAnsi="Avenir Book"/>
         </w:rPr>
-        <w:t xml:space="preserve">, we found the total biomass of the population when it reached an equilibrium traveling pulse and compared this equilibrium biomass in the presence and absence of each stressor individually or the two stressors together. </w:t>
-      </w:r>
-      <w:commentRangeStart w:id="83"/>
-      <w:commentRangeStart w:id="84"/>
-      <w:r>
-        <w:rPr>
-          <w:rFonts w:ascii="Avenir Book" w:hAnsi="Avenir Book"/>
-        </w:rPr>
-        <w:t>Equation</w:t>
-      </w:r>
-      <w:commentRangeEnd w:id="84"/>
-      <w:r>
-        <w:rPr>
-          <w:rStyle w:val="CommentReference"/>
-        </w:rPr>
-        <w:commentReference w:id="84"/>
-      </w:r>
-      <w:r>
-        <w:rPr>
-          <w:rFonts w:ascii="Avenir Book" w:hAnsi="Avenir Book"/>
-        </w:rPr>
-        <w:t xml:space="preserve">s </w:t>
-      </w:r>
-      <w:ins w:id="85" w:author="Emma Fuller" w:date="2014-03-14T16:22:00Z">
+        <w:t xml:space="preserve">, we found the total biomass of the population when it reached an equilibrium traveling pulse and compared this equilibrium biomass in the presence and absence of each stressor individually or the two stressors together. Equations </w:t>
+      </w:r>
+      <w:ins w:id="79" w:author="Emma Fuller" w:date="2014-03-14T16:22:00Z">
         <w:r>
           <w:rPr>
             <w:rFonts w:ascii="Avenir Book" w:hAnsi="Avenir Book"/>
@@ -7525,21 +7444,12 @@
         </w:rPr>
         <w:t xml:space="preserve"> and</w:t>
       </w:r>
-      <w:ins w:id="86" w:author="Emma Fuller" w:date="2014-03-14T16:22:00Z">
+      <w:ins w:id="80" w:author="Emma Fuller" w:date="2014-03-14T16:22:00Z">
         <w:r>
           <w:rPr>
             <w:rFonts w:ascii="Avenir Book" w:hAnsi="Avenir Book"/>
           </w:rPr>
           <w:t xml:space="preserve"> 6</w:t>
-        </w:r>
-      </w:ins>
-      <w:commentRangeEnd w:id="83"/>
-      <w:ins w:id="87" w:author="Emma Fuller" w:date="2014-03-15T13:36:00Z">
-        <w:r>
-          <w:rPr>
-            <w:rStyle w:val="CommentReference"/>
-          </w:rPr>
-          <w:commentReference w:id="83"/>
         </w:r>
       </w:ins>
       <w:r>
@@ -7965,7 +7875,7 @@
         </w:rPr>
         <w:t xml:space="preserve">, the </w:t>
       </w:r>
-      <w:ins w:id="89" w:author="M P" w:date="2014-03-23T14:00:00Z">
+      <w:ins w:id="81" w:author="M P" w:date="2014-03-23T14:00:00Z">
         <w:r>
           <w:rPr>
             <w:rFonts w:ascii="Avenir Book" w:hAnsi="Avenir Book"/>
@@ -7985,7 +7895,7 @@
         </w:rPr>
         <w:t xml:space="preserve">caused by both stressors would be the sum of the </w:t>
       </w:r>
-      <w:ins w:id="90" w:author="M P" w:date="2014-03-23T14:00:00Z">
+      <w:ins w:id="82" w:author="M P" w:date="2014-03-23T14:00:00Z">
         <w:r>
           <w:rPr>
             <w:rFonts w:ascii="Avenir Book" w:hAnsi="Avenir Book"/>
@@ -8056,6 +7966,7 @@
                   <w:rPr>
                     <w:rFonts w:ascii="Cambria Math" w:hAnsi="Cambria Math"/>
                   </w:rPr>
+                  <w:lastRenderedPageBreak/>
                   <m:t>S=</m:t>
                 </m:r>
                 <m:sSub>
@@ -8225,7 +8136,7 @@
         </w:rPr>
         <w:t>If the stressors aggravate each other</w:t>
       </w:r>
-      <w:ins w:id="91" w:author="M P" w:date="2014-03-23T14:00:00Z">
+      <w:ins w:id="83" w:author="M P" w:date="2014-03-23T14:00:00Z">
         <w:r>
           <w:rPr>
             <w:rFonts w:ascii="Avenir Book" w:hAnsi="Avenir Book"/>
@@ -8245,7 +8156,7 @@
         </w:rPr>
         <w:t>, the effect of both stressors is greater than we would expect from considering either stressor individually. If the stressors alleviate each other</w:t>
       </w:r>
-      <w:ins w:id="92" w:author="M P" w:date="2014-03-23T14:00:00Z">
+      <w:ins w:id="84" w:author="M P" w:date="2014-03-23T14:00:00Z">
         <w:r>
           <w:rPr>
             <w:rFonts w:ascii="Avenir Book" w:hAnsi="Avenir Book"/>
@@ -8330,7 +8241,7 @@
           <w:sz w:val="28"/>
         </w:rPr>
       </w:pPr>
-      <w:bookmarkStart w:id="93" w:name="simulations"/>
+      <w:bookmarkStart w:id="85" w:name="simulations"/>
       <w:r>
         <w:rPr>
           <w:rFonts w:ascii="Avenir Book" w:hAnsi="Avenir Book"/>
@@ -8340,7 +8251,7 @@
         <w:t xml:space="preserve">Simulations </w:t>
       </w:r>
     </w:p>
-    <w:bookmarkEnd w:id="93"/>
+    <w:bookmarkEnd w:id="85"/>
     <w:p>
       <w:pPr>
         <w:spacing w:line="480" w:lineRule="auto"/>
@@ -8417,7 +8328,6 @@
                   <w:rPr>
                     <w:rFonts w:ascii="Cambria Math" w:hAnsi="Cambria Math"/>
                   </w:rPr>
-                  <w:lastRenderedPageBreak/>
                   <m:t>k(x-y)=</m:t>
                 </m:r>
                 <m:f>
@@ -8588,6 +8498,7 @@
         <w:rPr>
           <w:rFonts w:ascii="Avenir Book" w:hAnsi="Avenir Book"/>
         </w:rPr>
+        <w:lastRenderedPageBreak/>
         <w:t xml:space="preserve">Second, we implemented two management strategies </w:t>
       </w:r>
       <w:r>
@@ -8772,19 +8683,19 @@
         </w:rPr>
         <w:t xml:space="preserve">, we evaluated the population at each point in space to determine how much harvesting should occur. If the population abundance was below the designated </w:t>
       </w:r>
-      <w:commentRangeStart w:id="94"/>
+      <w:commentRangeStart w:id="86"/>
       <w:r>
         <w:rPr>
           <w:rFonts w:ascii="Avenir Book" w:hAnsi="Avenir Book"/>
         </w:rPr>
         <w:t>threshold</w:t>
       </w:r>
-      <w:commentRangeEnd w:id="94"/>
+      <w:commentRangeEnd w:id="86"/>
       <w:r>
         <w:rPr>
           <w:rStyle w:val="CommentReference"/>
         </w:rPr>
-        <w:commentReference w:id="94"/>
+        <w:commentReference w:id="86"/>
       </w:r>
       <w:r>
         <w:rPr>
@@ -8872,14 +8783,14 @@
         <w:rPr>
           <w:rFonts w:ascii="Avenir Book" w:hAnsi="Avenir Book"/>
         </w:rPr>
-        <w:t xml:space="preserve">. MPAs are typically designed to meet either </w:t>
+        <w:t xml:space="preserve">. MPAs are typically </w:t>
       </w:r>
       <w:r>
         <w:rPr>
           <w:rFonts w:ascii="Avenir Book" w:hAnsi="Avenir Book"/>
         </w:rPr>
         <w:lastRenderedPageBreak/>
-        <w:t>fishery management or conservation goals (</w:t>
+        <w:t>designed to meet either fishery management or conservation goals (</w:t>
       </w:r>
       <w:proofErr w:type="spellStart"/>
       <w:r>
@@ -9127,7 +9038,7 @@
           <w:color w:val="auto"/>
         </w:rPr>
       </w:pPr>
-      <w:bookmarkStart w:id="95" w:name="results"/>
+      <w:bookmarkStart w:id="87" w:name="results"/>
       <w:r>
         <w:rPr>
           <w:rFonts w:ascii="Avenir Book" w:hAnsi="Avenir Book"/>
@@ -9146,8 +9057,8 @@
           <w:sz w:val="28"/>
         </w:rPr>
       </w:pPr>
-      <w:bookmarkStart w:id="96" w:name="interactions-between-stressors"/>
-      <w:bookmarkEnd w:id="95"/>
+      <w:bookmarkStart w:id="88" w:name="interactions-between-stressors"/>
+      <w:bookmarkEnd w:id="87"/>
       <w:r>
         <w:rPr>
           <w:rFonts w:ascii="Avenir Book" w:hAnsi="Avenir Book"/>
@@ -9197,7 +9108,7 @@
         <w:t>elocity</w:t>
       </w:r>
     </w:p>
-    <w:bookmarkEnd w:id="96"/>
+    <w:bookmarkEnd w:id="88"/>
     <w:p>
       <w:pPr>
         <w:spacing w:line="480" w:lineRule="auto"/>
@@ -9205,7 +9116,7 @@
           <w:rFonts w:ascii="Avenir Book" w:hAnsi="Avenir Book"/>
         </w:rPr>
       </w:pPr>
-      <w:ins w:id="97" w:author="M P" w:date="2014-03-23T14:05:00Z">
+      <w:ins w:id="89" w:author="M P" w:date="2014-03-23T14:05:00Z">
         <w:r>
           <w:rPr>
             <w:rFonts w:ascii="Avenir Book" w:hAnsi="Avenir Book"/>
@@ -9231,7 +9142,7 @@
         </w:rPr>
         <w:t>harvest rate are inversely related</w:t>
       </w:r>
-      <w:ins w:id="98" w:author="M P" w:date="2014-03-23T14:05:00Z">
+      <w:ins w:id="90" w:author="M P" w:date="2014-03-23T14:05:00Z">
         <w:r>
           <w:rPr>
             <w:rFonts w:ascii="Avenir Book" w:hAnsi="Avenir Book"/>
@@ -9290,7 +9201,21 @@
         <w:rPr>
           <w:rFonts w:ascii="Avenir Book" w:hAnsi="Avenir Book"/>
         </w:rPr>
-        <w:t xml:space="preserve"> decreases (Figure 1</w:t>
+        <w:t xml:space="preserve"> decreases (</w:t>
+      </w:r>
+      <w:bookmarkStart w:id="91" w:name="_GoBack"/>
+      <w:r>
+        <w:rPr>
+          <w:rFonts w:ascii="Avenir Book" w:hAnsi="Avenir Book"/>
+        </w:rPr>
+        <w:t>Figure</w:t>
+      </w:r>
+      <w:bookmarkEnd w:id="91"/>
+      <w:r>
+        <w:rPr>
+          <w:rFonts w:ascii="Avenir Book" w:hAnsi="Avenir Book"/>
+        </w:rPr>
+        <w:t xml:space="preserve"> 1</w:t>
       </w:r>
       <w:r>
         <w:rPr>
@@ -9302,7 +9227,14 @@
         <w:rPr>
           <w:rFonts w:ascii="Avenir Book" w:hAnsi="Avenir Book"/>
         </w:rPr>
-        <w:t xml:space="preserve">). This means that a harvesting rate that is sustainable in the absence of environmental shift may no longer be sustainable if the environment </w:t>
+        <w:t xml:space="preserve">). This means that a harvesting rate that is </w:t>
+      </w:r>
+      <w:r>
+        <w:rPr>
+          <w:rFonts w:ascii="Avenir Book" w:hAnsi="Avenir Book"/>
+        </w:rPr>
+        <w:lastRenderedPageBreak/>
+        <w:t xml:space="preserve">sustainable in the absence of environmental shift may no longer be sustainable if the environment </w:t>
       </w:r>
       <w:r>
         <w:rPr>
@@ -9373,14 +9305,7 @@
         <w:rPr>
           <w:rFonts w:ascii="Avenir Book" w:hAnsi="Avenir Book"/>
         </w:rPr>
-        <w:t xml:space="preserve"> </w:t>
-      </w:r>
-      <w:r>
-        <w:rPr>
-          <w:rFonts w:ascii="Avenir Book" w:hAnsi="Avenir Book"/>
-        </w:rPr>
-        <w:lastRenderedPageBreak/>
-        <w:t>decreases (Figure 1</w:t>
+        <w:t xml:space="preserve"> decreases (Figure 1</w:t>
       </w:r>
       <w:r>
         <w:rPr>
@@ -9422,7 +9347,7 @@
         </w:rPr>
         <w:t xml:space="preserve"> their critical rates</w:t>
       </w:r>
-      <w:ins w:id="99" w:author="M P" w:date="2014-03-23T14:05:00Z">
+      <w:ins w:id="92" w:author="M P" w:date="2014-03-23T14:05:00Z">
         <w:r>
           <w:rPr>
             <w:rFonts w:ascii="Avenir Book" w:hAnsi="Avenir Book"/>
@@ -9430,7 +9355,7 @@
           <w:t>,</w:t>
         </w:r>
       </w:ins>
-      <w:ins w:id="100" w:author="Emma Fuller" w:date="2014-03-11T18:38:00Z">
+      <w:ins w:id="93" w:author="Emma Fuller" w:date="2014-03-11T18:38:00Z">
         <w:r>
           <w:rPr>
             <w:rFonts w:ascii="Avenir Book" w:hAnsi="Avenir Book"/>
@@ -9458,7 +9383,7 @@
         </w:rPr>
         <w:t xml:space="preserve">. Before the stressors reach those thresholds, the equilibrium biomass of the population decreases as the harvesting pressure </w:t>
       </w:r>
-      <w:ins w:id="101" w:author="M P" w:date="2014-03-23T14:06:00Z">
+      <w:ins w:id="94" w:author="M P" w:date="2014-03-23T14:06:00Z">
         <w:r>
           <w:rPr>
             <w:rFonts w:ascii="Avenir Book" w:hAnsi="Avenir Book"/>
@@ -9472,7 +9397,7 @@
         </w:rPr>
         <w:t xml:space="preserve"> the</w:t>
       </w:r>
-      <w:ins w:id="102" w:author="M P" w:date="2014-03-23T14:06:00Z">
+      <w:ins w:id="95" w:author="M P" w:date="2014-03-23T14:06:00Z">
         <w:r>
           <w:rPr>
             <w:rFonts w:ascii="Avenir Book" w:hAnsi="Avenir Book"/>
@@ -9492,7 +9417,7 @@
         </w:rPr>
         <w:t>al shift</w:t>
       </w:r>
-      <w:ins w:id="103" w:author="M P" w:date="2014-03-23T14:06:00Z">
+      <w:ins w:id="96" w:author="M P" w:date="2014-03-23T14:06:00Z">
         <w:r>
           <w:rPr>
             <w:rFonts w:ascii="Avenir Book" w:hAnsi="Avenir Book"/>
@@ -9532,7 +9457,7 @@
         </w:rPr>
         <w:t>It is always the case that increasing the intrinsic growth rate</w:t>
       </w:r>
-      <w:ins w:id="104" w:author="M P" w:date="2014-03-23T14:07:00Z">
+      <w:ins w:id="97" w:author="M P" w:date="2014-03-23T14:07:00Z">
         <w:r>
           <w:rPr>
             <w:rFonts w:ascii="Avenir Book" w:hAnsi="Avenir Book"/>
@@ -9567,7 +9492,7 @@
           </m:sub>
         </m:sSub>
       </m:oMath>
-      <w:ins w:id="105" w:author="M P" w:date="2014-03-23T14:07:00Z">
+      <w:ins w:id="98" w:author="M P" w:date="2014-03-23T14:07:00Z">
         <w:r>
           <w:rPr>
             <w:rFonts w:ascii="Avenir Book" w:hAnsi="Avenir Book"/>
@@ -9581,7 +9506,7 @@
         </w:rPr>
         <w:t xml:space="preserve"> </w:t>
       </w:r>
-      <w:ins w:id="106" w:author="M P" w:date="2014-03-23T14:07:00Z">
+      <w:ins w:id="99" w:author="M P" w:date="2014-03-23T14:07:00Z">
         <w:r>
           <w:rPr>
             <w:rFonts w:ascii="Avenir Book" w:hAnsi="Avenir Book"/>
@@ -9721,7 +9646,7 @@
         </w:rPr>
         <w:t xml:space="preserve">. When the environment is shifting quickly, on the other hand, dispersing farther can help the population persist because </w:t>
       </w:r>
-      <w:ins w:id="107" w:author="M P" w:date="2014-03-23T14:08:00Z">
+      <w:ins w:id="100" w:author="M P" w:date="2014-03-23T14:08:00Z">
         <w:r>
           <w:rPr>
             <w:rFonts w:ascii="Avenir Book" w:hAnsi="Avenir Book"/>
@@ -9741,7 +9666,7 @@
         </w:rPr>
         <w:t xml:space="preserve">larvae will disperse into the space that will become viable </w:t>
       </w:r>
-      <w:ins w:id="108" w:author="M P" w:date="2014-03-23T14:08:00Z">
+      <w:ins w:id="101" w:author="M P" w:date="2014-03-23T14:08:00Z">
         <w:r>
           <w:rPr>
             <w:rFonts w:ascii="Avenir Book" w:hAnsi="Avenir Book"/>
@@ -9771,7 +9696,14 @@
         <w:rPr>
           <w:rFonts w:ascii="Avenir Book" w:hAnsi="Avenir Book"/>
         </w:rPr>
-        <w:t>te: at a low climate velocity, we can more severely harvest populations that have a shorter dispersal distance than those that disperse farther, whereas at a high climate velocity, we can more aggressively harvest populations that disperse farther.</w:t>
+        <w:t xml:space="preserve">te: at a low climate velocity, we can more severely harvest populations that have a shorter dispersal </w:t>
+      </w:r>
+      <w:r>
+        <w:rPr>
+          <w:rFonts w:ascii="Avenir Book" w:hAnsi="Avenir Book"/>
+        </w:rPr>
+        <w:lastRenderedPageBreak/>
+        <w:t>distance than those that disperse farther, whereas at a high climate velocity, we can more aggressively harvest populations that disperse farther.</w:t>
       </w:r>
     </w:p>
     <w:p>
@@ -9815,14 +9747,7 @@
         <w:rPr>
           <w:rFonts w:ascii="Avenir Book" w:hAnsi="Avenir Book"/>
         </w:rPr>
-        <w:t xml:space="preserve">). Where positive synergy exists, a doubly stressed population loses </w:t>
-      </w:r>
-      <w:r>
-        <w:rPr>
-          <w:rFonts w:ascii="Avenir Book" w:hAnsi="Avenir Book"/>
-        </w:rPr>
-        <w:lastRenderedPageBreak/>
-        <w:t xml:space="preserve">more biomass than we would predict from either stressor individually. The stressors interact most strongly at high harvest and climate velocity rates, shortly before they drive the population extinct. However, the synergistic loss in biomass is very low, meaning that these stressors interact more or less additively. We found similar analytical results for a sinusoidal dispersal kernel, </w:t>
+        <w:t xml:space="preserve">). Where positive synergy exists, a doubly stressed population loses more biomass than we would predict from either stressor individually. The stressors interact most strongly at high harvest and climate velocity rates, shortly before they drive the population extinct. However, the synergistic loss in biomass is very low, meaning that these stressors interact more or less additively. We found similar analytical results for a sinusoidal dispersal kernel, </w:t>
       </w:r>
       <w:r>
         <w:rPr>
@@ -9847,7 +9772,7 @@
           <w:sz w:val="28"/>
         </w:rPr>
       </w:pPr>
-      <w:bookmarkStart w:id="109" w:name="management-strategies"/>
+      <w:bookmarkStart w:id="102" w:name="management-strategies"/>
       <w:r>
         <w:rPr>
           <w:rFonts w:ascii="Avenir Book" w:hAnsi="Avenir Book"/>
@@ -9865,7 +9790,7 @@
         <w:t xml:space="preserve">anagement strategies </w:t>
       </w:r>
     </w:p>
-    <w:bookmarkEnd w:id="109"/>
+    <w:bookmarkEnd w:id="102"/>
     <w:p>
       <w:pPr>
         <w:spacing w:line="480" w:lineRule="auto"/>
@@ -10020,20 +9945,14 @@
         </w:rPr>
         <w:t>on the harvesting rate (Figure 3</w:t>
       </w:r>
-      <w:commentRangeStart w:id="110"/>
-      <w:r>
-        <w:rPr>
-          <w:rFonts w:ascii="Avenir Book" w:hAnsi="Avenir Book"/>
-        </w:rPr>
-        <w:t>d</w:t>
-      </w:r>
-      <w:commentRangeEnd w:id="110"/>
-      <w:r>
-        <w:rPr>
-          <w:rStyle w:val="CommentReference"/>
-        </w:rPr>
-        <w:commentReference w:id="110"/>
-      </w:r>
+      <w:ins w:id="103" w:author="Emma Fuller" w:date="2014-03-27T14:56:00Z">
+        <w:r>
+          <w:rPr>
+            <w:rFonts w:ascii="Avenir Book" w:hAnsi="Avenir Book"/>
+          </w:rPr>
+          <w:t>b</w:t>
+        </w:r>
+      </w:ins>
       <w:r>
         <w:rPr>
           <w:rFonts w:ascii="Avenir Book" w:hAnsi="Avenir Book"/>
@@ -10070,6 +9989,7 @@
         <w:rPr>
           <w:rFonts w:ascii="Avenir Book" w:hAnsi="Avenir Book"/>
         </w:rPr>
+        <w:lastRenderedPageBreak/>
         <w:t>With either type of MPA strategies examined (many small versus few large), the population withst</w:t>
       </w:r>
       <w:r>
@@ -10142,20 +10062,30 @@
         <w:rPr>
           <w:rFonts w:ascii="Avenir Book" w:hAnsi="Avenir Book"/>
         </w:rPr>
-        <w:t xml:space="preserve"> 3b</w:t>
-      </w:r>
+        <w:t xml:space="preserve"> 3</w:t>
+      </w:r>
+      <w:ins w:id="104" w:author="Emma Fuller" w:date="2014-03-27T14:57:00Z">
+        <w:r>
+          <w:rPr>
+            <w:rFonts w:ascii="Avenir Book" w:hAnsi="Avenir Book"/>
+          </w:rPr>
+          <w:t>c</w:t>
+        </w:r>
+      </w:ins>
       <w:r>
         <w:rPr>
           <w:rFonts w:ascii="Avenir Book" w:hAnsi="Avenir Book"/>
         </w:rPr>
         <w:t xml:space="preserve"> and </w:t>
       </w:r>
-      <w:r>
-        <w:rPr>
-          <w:rFonts w:ascii="Avenir Book" w:hAnsi="Avenir Book"/>
-        </w:rPr>
-        <w:t>c</w:t>
-      </w:r>
+      <w:ins w:id="105" w:author="Emma Fuller" w:date="2014-03-27T14:57:00Z">
+        <w:r>
+          <w:rPr>
+            <w:rFonts w:ascii="Avenir Book" w:hAnsi="Avenir Book"/>
+          </w:rPr>
+          <w:t>d</w:t>
+        </w:r>
+      </w:ins>
       <w:r>
         <w:rPr>
           <w:rFonts w:ascii="Avenir Book" w:hAnsi="Avenir Book"/>
@@ -10180,7 +10110,7 @@
         </w:rPr>
         <w:t xml:space="preserve">). </w:t>
       </w:r>
-      <w:ins w:id="111" w:author="M P" w:date="2014-03-23T21:56:00Z">
+      <w:ins w:id="106" w:author="M P" w:date="2014-03-23T21:56:00Z">
         <w:r>
           <w:rPr>
             <w:rFonts w:ascii="Avenir Book" w:hAnsi="Avenir Book"/>
@@ -10242,7 +10172,7 @@
         </w:rPr>
         <w:t xml:space="preserve">. Since minimum population biomass is </w:t>
       </w:r>
-      <w:ins w:id="112" w:author="M P" w:date="2014-03-23T22:04:00Z">
+      <w:ins w:id="107" w:author="M P" w:date="2014-03-23T22:04:00Z">
         <w:r>
           <w:rPr>
             <w:rFonts w:ascii="Avenir Book" w:hAnsi="Avenir Book"/>
@@ -10278,16 +10208,9 @@
         <w:rPr>
           <w:rFonts w:ascii="Avenir Book" w:hAnsi="Avenir Book"/>
         </w:rPr>
-        <w:t xml:space="preserve">a larger </w:t>
-      </w:r>
-      <w:r>
-        <w:rPr>
-          <w:rFonts w:ascii="Avenir Book" w:hAnsi="Avenir Book"/>
-        </w:rPr>
-        <w:lastRenderedPageBreak/>
-        <w:t xml:space="preserve">buffer </w:t>
-      </w:r>
-      <w:ins w:id="113" w:author="M P" w:date="2014-03-23T22:04:00Z">
+        <w:t xml:space="preserve">a larger buffer </w:t>
+      </w:r>
+      <w:ins w:id="108" w:author="M P" w:date="2014-03-23T22:04:00Z">
         <w:r>
           <w:rPr>
             <w:rFonts w:ascii="Avenir Book" w:hAnsi="Avenir Book"/>
@@ -10307,7 +10230,7 @@
         </w:rPr>
         <w:t>possible extinction in a stochastic environment</w:t>
       </w:r>
-      <w:ins w:id="114" w:author="M P" w:date="2014-03-23T22:04:00Z">
+      <w:ins w:id="109" w:author="M P" w:date="2014-03-23T22:04:00Z">
         <w:r>
           <w:rPr>
             <w:rFonts w:ascii="Avenir Book" w:hAnsi="Avenir Book"/>
@@ -10337,7 +10260,7 @@
           <w:color w:val="auto"/>
         </w:rPr>
       </w:pPr>
-      <w:bookmarkStart w:id="115" w:name="discussion"/>
+      <w:bookmarkStart w:id="110" w:name="discussion"/>
       <w:r>
         <w:rPr>
           <w:rFonts w:ascii="Avenir Book" w:hAnsi="Avenir Book"/>
@@ -10346,7 +10269,7 @@
         <w:t>Discussion</w:t>
       </w:r>
     </w:p>
-    <w:bookmarkEnd w:id="115"/>
+    <w:bookmarkEnd w:id="110"/>
     <w:p>
       <w:pPr>
         <w:spacing w:line="480" w:lineRule="auto"/>
@@ -10516,6 +10439,7 @@
         <w:rPr>
           <w:rFonts w:ascii="Avenir Book" w:hAnsi="Avenir Book"/>
         </w:rPr>
+        <w:lastRenderedPageBreak/>
         <w:t xml:space="preserve">In our model, the interaction between harvest and climate was effectively </w:t>
       </w:r>
       <w:proofErr w:type="gramStart"/>
@@ -10776,7 +10700,7 @@
         </w:rPr>
         <w:t xml:space="preserve"> part of th</w:t>
       </w:r>
-      <w:ins w:id="116" w:author="M P" w:date="2014-03-23T22:06:00Z">
+      <w:ins w:id="111" w:author="M P" w:date="2014-03-23T22:06:00Z">
         <w:r>
           <w:rPr>
             <w:rFonts w:ascii="Avenir Book" w:hAnsi="Avenir Book"/>
@@ -10790,7 +10714,7 @@
         </w:rPr>
         <w:t>s</w:t>
       </w:r>
-      <w:ins w:id="117" w:author="M P" w:date="2014-03-23T22:06:00Z">
+      <w:ins w:id="112" w:author="M P" w:date="2014-03-23T22:06:00Z">
         <w:r>
           <w:rPr>
             <w:rFonts w:ascii="Avenir Book" w:hAnsi="Avenir Book"/>
@@ -10804,7 +10728,7 @@
         </w:rPr>
         <w:t xml:space="preserve"> discrepanc</w:t>
       </w:r>
-      <w:ins w:id="118" w:author="M P" w:date="2014-03-23T22:06:00Z">
+      <w:ins w:id="113" w:author="M P" w:date="2014-03-23T22:06:00Z">
         <w:r>
           <w:rPr>
             <w:rFonts w:ascii="Avenir Book" w:hAnsi="Avenir Book"/>
@@ -10824,7 +10748,7 @@
         </w:rPr>
         <w:t xml:space="preserve"> </w:t>
       </w:r>
-      <w:ins w:id="119" w:author="M P" w:date="2014-03-23T22:09:00Z">
+      <w:ins w:id="114" w:author="M P" w:date="2014-03-23T22:09:00Z">
         <w:r>
           <w:rPr>
             <w:rFonts w:ascii="Avenir Book" w:hAnsi="Avenir Book"/>
@@ -10832,7 +10756,7 @@
           <w:t xml:space="preserve">we </w:t>
         </w:r>
       </w:ins>
-      <w:ins w:id="120" w:author="M P" w:date="2014-03-23T22:10:00Z">
+      <w:ins w:id="115" w:author="M P" w:date="2014-03-23T22:10:00Z">
         <w:r>
           <w:rPr>
             <w:rFonts w:ascii="Avenir Book" w:hAnsi="Avenir Book"/>
@@ -10840,7 +10764,7 @@
           <w:t>analyzed</w:t>
         </w:r>
       </w:ins>
-      <w:ins w:id="121" w:author="M P" w:date="2014-03-23T22:09:00Z">
+      <w:ins w:id="116" w:author="M P" w:date="2014-03-23T22:09:00Z">
         <w:r>
           <w:rPr>
             <w:rFonts w:ascii="Avenir Book" w:hAnsi="Avenir Book"/>
@@ -10848,247 +10772,383 @@
           <w:t xml:space="preserve"> the ability of populations to </w:t>
         </w:r>
       </w:ins>
+      <w:ins w:id="117" w:author="M P" w:date="2014-03-23T22:10:00Z">
+        <w:r>
+          <w:rPr>
+            <w:rFonts w:ascii="Avenir Book" w:hAnsi="Avenir Book"/>
+          </w:rPr>
+          <w:t>keep pace with climate velocity</w:t>
+        </w:r>
+      </w:ins>
+      <w:ins w:id="118" w:author="M P" w:date="2014-03-23T22:09:00Z">
+        <w:r>
+          <w:rPr>
+            <w:rFonts w:ascii="Avenir Book" w:hAnsi="Avenir Book"/>
+          </w:rPr>
+          <w:t xml:space="preserve">, while other </w:t>
+        </w:r>
+      </w:ins>
+      <w:ins w:id="119" w:author="M P" w:date="2014-03-23T22:06:00Z">
+        <w:r>
+          <w:rPr>
+            <w:rFonts w:ascii="Avenir Book" w:hAnsi="Avenir Book"/>
+          </w:rPr>
+          <w:t>studies</w:t>
+        </w:r>
+        <w:r>
+          <w:rPr>
+            <w:rFonts w:ascii="Avenir Book" w:hAnsi="Avenir Book"/>
+          </w:rPr>
+          <w:t xml:space="preserve"> </w:t>
+        </w:r>
+      </w:ins>
+      <w:r>
+        <w:rPr>
+          <w:rFonts w:ascii="Avenir Book" w:hAnsi="Avenir Book"/>
+        </w:rPr>
+        <w:t>examined different aspects of changing climate</w:t>
+      </w:r>
+      <w:r>
+        <w:rPr>
+          <w:rFonts w:ascii="Avenir Book" w:hAnsi="Avenir Book"/>
+        </w:rPr>
+        <w:t xml:space="preserve">. In the </w:t>
+      </w:r>
+      <w:ins w:id="120" w:author="M P" w:date="2014-03-23T22:07:00Z">
+        <w:r>
+          <w:rPr>
+            <w:rFonts w:ascii="Avenir Book" w:hAnsi="Avenir Book"/>
+          </w:rPr>
+          <w:t xml:space="preserve">rotifer </w:t>
+        </w:r>
+      </w:ins>
+      <w:r>
+        <w:rPr>
+          <w:rFonts w:ascii="Avenir Book" w:hAnsi="Avenir Book"/>
+        </w:rPr>
+        <w:t>experiment,</w:t>
+      </w:r>
+      <w:ins w:id="121" w:author="M P" w:date="2014-03-23T22:14:00Z">
+        <w:r>
+          <w:rPr>
+            <w:rFonts w:ascii="Avenir Book" w:hAnsi="Avenir Book"/>
+          </w:rPr>
+          <w:t xml:space="preserve"> for example,</w:t>
+        </w:r>
+      </w:ins>
+      <w:r>
+        <w:rPr>
+          <w:rFonts w:ascii="Avenir Book" w:hAnsi="Avenir Book"/>
+        </w:rPr>
+        <w:t xml:space="preserve"> </w:t>
+      </w:r>
+      <w:r>
+        <w:rPr>
+          <w:rFonts w:ascii="Avenir Book" w:hAnsi="Avenir Book"/>
+        </w:rPr>
+        <w:t>populations were subjected to warming</w:t>
+      </w:r>
+      <w:r>
+        <w:rPr>
+          <w:rFonts w:ascii="Avenir Book" w:hAnsi="Avenir Book"/>
+        </w:rPr>
+        <w:t xml:space="preserve"> temperatures</w:t>
+      </w:r>
+      <w:r>
+        <w:rPr>
+          <w:rFonts w:ascii="Avenir Book" w:hAnsi="Avenir Book"/>
+        </w:rPr>
+        <w:t>,</w:t>
+      </w:r>
+      <w:r>
+        <w:rPr>
+          <w:rFonts w:ascii="Avenir Book" w:hAnsi="Avenir Book"/>
+        </w:rPr>
+        <w:t xml:space="preserve"> </w:t>
+      </w:r>
+      <w:r>
+        <w:rPr>
+          <w:rFonts w:ascii="Avenir Book" w:hAnsi="Avenir Book"/>
+        </w:rPr>
+        <w:t xml:space="preserve">but </w:t>
+      </w:r>
+      <w:r>
+        <w:rPr>
+          <w:rFonts w:ascii="Avenir Book" w:hAnsi="Avenir Book"/>
+        </w:rPr>
+        <w:t xml:space="preserve">organisms were unable to relocate to thermal optima. </w:t>
+      </w:r>
       <w:ins w:id="122" w:author="M P" w:date="2014-03-23T22:10:00Z">
         <w:r>
           <w:rPr>
             <w:rFonts w:ascii="Avenir Book" w:hAnsi="Avenir Book"/>
           </w:rPr>
-          <w:t>keep pace with climate velocity</w:t>
+          <w:t>H</w:t>
         </w:r>
       </w:ins>
-      <w:ins w:id="123" w:author="M P" w:date="2014-03-23T22:09:00Z">
-        <w:r>
-          <w:rPr>
-            <w:rFonts w:ascii="Avenir Book" w:hAnsi="Avenir Book"/>
-          </w:rPr>
-          <w:t xml:space="preserve">, while other </w:t>
+      <w:r>
+        <w:rPr>
+          <w:rFonts w:ascii="Avenir Book" w:hAnsi="Avenir Book"/>
+        </w:rPr>
+        <w:t>arvesting was conjectured to reduce genetic diversity</w:t>
+      </w:r>
+      <w:r>
+        <w:rPr>
+          <w:rFonts w:ascii="Avenir Book" w:hAnsi="Avenir Book"/>
+        </w:rPr>
+        <w:t xml:space="preserve">, and </w:t>
+      </w:r>
+      <w:ins w:id="123" w:author="M P" w:date="2014-03-23T22:10:00Z">
+        <w:r>
+          <w:rPr>
+            <w:rFonts w:ascii="Avenir Book" w:hAnsi="Avenir Book"/>
+          </w:rPr>
+          <w:t xml:space="preserve">to </w:t>
         </w:r>
       </w:ins>
-      <w:ins w:id="124" w:author="M P" w:date="2014-03-23T22:06:00Z">
+      <w:r>
+        <w:rPr>
+          <w:rFonts w:ascii="Avenir Book" w:hAnsi="Avenir Book"/>
+        </w:rPr>
+        <w:t>therefore reduce populations’</w:t>
+      </w:r>
+      <w:r>
+        <w:rPr>
+          <w:rFonts w:ascii="Avenir Book" w:hAnsi="Avenir Book"/>
+        </w:rPr>
+        <w:t xml:space="preserve"> adaptive capacity </w:t>
+      </w:r>
+      <w:r>
+        <w:rPr>
+          <w:rFonts w:ascii="Avenir Book" w:hAnsi="Avenir Book"/>
+        </w:rPr>
+        <w:t>in the face of warming</w:t>
+      </w:r>
+      <w:r>
+        <w:rPr>
+          <w:rFonts w:ascii="Avenir Book" w:hAnsi="Avenir Book"/>
+        </w:rPr>
+        <w:t xml:space="preserve"> (Mora et al. 2007).  </w:t>
+      </w:r>
+      <w:r>
+        <w:rPr>
+          <w:rFonts w:ascii="Avenir Book" w:hAnsi="Avenir Book"/>
+        </w:rPr>
+        <w:t xml:space="preserve">In other </w:t>
+      </w:r>
+      <w:ins w:id="124" w:author="M P" w:date="2014-03-23T22:08:00Z">
         <w:r>
           <w:rPr>
             <w:rFonts w:ascii="Avenir Book" w:hAnsi="Avenir Book"/>
           </w:rPr>
           <w:t>studies</w:t>
         </w:r>
-        <w:r>
-          <w:rPr>
-            <w:rFonts w:ascii="Avenir Book" w:hAnsi="Avenir Book"/>
-          </w:rPr>
-          <w:t xml:space="preserve"> </w:t>
-        </w:r>
       </w:ins>
       <w:r>
         <w:rPr>
           <w:rFonts w:ascii="Avenir Book" w:hAnsi="Avenir Book"/>
         </w:rPr>
-        <w:t>examined different aspects of changing climate</w:t>
-      </w:r>
-      <w:r>
-        <w:rPr>
-          <w:rFonts w:ascii="Avenir Book" w:hAnsi="Avenir Book"/>
-        </w:rPr>
-        <w:t xml:space="preserve">. In </w:t>
+        <w:t xml:space="preserve">, </w:t>
+      </w:r>
+      <w:r>
+        <w:rPr>
+          <w:rFonts w:ascii="Avenir Book" w:hAnsi="Avenir Book"/>
+        </w:rPr>
+        <w:t xml:space="preserve">climate variability </w:t>
+      </w:r>
+      <w:r>
+        <w:rPr>
+          <w:rFonts w:ascii="Avenir Book" w:hAnsi="Avenir Book"/>
+        </w:rPr>
+        <w:t>has been</w:t>
+      </w:r>
+      <w:r>
+        <w:rPr>
+          <w:rFonts w:ascii="Avenir Book" w:hAnsi="Avenir Book"/>
+        </w:rPr>
+        <w:t xml:space="preserve"> the focus, not cumulative warming</w:t>
+      </w:r>
+      <w:r>
+        <w:rPr>
+          <w:rFonts w:ascii="Avenir Book" w:hAnsi="Avenir Book"/>
+        </w:rPr>
+        <w:t xml:space="preserve"> or shifting distributions</w:t>
+      </w:r>
+      <w:r>
+        <w:rPr>
+          <w:rFonts w:ascii="Avenir Book" w:hAnsi="Avenir Book"/>
+        </w:rPr>
+        <w:t>. Fish</w:t>
+      </w:r>
+      <w:r>
+        <w:rPr>
+          <w:rFonts w:ascii="Avenir Book" w:hAnsi="Avenir Book"/>
+        </w:rPr>
+        <w:t>ing</w:t>
+      </w:r>
+      <w:r>
+        <w:rPr>
+          <w:rFonts w:ascii="Avenir Book" w:hAnsi="Avenir Book"/>
+        </w:rPr>
+        <w:t xml:space="preserve"> reduces the spatial or age diversity within populations, making them more sensitive to climate variability (</w:t>
+      </w:r>
+      <w:proofErr w:type="spellStart"/>
+      <w:r>
+        <w:rPr>
+          <w:rFonts w:ascii="Avenir Book" w:hAnsi="Avenir Book"/>
+        </w:rPr>
+        <w:t>Planque</w:t>
+      </w:r>
+      <w:proofErr w:type="spellEnd"/>
+      <w:r>
+        <w:rPr>
+          <w:rFonts w:ascii="Avenir Book" w:hAnsi="Avenir Book"/>
+        </w:rPr>
+        <w:t xml:space="preserve">, </w:t>
+      </w:r>
+      <w:proofErr w:type="spellStart"/>
+      <w:r>
+        <w:rPr>
+          <w:rFonts w:ascii="Avenir Book" w:hAnsi="Avenir Book"/>
+        </w:rPr>
+        <w:t>Fromentin</w:t>
+      </w:r>
+      <w:proofErr w:type="spellEnd"/>
+      <w:r>
+        <w:rPr>
+          <w:rFonts w:ascii="Avenir Book" w:hAnsi="Avenir Book"/>
+        </w:rPr>
+        <w:t>, et al. 2010).</w:t>
+      </w:r>
+      <w:r>
+        <w:rPr>
+          <w:rFonts w:ascii="Avenir Book" w:hAnsi="Avenir Book"/>
+        </w:rPr>
+        <w:t xml:space="preserve"> </w:t>
+      </w:r>
+      <w:r>
+        <w:rPr>
+          <w:rFonts w:ascii="Avenir Book" w:hAnsi="Avenir Book"/>
+        </w:rPr>
+        <w:t>I</w:t>
+      </w:r>
+      <w:r>
+        <w:rPr>
+          <w:rFonts w:ascii="Avenir Book" w:hAnsi="Avenir Book"/>
+        </w:rPr>
+        <w:t xml:space="preserve">ndirect food web </w:t>
+      </w:r>
+      <w:ins w:id="125" w:author="M P" w:date="2014-03-23T22:16:00Z">
+        <w:r>
+          <w:rPr>
+            <w:rFonts w:ascii="Avenir Book" w:hAnsi="Avenir Book"/>
+          </w:rPr>
+          <w:t>effects mediated by fishing may also be capable of</w:t>
+        </w:r>
+      </w:ins>
+      <w:r>
+        <w:rPr>
+          <w:rFonts w:ascii="Avenir Book" w:hAnsi="Avenir Book"/>
+        </w:rPr>
+        <w:t xml:space="preserve"> </w:t>
+      </w:r>
+      <w:r>
+        <w:rPr>
+          <w:rFonts w:ascii="Avenir Book" w:hAnsi="Avenir Book"/>
+        </w:rPr>
+        <w:t>creat</w:t>
+      </w:r>
+      <w:ins w:id="126" w:author="M P" w:date="2014-03-23T22:16:00Z">
+        <w:r>
+          <w:rPr>
+            <w:rFonts w:ascii="Avenir Book" w:hAnsi="Avenir Book"/>
+          </w:rPr>
+          <w:t>ing</w:t>
+        </w:r>
+      </w:ins>
+      <w:r>
+        <w:rPr>
+          <w:rFonts w:ascii="Avenir Book" w:hAnsi="Avenir Book"/>
+        </w:rPr>
+        <w:t xml:space="preserve"> positive feedback loop</w:t>
+      </w:r>
+      <w:ins w:id="127" w:author="M P" w:date="2014-03-23T22:16:00Z">
+        <w:r>
+          <w:rPr>
+            <w:rFonts w:ascii="Avenir Book" w:hAnsi="Avenir Book"/>
+          </w:rPr>
+          <w:t>s</w:t>
+        </w:r>
+      </w:ins>
+      <w:r>
+        <w:rPr>
+          <w:rFonts w:ascii="Avenir Book" w:hAnsi="Avenir Book"/>
+        </w:rPr>
+        <w:t xml:space="preserve"> </w:t>
+      </w:r>
+      <w:ins w:id="128" w:author="M P" w:date="2014-03-23T22:16:00Z">
+        <w:r>
+          <w:rPr>
+            <w:rFonts w:ascii="Avenir Book" w:hAnsi="Avenir Book"/>
+          </w:rPr>
+          <w:t xml:space="preserve">that amplify the impacts of warming </w:t>
+        </w:r>
+      </w:ins>
+      <w:ins w:id="129" w:author="M P" w:date="2014-03-23T22:17:00Z">
+        <w:r>
+          <w:rPr>
+            <w:rFonts w:ascii="Avenir Book" w:hAnsi="Avenir Book"/>
+          </w:rPr>
+          <w:t xml:space="preserve">(Kirby, </w:t>
+        </w:r>
+        <w:proofErr w:type="spellStart"/>
+        <w:r>
+          <w:rPr>
+            <w:rFonts w:ascii="Avenir Book" w:hAnsi="Avenir Book"/>
+          </w:rPr>
+          <w:t>Beaugrand</w:t>
+        </w:r>
+        <w:proofErr w:type="spellEnd"/>
+        <w:r>
+          <w:rPr>
+            <w:rFonts w:ascii="Avenir Book" w:hAnsi="Avenir Book"/>
+          </w:rPr>
+          <w:t>, and Lindley 2009)</w:t>
+        </w:r>
+      </w:ins>
+      <w:r>
+        <w:rPr>
+          <w:rFonts w:ascii="Avenir Book" w:hAnsi="Avenir Book"/>
+        </w:rPr>
+        <w:t xml:space="preserve">. </w:t>
+      </w:r>
+      <w:r>
+        <w:rPr>
+          <w:rFonts w:ascii="Avenir Book" w:hAnsi="Avenir Book"/>
+        </w:rPr>
+        <w:t xml:space="preserve">The interactive effects of </w:t>
       </w:r>
       <w:r>
         <w:rPr>
           <w:rFonts w:ascii="Avenir Book" w:hAnsi="Avenir Book"/>
         </w:rPr>
         <w:lastRenderedPageBreak/>
-        <w:t xml:space="preserve">the </w:t>
-      </w:r>
-      <w:ins w:id="125" w:author="M P" w:date="2014-03-23T22:07:00Z">
-        <w:r>
-          <w:rPr>
-            <w:rFonts w:ascii="Avenir Book" w:hAnsi="Avenir Book"/>
-          </w:rPr>
-          <w:t xml:space="preserve">rotifer </w:t>
-        </w:r>
-      </w:ins>
-      <w:r>
-        <w:rPr>
-          <w:rFonts w:ascii="Avenir Book" w:hAnsi="Avenir Book"/>
-        </w:rPr>
-        <w:t>experiment,</w:t>
-      </w:r>
-      <w:ins w:id="126" w:author="M P" w:date="2014-03-23T22:14:00Z">
-        <w:r>
-          <w:rPr>
-            <w:rFonts w:ascii="Avenir Book" w:hAnsi="Avenir Book"/>
-          </w:rPr>
-          <w:t xml:space="preserve"> for example,</w:t>
-        </w:r>
-      </w:ins>
-      <w:r>
-        <w:rPr>
-          <w:rFonts w:ascii="Avenir Book" w:hAnsi="Avenir Book"/>
-        </w:rPr>
-        <w:t xml:space="preserve"> </w:t>
-      </w:r>
-      <w:r>
-        <w:rPr>
-          <w:rFonts w:ascii="Avenir Book" w:hAnsi="Avenir Book"/>
-        </w:rPr>
-        <w:t>populations were subjected to warming</w:t>
-      </w:r>
-      <w:r>
-        <w:rPr>
-          <w:rFonts w:ascii="Avenir Book" w:hAnsi="Avenir Book"/>
-        </w:rPr>
-        <w:t xml:space="preserve"> temperatures</w:t>
-      </w:r>
-      <w:r>
-        <w:rPr>
-          <w:rFonts w:ascii="Avenir Book" w:hAnsi="Avenir Book"/>
-        </w:rPr>
-        <w:t>,</w:t>
-      </w:r>
-      <w:r>
-        <w:rPr>
-          <w:rFonts w:ascii="Avenir Book" w:hAnsi="Avenir Book"/>
-        </w:rPr>
-        <w:t xml:space="preserve"> </w:t>
-      </w:r>
-      <w:r>
-        <w:rPr>
-          <w:rFonts w:ascii="Avenir Book" w:hAnsi="Avenir Book"/>
-        </w:rPr>
-        <w:t xml:space="preserve">but </w:t>
-      </w:r>
-      <w:r>
-        <w:rPr>
-          <w:rFonts w:ascii="Avenir Book" w:hAnsi="Avenir Book"/>
-        </w:rPr>
-        <w:t xml:space="preserve">organisms were unable to relocate to thermal optima. </w:t>
-      </w:r>
-      <w:ins w:id="127" w:author="M P" w:date="2014-03-23T22:10:00Z">
-        <w:r>
-          <w:rPr>
-            <w:rFonts w:ascii="Avenir Book" w:hAnsi="Avenir Book"/>
-          </w:rPr>
-          <w:t>H</w:t>
-        </w:r>
-      </w:ins>
-      <w:r>
-        <w:rPr>
-          <w:rFonts w:ascii="Avenir Book" w:hAnsi="Avenir Book"/>
-        </w:rPr>
-        <w:t>arvesting was conjectured to reduce genetic diversity</w:t>
-      </w:r>
-      <w:r>
-        <w:rPr>
-          <w:rFonts w:ascii="Avenir Book" w:hAnsi="Avenir Book"/>
-        </w:rPr>
-        <w:t xml:space="preserve">, and </w:t>
-      </w:r>
-      <w:ins w:id="128" w:author="M P" w:date="2014-03-23T22:10:00Z">
-        <w:r>
-          <w:rPr>
-            <w:rFonts w:ascii="Avenir Book" w:hAnsi="Avenir Book"/>
-          </w:rPr>
-          <w:t xml:space="preserve">to </w:t>
-        </w:r>
-      </w:ins>
-      <w:r>
-        <w:rPr>
-          <w:rFonts w:ascii="Avenir Book" w:hAnsi="Avenir Book"/>
-        </w:rPr>
-        <w:t>therefore reduce populations’</w:t>
-      </w:r>
-      <w:r>
-        <w:rPr>
-          <w:rFonts w:ascii="Avenir Book" w:hAnsi="Avenir Book"/>
-        </w:rPr>
-        <w:t xml:space="preserve"> adaptive capacity </w:t>
-      </w:r>
-      <w:r>
-        <w:rPr>
-          <w:rFonts w:ascii="Avenir Book" w:hAnsi="Avenir Book"/>
-        </w:rPr>
-        <w:t>in the face of warming</w:t>
-      </w:r>
-      <w:r>
-        <w:rPr>
-          <w:rFonts w:ascii="Avenir Book" w:hAnsi="Avenir Book"/>
-        </w:rPr>
-        <w:t xml:space="preserve"> (Mora et al. 2007).  </w:t>
-      </w:r>
-      <w:r>
-        <w:rPr>
-          <w:rFonts w:ascii="Avenir Book" w:hAnsi="Avenir Book"/>
-        </w:rPr>
-        <w:t xml:space="preserve">In other </w:t>
-      </w:r>
-      <w:ins w:id="129" w:author="M P" w:date="2014-03-23T22:08:00Z">
-        <w:r>
-          <w:rPr>
-            <w:rFonts w:ascii="Avenir Book" w:hAnsi="Avenir Book"/>
-          </w:rPr>
-          <w:t>studies</w:t>
-        </w:r>
-      </w:ins>
+        <w:t>climate and fishing on spatial distributions had been identified as an important area of research (</w:t>
+      </w:r>
+      <w:proofErr w:type="spellStart"/>
+      <w:r>
+        <w:rPr>
+          <w:rFonts w:ascii="Avenir Book" w:hAnsi="Avenir Book"/>
+        </w:rPr>
+        <w:t>Planque</w:t>
+      </w:r>
+      <w:proofErr w:type="spellEnd"/>
       <w:r>
         <w:rPr>
           <w:rFonts w:ascii="Avenir Book" w:hAnsi="Avenir Book"/>
         </w:rPr>
         <w:t xml:space="preserve">, </w:t>
       </w:r>
-      <w:r>
-        <w:rPr>
-          <w:rFonts w:ascii="Avenir Book" w:hAnsi="Avenir Book"/>
-        </w:rPr>
-        <w:t xml:space="preserve">climate variability </w:t>
-      </w:r>
-      <w:r>
-        <w:rPr>
-          <w:rFonts w:ascii="Avenir Book" w:hAnsi="Avenir Book"/>
-        </w:rPr>
-        <w:t>has been</w:t>
-      </w:r>
-      <w:r>
-        <w:rPr>
-          <w:rFonts w:ascii="Avenir Book" w:hAnsi="Avenir Book"/>
-        </w:rPr>
-        <w:t xml:space="preserve"> the focus, not cumulative warming</w:t>
-      </w:r>
-      <w:r>
-        <w:rPr>
-          <w:rFonts w:ascii="Avenir Book" w:hAnsi="Avenir Book"/>
-        </w:rPr>
-        <w:t xml:space="preserve"> or shifting distributions</w:t>
-      </w:r>
-      <w:r>
-        <w:rPr>
-          <w:rFonts w:ascii="Avenir Book" w:hAnsi="Avenir Book"/>
-        </w:rPr>
-        <w:t>. Fish</w:t>
-      </w:r>
-      <w:r>
-        <w:rPr>
-          <w:rFonts w:ascii="Avenir Book" w:hAnsi="Avenir Book"/>
-        </w:rPr>
-        <w:t>ing</w:t>
-      </w:r>
-      <w:r>
-        <w:rPr>
-          <w:rFonts w:ascii="Avenir Book" w:hAnsi="Avenir Book"/>
-        </w:rPr>
-        <w:t xml:space="preserve"> reduces the spatial or age diversity within populations, making them more sensitive to climate variability (</w:t>
-      </w:r>
-      <w:proofErr w:type="spellStart"/>
-      <w:r>
-        <w:rPr>
-          <w:rFonts w:ascii="Avenir Book" w:hAnsi="Avenir Book"/>
-        </w:rPr>
-        <w:t>Planque</w:t>
-      </w:r>
-      <w:proofErr w:type="spellEnd"/>
-      <w:r>
-        <w:rPr>
-          <w:rFonts w:ascii="Avenir Book" w:hAnsi="Avenir Book"/>
-        </w:rPr>
-        <w:t xml:space="preserve">, </w:t>
-      </w:r>
       <w:proofErr w:type="spellStart"/>
       <w:r>
         <w:rPr>
@@ -11101,145 +11161,9 @@
         <w:rPr>
           <w:rFonts w:ascii="Avenir Book" w:hAnsi="Avenir Book"/>
         </w:rPr>
-        <w:t>, et al. 2010).</w:t>
-      </w:r>
-      <w:r>
-        <w:rPr>
-          <w:rFonts w:ascii="Avenir Book" w:hAnsi="Avenir Book"/>
-        </w:rPr>
-        <w:t xml:space="preserve"> </w:t>
-      </w:r>
-      <w:r>
-        <w:rPr>
-          <w:rFonts w:ascii="Avenir Book" w:hAnsi="Avenir Book"/>
-        </w:rPr>
-        <w:t>I</w:t>
-      </w:r>
-      <w:r>
-        <w:rPr>
-          <w:rFonts w:ascii="Avenir Book" w:hAnsi="Avenir Book"/>
-        </w:rPr>
-        <w:t xml:space="preserve">ndirect food web </w:t>
-      </w:r>
-      <w:ins w:id="130" w:author="M P" w:date="2014-03-23T22:16:00Z">
-        <w:r>
-          <w:rPr>
-            <w:rFonts w:ascii="Avenir Book" w:hAnsi="Avenir Book"/>
-          </w:rPr>
-          <w:t>effects mediated by fishing may also be capable of</w:t>
-        </w:r>
-      </w:ins>
-      <w:r>
-        <w:rPr>
-          <w:rFonts w:ascii="Avenir Book" w:hAnsi="Avenir Book"/>
-        </w:rPr>
-        <w:t xml:space="preserve"> </w:t>
-      </w:r>
-      <w:r>
-        <w:rPr>
-          <w:rFonts w:ascii="Avenir Book" w:hAnsi="Avenir Book"/>
-        </w:rPr>
-        <w:t>creat</w:t>
-      </w:r>
-      <w:ins w:id="131" w:author="M P" w:date="2014-03-23T22:16:00Z">
-        <w:r>
-          <w:rPr>
-            <w:rFonts w:ascii="Avenir Book" w:hAnsi="Avenir Book"/>
-          </w:rPr>
-          <w:t>ing</w:t>
-        </w:r>
-      </w:ins>
-      <w:r>
-        <w:rPr>
-          <w:rFonts w:ascii="Avenir Book" w:hAnsi="Avenir Book"/>
-        </w:rPr>
-        <w:t xml:space="preserve"> positive feedback loop</w:t>
-      </w:r>
-      <w:ins w:id="132" w:author="M P" w:date="2014-03-23T22:16:00Z">
-        <w:r>
-          <w:rPr>
-            <w:rFonts w:ascii="Avenir Book" w:hAnsi="Avenir Book"/>
-          </w:rPr>
-          <w:t>s</w:t>
-        </w:r>
-      </w:ins>
-      <w:r>
-        <w:rPr>
-          <w:rFonts w:ascii="Avenir Book" w:hAnsi="Avenir Book"/>
-        </w:rPr>
-        <w:t xml:space="preserve"> </w:t>
-      </w:r>
-      <w:ins w:id="133" w:author="M P" w:date="2014-03-23T22:16:00Z">
-        <w:r>
-          <w:rPr>
-            <w:rFonts w:ascii="Avenir Book" w:hAnsi="Avenir Book"/>
-          </w:rPr>
-          <w:t xml:space="preserve">that amplify the impacts of warming </w:t>
-        </w:r>
-      </w:ins>
-      <w:ins w:id="134" w:author="M P" w:date="2014-03-23T22:17:00Z">
-        <w:r>
-          <w:rPr>
-            <w:rFonts w:ascii="Avenir Book" w:hAnsi="Avenir Book"/>
-          </w:rPr>
-          <w:t xml:space="preserve">(Kirby, </w:t>
-        </w:r>
-        <w:proofErr w:type="spellStart"/>
-        <w:r>
-          <w:rPr>
-            <w:rFonts w:ascii="Avenir Book" w:hAnsi="Avenir Book"/>
-          </w:rPr>
-          <w:t>Beaugrand</w:t>
-        </w:r>
-        <w:proofErr w:type="spellEnd"/>
-        <w:r>
-          <w:rPr>
-            <w:rFonts w:ascii="Avenir Book" w:hAnsi="Avenir Book"/>
-          </w:rPr>
-          <w:t>, and Lindley 2009)</w:t>
-        </w:r>
-      </w:ins>
-      <w:r>
-        <w:rPr>
-          <w:rFonts w:ascii="Avenir Book" w:hAnsi="Avenir Book"/>
-        </w:rPr>
-        <w:t xml:space="preserve">. </w:t>
-      </w:r>
-      <w:r>
-        <w:rPr>
-          <w:rFonts w:ascii="Avenir Book" w:hAnsi="Avenir Book"/>
-        </w:rPr>
-        <w:t>The interactive effects of climate and fishing on spatial distributions had been identified as an important area of research (</w:t>
-      </w:r>
-      <w:proofErr w:type="spellStart"/>
-      <w:r>
-        <w:rPr>
-          <w:rFonts w:ascii="Avenir Book" w:hAnsi="Avenir Book"/>
-        </w:rPr>
-        <w:t>Planque</w:t>
-      </w:r>
-      <w:proofErr w:type="spellEnd"/>
-      <w:r>
-        <w:rPr>
-          <w:rFonts w:ascii="Avenir Book" w:hAnsi="Avenir Book"/>
-        </w:rPr>
-        <w:t xml:space="preserve">, </w:t>
-      </w:r>
-      <w:proofErr w:type="spellStart"/>
-      <w:r>
-        <w:rPr>
-          <w:rFonts w:ascii="Avenir Book" w:hAnsi="Avenir Book"/>
-        </w:rPr>
-        <w:t>Fromentin</w:t>
-      </w:r>
-      <w:proofErr w:type="spellEnd"/>
-      <w:r>
-        <w:rPr>
-          <w:rFonts w:ascii="Avenir Book" w:hAnsi="Avenir Book"/>
-        </w:rPr>
         <w:t xml:space="preserve">, et al. 2010), and our simple model suggests that additive effects </w:t>
       </w:r>
-      <w:ins w:id="135" w:author="M P" w:date="2014-03-23T22:15:00Z">
+      <w:ins w:id="130" w:author="M P" w:date="2014-03-23T22:15:00Z">
         <w:r>
           <w:rPr>
             <w:rFonts w:ascii="Avenir Book" w:hAnsi="Avenir Book"/>
@@ -11309,7 +11233,7 @@
         </w:rPr>
         <w:t xml:space="preserve">, and our results suggest that particular combinations of harvesting and climate velocity will affect </w:t>
       </w:r>
-      <w:ins w:id="136" w:author="M P" w:date="2014-03-23T22:21:00Z">
+      <w:ins w:id="131" w:author="M P" w:date="2014-03-23T22:21:00Z">
         <w:r>
           <w:rPr>
             <w:rFonts w:ascii="Avenir Book" w:hAnsi="Avenir Book"/>
@@ -11377,7 +11301,7 @@
         </w:rPr>
         <w:t>ort dispersal distance</w:t>
       </w:r>
-      <w:ins w:id="137" w:author="M P" w:date="2014-03-23T22:22:00Z">
+      <w:ins w:id="132" w:author="M P" w:date="2014-03-23T22:22:00Z">
         <w:r>
           <w:rPr>
             <w:rFonts w:ascii="Avenir Book" w:hAnsi="Avenir Book"/>
@@ -11437,14 +11361,7 @@
         <w:rPr>
           <w:rFonts w:ascii="Avenir Book" w:hAnsi="Avenir Book"/>
         </w:rPr>
-        <w:t xml:space="preserve">inding that species with shorter generation times can better keep up with shifts in climate is in </w:t>
-      </w:r>
-      <w:r>
-        <w:rPr>
-          <w:rFonts w:ascii="Avenir Book" w:hAnsi="Avenir Book"/>
-        </w:rPr>
-        <w:lastRenderedPageBreak/>
-        <w:t xml:space="preserve">agreement with empirical work </w:t>
+        <w:t xml:space="preserve">inding that species with shorter generation times can better keep up with shifts in climate is in agreement with empirical work </w:t>
       </w:r>
       <w:r>
         <w:rPr>
@@ -11568,7 +11485,14 @@
         <w:rPr>
           <w:rFonts w:ascii="Avenir Book" w:hAnsi="Avenir Book"/>
         </w:rPr>
-        <w:t xml:space="preserve"> (2011), we found that</w:t>
+        <w:t xml:space="preserve"> (2011), </w:t>
+      </w:r>
+      <w:r>
+        <w:rPr>
+          <w:rFonts w:ascii="Avenir Book" w:hAnsi="Avenir Book"/>
+        </w:rPr>
+        <w:lastRenderedPageBreak/>
+        <w:t>we found that</w:t>
       </w:r>
       <w:r>
         <w:rPr>
@@ -11588,7 +11512,7 @@
         </w:rPr>
         <w:t>t low speeds, a short dispersal distance improved the maximum harvesting rate a population could sustain</w:t>
       </w:r>
-      <w:ins w:id="138" w:author="M P" w:date="2014-03-23T22:22:00Z">
+      <w:ins w:id="133" w:author="M P" w:date="2014-03-23T22:22:00Z">
         <w:r>
           <w:rPr>
             <w:rFonts w:ascii="Avenir Book" w:hAnsi="Avenir Book"/>
@@ -11602,7 +11526,7 @@
         </w:rPr>
         <w:t xml:space="preserve"> while at higher speeds a longer dispersal distance improved the maximum climate velocity </w:t>
       </w:r>
-      <w:ins w:id="139" w:author="M P" w:date="2014-03-23T22:23:00Z">
+      <w:ins w:id="134" w:author="M P" w:date="2014-03-23T22:23:00Z">
         <w:r>
           <w:rPr>
             <w:rFonts w:ascii="Avenir Book" w:hAnsi="Avenir Book"/>
@@ -11634,7 +11558,7 @@
         </w:rPr>
         <w:t>.</w:t>
       </w:r>
-      <w:ins w:id="140" w:author="Emma Fuller" w:date="2014-03-11T19:07:00Z">
+      <w:ins w:id="135" w:author="Emma Fuller" w:date="2014-03-11T19:07:00Z">
         <w:r>
           <w:rPr>
             <w:rFonts w:ascii="Avenir Book" w:hAnsi="Avenir Book"/>
@@ -11648,7 +11572,7 @@
         </w:rPr>
         <w:t>Thus</w:t>
       </w:r>
-      <w:ins w:id="141" w:author="M P" w:date="2014-03-23T22:23:00Z">
+      <w:ins w:id="136" w:author="M P" w:date="2014-03-23T22:23:00Z">
         <w:r>
           <w:rPr>
             <w:rFonts w:ascii="Avenir Book" w:hAnsi="Avenir Book"/>
@@ -11814,7 +11738,7 @@
         </w:rPr>
         <w:t xml:space="preserve"> the management approach effectively prevents harvesting of the leading edge</w:t>
       </w:r>
-      <w:ins w:id="142" w:author="M P" w:date="2014-03-23T22:23:00Z">
+      <w:ins w:id="137" w:author="M P" w:date="2014-03-23T22:23:00Z">
         <w:r>
           <w:rPr>
             <w:rFonts w:ascii="Avenir Book" w:hAnsi="Avenir Book"/>
@@ -11903,22 +11827,12 @@
                 </m:r>
               </m:sub>
             </m:sSub>
-            <w:ins w:id="143" w:author="Eleanor Brush" w:date="2014-03-27T11:41:00Z">
-              <m:r>
-                <w:rPr>
-                  <w:rFonts w:ascii="Cambria Math" w:hAnsi="Cambria Math"/>
-                </w:rPr>
-                <m:t>l</m:t>
-              </m:r>
-            </w:ins>
-            <w:del w:id="144" w:author="Eleanor Brush" w:date="2014-03-27T11:41:00Z">
-              <m:r>
-                <w:rPr>
-                  <w:rFonts w:ascii="Cambria Math" w:hAnsi="Cambria Math"/>
-                </w:rPr>
-                <m:t>D</m:t>
-              </m:r>
-            </w:del>
+            <m:r>
+              <w:rPr>
+                <w:rFonts w:ascii="Cambria Math" w:hAnsi="Cambria Math"/>
+              </w:rPr>
+              <m:t>l</m:t>
+            </m:r>
           </m:e>
         </m:rad>
       </m:oMath>
@@ -11928,39 +11842,7 @@
         </w:rPr>
         <w:t xml:space="preserve">, where </w:t>
       </w:r>
-      <w:commentRangeStart w:id="145"/>
-      <w:commentRangeStart w:id="146"/>
-      <w:del w:id="147" w:author="Eleanor Brush" w:date="2014-03-27T11:41:00Z">
-        <w:r>
-          <w:rPr>
-            <w:rFonts w:ascii="Avenir Book" w:hAnsi="Avenir Book"/>
-            <w:i/>
-          </w:rPr>
-          <w:delText>D</w:delText>
-        </w:r>
-        <w:commentRangeEnd w:id="145"/>
-        <w:r>
-          <w:rPr>
-            <w:rStyle w:val="CommentReference"/>
-            <w:rFonts w:ascii="Avenir Book" w:hAnsi="Avenir Book"/>
-          </w:rPr>
-          <w:commentReference w:id="145"/>
-        </w:r>
-        <w:commentRangeEnd w:id="146"/>
-        <w:r>
-          <w:rPr>
-            <w:rStyle w:val="CommentReference"/>
-          </w:rPr>
-          <w:commentReference w:id="146"/>
-        </w:r>
-        <w:r>
-          <w:rPr>
-            <w:rFonts w:ascii="Avenir Book" w:hAnsi="Avenir Book"/>
-          </w:rPr>
-          <w:delText xml:space="preserve"> </w:delText>
-        </w:r>
-      </w:del>
-      <w:ins w:id="148" w:author="Eleanor Brush" w:date="2014-03-27T11:41:00Z">
+      <w:ins w:id="138" w:author="Eleanor Brush" w:date="2014-03-27T11:41:00Z">
         <w:r>
           <w:rPr>
             <w:rFonts w:ascii="Avenir Book" w:hAnsi="Avenir Book"/>
@@ -12064,22 +11946,12 @@
                 </m:r>
               </m:sub>
             </m:sSub>
-            <w:ins w:id="149" w:author="Eleanor Brush" w:date="2014-03-27T11:41:00Z">
-              <m:r>
-                <w:rPr>
-                  <w:rFonts w:ascii="Cambria Math" w:hAnsi="Cambria Math"/>
-                </w:rPr>
-                <m:t>l</m:t>
-              </m:r>
-            </w:ins>
-            <w:del w:id="150" w:author="Eleanor Brush" w:date="2014-03-27T11:41:00Z">
-              <m:r>
-                <w:rPr>
-                  <w:rFonts w:ascii="Cambria Math" w:hAnsi="Cambria Math"/>
-                </w:rPr>
-                <m:t>D</m:t>
-              </m:r>
-            </w:del>
+            <m:r>
+              <w:rPr>
+                <w:rFonts w:ascii="Cambria Math" w:hAnsi="Cambria Math"/>
+              </w:rPr>
+              <m:t>l</m:t>
+            </m:r>
           </m:e>
         </m:rad>
       </m:oMath>
@@ -12143,14 +12015,14 @@
         <w:rPr>
           <w:rFonts w:ascii="Avenir Book" w:hAnsi="Avenir Book"/>
         </w:rPr>
-        <w:t xml:space="preserve">n order to </w:t>
+        <w:t xml:space="preserve">n order </w:t>
       </w:r>
       <w:r>
         <w:rPr>
           <w:rFonts w:ascii="Avenir Book" w:hAnsi="Avenir Book"/>
         </w:rPr>
         <w:lastRenderedPageBreak/>
-        <w:t xml:space="preserve">decouple the additive effects of harvest and climate change, management would have to reverse this paradigm by </w:t>
+        <w:t xml:space="preserve">to decouple the additive effects of harvest and climate change, management would have to reverse this paradigm by </w:t>
       </w:r>
       <w:r>
         <w:rPr>
@@ -12218,150 +12090,126 @@
         </w:rPr>
         <w:t xml:space="preserve"> 2003; Thomas et al. 2012). Our results show that MPAs increase the equilibrium biomass </w:t>
       </w:r>
-      <w:ins w:id="151" w:author="M P" w:date="2014-03-23T22:25:00Z">
-        <w:r>
-          <w:rPr>
-            <w:rFonts w:ascii="Avenir Book" w:hAnsi="Avenir Book"/>
-          </w:rPr>
-          <w:t xml:space="preserve">of </w:t>
-        </w:r>
-        <w:commentRangeStart w:id="152"/>
-        <w:r>
-          <w:rPr>
-            <w:rFonts w:ascii="Avenir Book" w:hAnsi="Avenir Book"/>
-          </w:rPr>
-          <w:t xml:space="preserve">harvested </w:t>
+      <w:ins w:id="139" w:author="M P" w:date="2014-03-23T22:25:00Z">
+        <w:r>
+          <w:rPr>
+            <w:rFonts w:ascii="Avenir Book" w:hAnsi="Avenir Book"/>
+          </w:rPr>
+          <w:t xml:space="preserve">of harvested populations </w:t>
         </w:r>
       </w:ins>
-      <w:commentRangeEnd w:id="152"/>
-      <w:ins w:id="153" w:author="M P" w:date="2014-03-23T22:26:00Z">
-        <w:r>
-          <w:rPr>
-            <w:rStyle w:val="CommentReference"/>
-          </w:rPr>
-          <w:commentReference w:id="152"/>
+      <w:r>
+        <w:rPr>
+          <w:rFonts w:ascii="Avenir Book" w:hAnsi="Avenir Book"/>
+        </w:rPr>
+        <w:t>at a given climate velocity, which support</w:t>
+      </w:r>
+      <w:r>
+        <w:rPr>
+          <w:rFonts w:ascii="Avenir Book" w:hAnsi="Avenir Book"/>
+        </w:rPr>
+        <w:t>s</w:t>
+      </w:r>
+      <w:r>
+        <w:rPr>
+          <w:rFonts w:ascii="Avenir Book" w:hAnsi="Avenir Book"/>
+        </w:rPr>
+        <w:t xml:space="preserve"> their use as a tool to </w:t>
+      </w:r>
+      <w:ins w:id="140" w:author="M P" w:date="2014-03-23T22:26:00Z">
+        <w:r>
+          <w:rPr>
+            <w:rFonts w:ascii="Avenir Book" w:hAnsi="Avenir Book"/>
+          </w:rPr>
+          <w:t>help</w:t>
+        </w:r>
+        <w:r>
+          <w:rPr>
+            <w:rFonts w:ascii="Avenir Book" w:hAnsi="Avenir Book"/>
+          </w:rPr>
+          <w:t xml:space="preserve"> </w:t>
+        </w:r>
+        <w:r>
+          <w:rPr>
+            <w:rFonts w:ascii="Avenir Book" w:hAnsi="Avenir Book"/>
+          </w:rPr>
+          <w:t>these populations withstand the</w:t>
+        </w:r>
+        <w:r>
+          <w:rPr>
+            <w:rFonts w:ascii="Avenir Book" w:hAnsi="Avenir Book"/>
+          </w:rPr>
+          <w:t xml:space="preserve"> </w:t>
         </w:r>
       </w:ins>
-      <w:ins w:id="155" w:author="M P" w:date="2014-03-23T22:25:00Z">
-        <w:r>
-          <w:rPr>
-            <w:rFonts w:ascii="Avenir Book" w:hAnsi="Avenir Book"/>
-          </w:rPr>
-          <w:t xml:space="preserve">populations </w:t>
+      <w:r>
+        <w:rPr>
+          <w:rFonts w:ascii="Avenir Book" w:hAnsi="Avenir Book"/>
+        </w:rPr>
+        <w:t>effect</w:t>
+      </w:r>
+      <w:r>
+        <w:rPr>
+          <w:rFonts w:ascii="Avenir Book" w:hAnsi="Avenir Book"/>
+        </w:rPr>
+        <w:t>s</w:t>
+      </w:r>
+      <w:r>
+        <w:rPr>
+          <w:rFonts w:ascii="Avenir Book" w:hAnsi="Avenir Book"/>
+        </w:rPr>
+        <w:t xml:space="preserve"> of climate velocity. However</w:t>
+      </w:r>
+      <w:r>
+        <w:rPr>
+          <w:rFonts w:ascii="Avenir Book" w:hAnsi="Avenir Book"/>
+        </w:rPr>
+        <w:t xml:space="preserve">, </w:t>
+      </w:r>
+      <w:r>
+        <w:rPr>
+          <w:rFonts w:ascii="Avenir Book" w:hAnsi="Avenir Book"/>
+        </w:rPr>
+        <w:t>the details</w:t>
+      </w:r>
+      <w:ins w:id="141" w:author="M P" w:date="2014-03-23T22:27:00Z">
+        <w:r>
+          <w:rPr>
+            <w:rFonts w:ascii="Avenir Book" w:hAnsi="Avenir Book"/>
+          </w:rPr>
+          <w:t xml:space="preserve"> of MPA design</w:t>
         </w:r>
       </w:ins>
       <w:r>
         <w:rPr>
           <w:rFonts w:ascii="Avenir Book" w:hAnsi="Avenir Book"/>
         </w:rPr>
-        <w:t>at a given climate velocity, which support</w:t>
-      </w:r>
-      <w:r>
-        <w:rPr>
-          <w:rFonts w:ascii="Avenir Book" w:hAnsi="Avenir Book"/>
-        </w:rPr>
-        <w:t>s</w:t>
-      </w:r>
-      <w:r>
-        <w:rPr>
-          <w:rFonts w:ascii="Avenir Book" w:hAnsi="Avenir Book"/>
-        </w:rPr>
-        <w:t xml:space="preserve"> their use as a tool to </w:t>
-      </w:r>
-      <w:ins w:id="156" w:author="M P" w:date="2014-03-23T22:26:00Z">
-        <w:r>
-          <w:rPr>
-            <w:rFonts w:ascii="Avenir Book" w:hAnsi="Avenir Book"/>
-          </w:rPr>
-          <w:t>help</w:t>
-        </w:r>
-        <w:r>
-          <w:rPr>
-            <w:rFonts w:ascii="Avenir Book" w:hAnsi="Avenir Book"/>
-          </w:rPr>
-          <w:t xml:space="preserve"> </w:t>
-        </w:r>
-        <w:r>
-          <w:rPr>
-            <w:rFonts w:ascii="Avenir Book" w:hAnsi="Avenir Book"/>
-          </w:rPr>
-          <w:t>these populations withstand the</w:t>
-        </w:r>
-        <w:r>
-          <w:rPr>
-            <w:rFonts w:ascii="Avenir Book" w:hAnsi="Avenir Book"/>
-          </w:rPr>
-          <w:t xml:space="preserve"> </w:t>
+        <w:t xml:space="preserve"> ma</w:t>
+      </w:r>
+      <w:r>
+        <w:rPr>
+          <w:rFonts w:ascii="Avenir Book" w:hAnsi="Avenir Book"/>
+        </w:rPr>
+        <w:t>t</w:t>
+      </w:r>
+      <w:r>
+        <w:rPr>
+          <w:rFonts w:ascii="Avenir Book" w:hAnsi="Avenir Book"/>
+        </w:rPr>
+        <w:t xml:space="preserve">ter: few, large MPAs caused increased </w:t>
+      </w:r>
+      <w:ins w:id="142" w:author="M P" w:date="2014-03-23T22:27:00Z">
+        <w:r>
+          <w:rPr>
+            <w:rFonts w:ascii="Avenir Book" w:hAnsi="Avenir Book"/>
+          </w:rPr>
+          <w:t xml:space="preserve">population </w:t>
         </w:r>
       </w:ins>
       <w:r>
         <w:rPr>
           <w:rFonts w:ascii="Avenir Book" w:hAnsi="Avenir Book"/>
         </w:rPr>
-        <w:t>effect</w:t>
-      </w:r>
-      <w:r>
-        <w:rPr>
-          <w:rFonts w:ascii="Avenir Book" w:hAnsi="Avenir Book"/>
-        </w:rPr>
-        <w:t>s</w:t>
-      </w:r>
-      <w:r>
-        <w:rPr>
-          <w:rFonts w:ascii="Avenir Book" w:hAnsi="Avenir Book"/>
-        </w:rPr>
-        <w:t xml:space="preserve"> of climate velocity. However</w:t>
-      </w:r>
-      <w:r>
-        <w:rPr>
-          <w:rFonts w:ascii="Avenir Book" w:hAnsi="Avenir Book"/>
-        </w:rPr>
-        <w:t xml:space="preserve">, </w:t>
-      </w:r>
-      <w:r>
-        <w:rPr>
-          <w:rFonts w:ascii="Avenir Book" w:hAnsi="Avenir Book"/>
-        </w:rPr>
-        <w:t>the details</w:t>
-      </w:r>
-      <w:ins w:id="157" w:author="M P" w:date="2014-03-23T22:27:00Z">
-        <w:r>
-          <w:rPr>
-            <w:rFonts w:ascii="Avenir Book" w:hAnsi="Avenir Book"/>
-          </w:rPr>
-          <w:t xml:space="preserve"> of MPA design</w:t>
-        </w:r>
-      </w:ins>
-      <w:r>
-        <w:rPr>
-          <w:rFonts w:ascii="Avenir Book" w:hAnsi="Avenir Book"/>
-        </w:rPr>
-        <w:t xml:space="preserve"> ma</w:t>
-      </w:r>
-      <w:r>
-        <w:rPr>
-          <w:rFonts w:ascii="Avenir Book" w:hAnsi="Avenir Book"/>
-        </w:rPr>
-        <w:t>t</w:t>
-      </w:r>
-      <w:r>
-        <w:rPr>
-          <w:rFonts w:ascii="Avenir Book" w:hAnsi="Avenir Book"/>
-        </w:rPr>
-        <w:t xml:space="preserve">ter: few, large MPAs caused increased </w:t>
-      </w:r>
-      <w:ins w:id="158" w:author="M P" w:date="2014-03-23T22:27:00Z">
-        <w:r>
-          <w:rPr>
-            <w:rFonts w:ascii="Avenir Book" w:hAnsi="Avenir Book"/>
-          </w:rPr>
-          <w:t xml:space="preserve">population </w:t>
-        </w:r>
-      </w:ins>
-      <w:r>
-        <w:rPr>
-          <w:rFonts w:ascii="Avenir Book" w:hAnsi="Avenir Book"/>
-        </w:rPr>
         <w:t>variability at low climate velocities</w:t>
       </w:r>
       <w:r>
@@ -12382,7 +12230,7 @@
         </w:rPr>
         <w:t xml:space="preserve">This effect appeared because of the large gaps (with fishing) between </w:t>
       </w:r>
-      <w:ins w:id="159" w:author="M P" w:date="2014-03-23T22:27:00Z">
+      <w:ins w:id="143" w:author="M P" w:date="2014-03-23T22:27:00Z">
         <w:r>
           <w:rPr>
             <w:rFonts w:ascii="Avenir Book" w:hAnsi="Avenir Book"/>
@@ -12476,7 +12324,7 @@
         </w:rPr>
         <w:t xml:space="preserve">does not capture </w:t>
       </w:r>
-      <w:ins w:id="160" w:author="M P" w:date="2014-03-23T22:28:00Z">
+      <w:ins w:id="144" w:author="M P" w:date="2014-03-23T22:28:00Z">
         <w:r>
           <w:rPr>
             <w:rFonts w:ascii="Avenir Book" w:hAnsi="Avenir Book"/>
@@ -12538,7 +12386,14 @@
         <w:rPr>
           <w:rFonts w:ascii="Avenir Book" w:hAnsi="Avenir Book"/>
         </w:rPr>
-        <w:t xml:space="preserve"> (negative per capita growth at low densities). </w:t>
+        <w:t xml:space="preserve"> </w:t>
+      </w:r>
+      <w:r>
+        <w:rPr>
+          <w:rFonts w:ascii="Avenir Book" w:hAnsi="Avenir Book"/>
+        </w:rPr>
+        <w:lastRenderedPageBreak/>
+        <w:t xml:space="preserve">(negative per capita growth at low densities). </w:t>
       </w:r>
       <w:r>
         <w:rPr>
@@ -12566,7 +12421,7 @@
         </w:rPr>
         <w:t xml:space="preserve"> effects </w:t>
       </w:r>
-      <w:ins w:id="161" w:author="M P" w:date="2014-03-23T22:28:00Z">
+      <w:ins w:id="145" w:author="M P" w:date="2014-03-23T22:28:00Z">
         <w:r>
           <w:rPr>
             <w:rFonts w:ascii="Avenir Book" w:hAnsi="Avenir Book"/>
@@ -12586,7 +12441,7 @@
         </w:rPr>
         <w:t xml:space="preserve">We expect similar effects in our model, </w:t>
       </w:r>
-      <w:ins w:id="162" w:author="M P" w:date="2014-03-23T22:29:00Z">
+      <w:ins w:id="146" w:author="M P" w:date="2014-03-23T22:29:00Z">
         <w:r>
           <w:rPr>
             <w:rFonts w:ascii="Avenir Book" w:hAnsi="Avenir Book"/>
@@ -12600,7 +12455,7 @@
           <w:t xml:space="preserve"> </w:t>
         </w:r>
       </w:ins>
-      <w:ins w:id="163" w:author="M P" w:date="2014-03-23T22:30:00Z">
+      <w:ins w:id="147" w:author="M P" w:date="2014-03-23T22:30:00Z">
         <w:r>
           <w:rPr>
             <w:rFonts w:ascii="Avenir Book" w:hAnsi="Avenir Book"/>
@@ -12612,7 +12467,6 @@
           <w:rPr>
             <w:rFonts w:ascii="Avenir Book" w:hAnsi="Avenir Book"/>
           </w:rPr>
-          <w:lastRenderedPageBreak/>
           <w:t>Allee</w:t>
         </w:r>
         <w:proofErr w:type="spellEnd"/>
@@ -12629,7 +12483,7 @@
         </w:rPr>
         <w:t>fishing</w:t>
       </w:r>
-      <w:ins w:id="164" w:author="M P" w:date="2014-03-23T22:30:00Z">
+      <w:ins w:id="148" w:author="M P" w:date="2014-03-23T22:30:00Z">
         <w:r>
           <w:rPr>
             <w:rFonts w:ascii="Avenir Book" w:hAnsi="Avenir Book"/>
@@ -12649,7 +12503,7 @@
         </w:rPr>
         <w:t xml:space="preserve">We also did not include age structure in our model. </w:t>
       </w:r>
-      <w:ins w:id="165" w:author="M P" w:date="2014-03-09T08:50:00Z">
+      <w:ins w:id="149" w:author="M P" w:date="2014-03-09T08:50:00Z">
         <w:r>
           <w:rPr>
             <w:rFonts w:ascii="Avenir Book" w:hAnsi="Avenir Book"/>
@@ -12663,7 +12517,7 @@
           <w:t>nt effects of fishing and climate variability</w:t>
         </w:r>
       </w:ins>
-      <w:ins w:id="166" w:author="M P" w:date="2014-03-09T08:51:00Z">
+      <w:ins w:id="150" w:author="M P" w:date="2014-03-09T08:51:00Z">
         <w:r>
           <w:rPr>
             <w:rFonts w:ascii="Avenir Book" w:hAnsi="Avenir Book"/>
@@ -12713,7 +12567,7 @@
           <w:t>, et al. 2010)</w:t>
         </w:r>
       </w:ins>
-      <w:ins w:id="167" w:author="M P" w:date="2014-03-09T08:50:00Z">
+      <w:ins w:id="151" w:author="M P" w:date="2014-03-09T08:50:00Z">
         <w:r>
           <w:rPr>
             <w:rFonts w:ascii="Avenir Book" w:hAnsi="Avenir Book"/>
@@ -12721,7 +12575,7 @@
           <w:t xml:space="preserve">, and understanding how these two processes </w:t>
         </w:r>
       </w:ins>
-      <w:ins w:id="168" w:author="M P" w:date="2014-03-09T08:52:00Z">
+      <w:ins w:id="152" w:author="M P" w:date="2014-03-09T08:52:00Z">
         <w:r>
           <w:rPr>
             <w:rFonts w:ascii="Avenir Book" w:hAnsi="Avenir Book"/>
@@ -12729,7 +12583,7 @@
           <w:t xml:space="preserve">impact the ability of species to </w:t>
         </w:r>
       </w:ins>
-      <w:ins w:id="169" w:author="M P" w:date="2014-03-09T08:50:00Z">
+      <w:ins w:id="153" w:author="M P" w:date="2014-03-09T08:50:00Z">
         <w:r>
           <w:rPr>
             <w:rFonts w:ascii="Avenir Book" w:hAnsi="Avenir Book"/>
@@ -12737,7 +12591,7 @@
           <w:t xml:space="preserve">shift </w:t>
         </w:r>
       </w:ins>
-      <w:ins w:id="170" w:author="M P" w:date="2014-03-09T08:52:00Z">
+      <w:ins w:id="154" w:author="M P" w:date="2014-03-09T08:52:00Z">
         <w:r>
           <w:rPr>
             <w:rFonts w:ascii="Avenir Book" w:hAnsi="Avenir Book"/>
@@ -12745,7 +12599,7 @@
           <w:t>their</w:t>
         </w:r>
       </w:ins>
-      <w:ins w:id="171" w:author="M P" w:date="2014-03-09T08:50:00Z">
+      <w:ins w:id="155" w:author="M P" w:date="2014-03-09T08:50:00Z">
         <w:r>
           <w:rPr>
             <w:rFonts w:ascii="Avenir Book" w:hAnsi="Avenir Book"/>
@@ -12753,7 +12607,7 @@
           <w:t xml:space="preserve"> distributions would be </w:t>
         </w:r>
       </w:ins>
-      <w:ins w:id="172" w:author="M P" w:date="2014-03-09T08:52:00Z">
+      <w:ins w:id="156" w:author="M P" w:date="2014-03-09T08:52:00Z">
         <w:r>
           <w:rPr>
             <w:rFonts w:ascii="Avenir Book" w:hAnsi="Avenir Book"/>
@@ -12767,7 +12621,7 @@
         </w:rPr>
         <w:t xml:space="preserve">Besides these species-specific extensions, this modeling framework could </w:t>
       </w:r>
-      <w:ins w:id="173" w:author="M P" w:date="2014-03-09T08:54:00Z">
+      <w:ins w:id="157" w:author="M P" w:date="2014-03-09T08:54:00Z">
         <w:r>
           <w:rPr>
             <w:rFonts w:ascii="Avenir Book" w:hAnsi="Avenir Book"/>
@@ -12781,7 +12635,7 @@
         </w:rPr>
         <w:t xml:space="preserve">be extended to consider species interactions, especially </w:t>
       </w:r>
-      <w:ins w:id="174" w:author="M P" w:date="2014-03-23T22:30:00Z">
+      <w:ins w:id="158" w:author="M P" w:date="2014-03-23T22:30:00Z">
         <w:r>
           <w:rPr>
             <w:rFonts w:ascii="Avenir Book" w:hAnsi="Avenir Book"/>
@@ -12795,7 +12649,7 @@
         </w:rPr>
         <w:t>predator</w:t>
       </w:r>
-      <w:ins w:id="175" w:author="M P" w:date="2014-03-23T22:31:00Z">
+      <w:ins w:id="159" w:author="M P" w:date="2014-03-23T22:31:00Z">
         <w:r>
           <w:rPr>
             <w:rFonts w:ascii="Avenir Book" w:hAnsi="Avenir Book"/>
@@ -12823,7 +12677,7 @@
         </w:rPr>
         <w:t>Using a simple mechanistic model like the one we present here help</w:t>
       </w:r>
-      <w:ins w:id="176" w:author="M P" w:date="2014-03-23T22:31:00Z">
+      <w:ins w:id="160" w:author="M P" w:date="2014-03-23T22:31:00Z">
         <w:r>
           <w:rPr>
             <w:rFonts w:ascii="Avenir Book" w:hAnsi="Avenir Book"/>
@@ -12837,7 +12691,7 @@
         </w:rPr>
         <w:t xml:space="preserve"> to </w:t>
       </w:r>
-      <w:ins w:id="177" w:author="M P" w:date="2014-03-09T09:04:00Z">
+      <w:ins w:id="161" w:author="M P" w:date="2014-03-09T09:04:00Z">
         <w:r>
           <w:rPr>
             <w:rFonts w:ascii="Avenir Book" w:hAnsi="Avenir Book"/>
@@ -12851,7 +12705,7 @@
         </w:rPr>
         <w:t xml:space="preserve"> species </w:t>
       </w:r>
-      <w:ins w:id="178" w:author="M P" w:date="2014-03-09T09:04:00Z">
+      <w:ins w:id="162" w:author="M P" w:date="2014-03-09T09:04:00Z">
         <w:r>
           <w:rPr>
             <w:rFonts w:ascii="Avenir Book" w:hAnsi="Avenir Book"/>
@@ -12865,7 +12719,7 @@
         </w:rPr>
         <w:t xml:space="preserve">climate and harvesting. </w:t>
       </w:r>
-      <w:ins w:id="179" w:author="M P" w:date="2014-03-09T09:05:00Z">
+      <w:ins w:id="163" w:author="M P" w:date="2014-03-09T09:05:00Z">
         <w:r>
           <w:rPr>
             <w:rFonts w:ascii="Avenir Book" w:hAnsi="Avenir Book"/>
@@ -12879,7 +12733,7 @@
         </w:rPr>
         <w:t>his work highlights the importance of considering stressors in combination</w:t>
       </w:r>
-      <w:ins w:id="180" w:author="M P" w:date="2014-03-09T09:05:00Z">
+      <w:ins w:id="164" w:author="M P" w:date="2014-03-09T09:05:00Z">
         <w:r>
           <w:rPr>
             <w:rFonts w:ascii="Avenir Book" w:hAnsi="Avenir Book"/>
@@ -12893,7 +12747,7 @@
         </w:rPr>
         <w:t xml:space="preserve"> as outcomes deviate from what we would predict in isolation. </w:t>
       </w:r>
-      <w:ins w:id="181" w:author="M P" w:date="2014-03-23T22:33:00Z">
+      <w:ins w:id="165" w:author="M P" w:date="2014-03-23T22:33:00Z">
         <w:r>
           <w:rPr>
             <w:rFonts w:ascii="Avenir Book" w:hAnsi="Avenir Book"/>
@@ -12913,7 +12767,7 @@
           <w:t xml:space="preserve"> the interaction</w:t>
         </w:r>
       </w:ins>
-      <w:ins w:id="182" w:author="M P" w:date="2014-03-23T22:34:00Z">
+      <w:ins w:id="166" w:author="M P" w:date="2014-03-23T22:34:00Z">
         <w:r>
           <w:rPr>
             <w:rFonts w:ascii="Avenir Book" w:hAnsi="Avenir Book"/>
@@ -12939,7 +12793,7 @@
         </w:rPr>
         <w:t xml:space="preserve"> not directly address climate change, understanding how </w:t>
       </w:r>
-      <w:ins w:id="183" w:author="M P" w:date="2014-03-09T09:09:00Z">
+      <w:ins w:id="167" w:author="M P" w:date="2014-03-09T09:09:00Z">
         <w:r>
           <w:rPr>
             <w:rFonts w:ascii="Avenir Book" w:hAnsi="Avenir Book"/>
@@ -12959,7 +12813,7 @@
         </w:rPr>
         <w:t xml:space="preserve"> </w:t>
       </w:r>
-      <w:ins w:id="184" w:author="M P" w:date="2014-03-09T09:13:00Z">
+      <w:ins w:id="168" w:author="M P" w:date="2014-03-09T09:13:00Z">
         <w:r>
           <w:rPr>
             <w:rFonts w:ascii="Avenir Book" w:hAnsi="Avenir Book"/>
@@ -12971,7 +12825,14 @@
         <w:rPr>
           <w:rFonts w:ascii="Avenir Book" w:hAnsi="Avenir Book"/>
         </w:rPr>
-        <w:t xml:space="preserve"> between harvesting and range shifts will help to better implement harvesting rules and protected areas. </w:t>
+        <w:t xml:space="preserve"> </w:t>
+      </w:r>
+      <w:r>
+        <w:rPr>
+          <w:rFonts w:ascii="Avenir Book" w:hAnsi="Avenir Book"/>
+        </w:rPr>
+        <w:lastRenderedPageBreak/>
+        <w:t xml:space="preserve">between harvesting and range shifts will help to better implement harvesting rules and protected areas. </w:t>
       </w:r>
       <w:r>
         <w:rPr>
@@ -12979,7 +12840,7 @@
         </w:rPr>
         <w:t>Thus</w:t>
       </w:r>
-      <w:ins w:id="185" w:author="M P" w:date="2014-03-23T12:52:00Z">
+      <w:ins w:id="169" w:author="M P" w:date="2014-03-23T12:52:00Z">
         <w:r>
           <w:rPr>
             <w:rFonts w:ascii="Avenir Book" w:hAnsi="Avenir Book"/>
@@ -13045,7 +12906,7 @@
           <w:color w:val="auto"/>
         </w:rPr>
       </w:pPr>
-      <w:bookmarkStart w:id="186" w:name="acknowledgements"/>
+      <w:bookmarkStart w:id="170" w:name="acknowledgements"/>
       <w:r>
         <w:rPr>
           <w:rFonts w:ascii="Avenir Book" w:hAnsi="Avenir Book"/>
@@ -13054,7 +12915,7 @@
         <w:t>Acknowledgements</w:t>
       </w:r>
     </w:p>
-    <w:bookmarkEnd w:id="186"/>
+    <w:bookmarkEnd w:id="170"/>
     <w:p>
       <w:pPr>
         <w:spacing w:line="480" w:lineRule="auto"/>
@@ -13133,7 +12994,6 @@
           <w:rFonts w:ascii="Avenir Book" w:hAnsi="Avenir Book"/>
           <w:color w:val="auto"/>
         </w:rPr>
-        <w:lastRenderedPageBreak/>
         <w:t>Literature Cited</w:t>
       </w:r>
     </w:p>
@@ -13532,6 +13392,7 @@
         <w:rPr>
           <w:rFonts w:ascii="Avenir Book" w:hAnsi="Avenir Book"/>
         </w:rPr>
+        <w:lastRenderedPageBreak/>
         <w:t>Botsford</w:t>
       </w:r>
       <w:proofErr w:type="spellEnd"/>
@@ -14004,7 +13865,6 @@
         <w:rPr>
           <w:rFonts w:ascii="Avenir Book" w:hAnsi="Avenir Book"/>
         </w:rPr>
-        <w:lastRenderedPageBreak/>
         <w:t>Doak</w:t>
       </w:r>
       <w:proofErr w:type="spellEnd"/>
@@ -14300,6 +14160,7 @@
         <w:rPr>
           <w:rFonts w:ascii="Avenir Book" w:eastAsia="Times New Roman" w:hAnsi="Avenir Book" w:cs="Times New Roman"/>
         </w:rPr>
+        <w:lastRenderedPageBreak/>
         <w:t>Froese</w:t>
       </w:r>
       <w:proofErr w:type="spellEnd"/>
@@ -14993,7 +14854,6 @@
         <w:rPr>
           <w:rFonts w:ascii="Avenir Book" w:hAnsi="Avenir Book"/>
         </w:rPr>
-        <w:lastRenderedPageBreak/>
         <w:t xml:space="preserve">Hannah, Lee, Guy </w:t>
       </w:r>
       <w:proofErr w:type="spellStart"/>
@@ -15186,6 +15046,7 @@
         <w:rPr>
           <w:rFonts w:ascii="Avenir Book" w:hAnsi="Avenir Book"/>
         </w:rPr>
+        <w:lastRenderedPageBreak/>
         <w:t xml:space="preserve">———. 2006. “Persistence of spatial populations depends on returning home.” </w:t>
       </w:r>
       <w:proofErr w:type="gramStart"/>
@@ -15821,7 +15682,6 @@
         <w:rPr>
           <w:rFonts w:ascii="Avenir Book" w:hAnsi="Avenir Book"/>
         </w:rPr>
-        <w:lastRenderedPageBreak/>
         <w:t xml:space="preserve">Lockwood, Dale R., Alan Hastings, and Louis W. </w:t>
       </w:r>
       <w:proofErr w:type="spellStart"/>
@@ -15917,6 +15777,7 @@
         <w:rPr>
           <w:rFonts w:ascii="Avenir Book" w:hAnsi="Avenir Book"/>
         </w:rPr>
+        <w:lastRenderedPageBreak/>
         <w:t xml:space="preserve">Mackenzie, Brian R., </w:t>
       </w:r>
       <w:proofErr w:type="spellStart"/>
@@ -16653,6 +16514,7 @@
         <w:rPr>
           <w:rFonts w:ascii="Avenir Book" w:hAnsi="Avenir Book"/>
         </w:rPr>
+        <w:lastRenderedPageBreak/>
         <w:t xml:space="preserve">Robinson, L. M. M., J. </w:t>
       </w:r>
       <w:proofErr w:type="spellStart"/>
@@ -16805,7 +16667,6 @@
         <w:rPr>
           <w:rFonts w:ascii="Avenir Book" w:hAnsi="Avenir Book" w:cs="Trebuchet MS"/>
         </w:rPr>
-        <w:lastRenderedPageBreak/>
         <w:t>Sekercioglu</w:t>
       </w:r>
       <w:proofErr w:type="spellEnd"/>
@@ -17383,7 +17244,7 @@
         <w:pStyle w:val="Heading1"/>
         <w:spacing w:line="480" w:lineRule="auto"/>
       </w:pPr>
-      <w:bookmarkStart w:id="187" w:name="tables"/>
+      <w:bookmarkStart w:id="171" w:name="tables"/>
       <w:r>
         <w:rPr>
           <w:rFonts w:ascii="Avenir Book" w:hAnsi="Avenir Book"/>
@@ -17392,7 +17253,7 @@
         <w:lastRenderedPageBreak/>
         <w:t>Tables</w:t>
       </w:r>
-      <w:bookmarkEnd w:id="187"/>
+      <w:bookmarkEnd w:id="171"/>
     </w:p>
     <w:p>
       <w:pPr>
@@ -18061,7 +17922,7 @@
                 <w:i/>
               </w:rPr>
             </w:pPr>
-            <w:ins w:id="188" w:author="M P" w:date="2014-03-23T13:49:00Z">
+            <w:ins w:id="172" w:author="M P" w:date="2014-03-23T13:49:00Z">
               <m:oMathPara>
                 <m:oMath>
                   <m:r>
@@ -18156,7 +18017,7 @@
               </w:rPr>
               <w:t xml:space="preserve"> of adults harvested</w:t>
             </w:r>
-            <w:ins w:id="189" w:author="M P" w:date="2014-03-23T13:49:00Z">
+            <w:ins w:id="173" w:author="M P" w:date="2014-03-23T13:49:00Z">
               <w:r>
                 <w:rPr>
                   <w:rFonts w:ascii="Avenir Book" w:hAnsi="Avenir Book"/>
@@ -18190,7 +18051,7 @@
                 </m:d>
               </m:oMath>
             </w:ins>
-            <w:ins w:id="190" w:author="M P" w:date="2014-03-23T13:50:00Z">
+            <w:ins w:id="174" w:author="M P" w:date="2014-03-23T13:50:00Z">
               <m:oMath>
                 <m:r>
                   <w:rPr>
@@ -18341,7 +18202,7 @@
           <w:szCs w:val="24"/>
         </w:rPr>
       </w:pPr>
-      <w:bookmarkStart w:id="191" w:name="figure-legends"/>
+      <w:bookmarkStart w:id="175" w:name="figure-legends"/>
       <w:r>
         <w:rPr>
           <w:rFonts w:ascii="Avenir Book" w:eastAsiaTheme="minorHAnsi" w:hAnsi="Avenir Book" w:cstheme="minorBidi"/>
@@ -18377,7 +18238,7 @@
         </w:rPr>
       </w:pPr>
     </w:p>
-    <w:bookmarkEnd w:id="191"/>
+    <w:bookmarkEnd w:id="175"/>
     <w:p>
       <w:pPr>
         <w:rPr>
@@ -18426,7 +18287,7 @@
         </w:rPr>
         <w:t>Shade of grey corresponds to the growth rate from smallest to greatest</w:t>
       </w:r>
-      <w:ins w:id="192" w:author="M P" w:date="2014-03-23T12:55:00Z">
+      <w:ins w:id="176" w:author="M P" w:date="2014-03-23T12:55:00Z">
         <w:r>
           <w:rPr>
             <w:rFonts w:ascii="Avenir Book" w:hAnsi="Avenir Book"/>
@@ -18440,7 +18301,7 @@
         </w:rPr>
         <w:t>light to dark</w:t>
       </w:r>
-      <w:ins w:id="193" w:author="M P" w:date="2014-03-23T12:55:00Z">
+      <w:ins w:id="177" w:author="M P" w:date="2014-03-23T12:55:00Z">
         <w:r>
           <w:rPr>
             <w:rFonts w:ascii="Avenir Book" w:hAnsi="Avenir Book"/>
@@ -18454,7 +18315,7 @@
         </w:rPr>
         <w:t xml:space="preserve">. </w:t>
       </w:r>
-      <w:ins w:id="194" w:author="M P" w:date="2014-03-23T12:56:00Z">
+      <w:ins w:id="178" w:author="M P" w:date="2014-03-23T12:56:00Z">
         <w:r>
           <w:rPr>
             <w:rFonts w:ascii="Avenir Book" w:hAnsi="Avenir Book"/>
@@ -18468,7 +18329,7 @@
         </w:rPr>
         <w:t>ine</w:t>
       </w:r>
-      <w:ins w:id="195" w:author="M P" w:date="2014-03-23T12:56:00Z">
+      <w:ins w:id="179" w:author="M P" w:date="2014-03-23T12:56:00Z">
         <w:r>
           <w:rPr>
             <w:rFonts w:ascii="Avenir Book" w:hAnsi="Avenir Book"/>
@@ -18482,7 +18343,7 @@
         </w:rPr>
         <w:t>s</w:t>
       </w:r>
-      <w:ins w:id="196" w:author="M P" w:date="2014-03-23T12:56:00Z">
+      <w:ins w:id="180" w:author="M P" w:date="2014-03-23T12:56:00Z">
         <w:r>
           <w:rPr>
             <w:rFonts w:ascii="Avenir Book" w:hAnsi="Avenir Book"/>
@@ -18496,7 +18357,7 @@
         </w:rPr>
         <w:t xml:space="preserve"> </w:t>
       </w:r>
-      <w:ins w:id="197" w:author="M P" w:date="2014-03-23T12:55:00Z">
+      <w:ins w:id="181" w:author="M P" w:date="2014-03-23T12:55:00Z">
         <w:r>
           <w:rPr>
             <w:rFonts w:ascii="Avenir Book" w:hAnsi="Avenir Book"/>
@@ -18504,7 +18365,7 @@
           <w:t>indicate</w:t>
         </w:r>
       </w:ins>
-      <w:ins w:id="198" w:author="M P" w:date="2014-03-23T12:56:00Z">
+      <w:ins w:id="182" w:author="M P" w:date="2014-03-23T12:56:00Z">
         <w:r>
           <w:rPr>
             <w:rFonts w:ascii="Avenir Book" w:hAnsi="Avenir Book"/>
@@ -18518,7 +18379,7 @@
         </w:rPr>
         <w:t xml:space="preserve"> </w:t>
       </w:r>
-      <w:ins w:id="199" w:author="M P" w:date="2014-03-23T12:56:00Z">
+      <w:ins w:id="183" w:author="M P" w:date="2014-03-23T12:56:00Z">
         <w:r>
           <w:rPr>
             <w:rFonts w:ascii="Avenir Book" w:hAnsi="Avenir Book"/>
@@ -18536,16 +18397,9 @@
         <w:rPr>
           <w:rFonts w:ascii="Avenir Book" w:hAnsi="Avenir Book"/>
         </w:rPr>
-        <w:t xml:space="preserve">average dispersal </w:t>
-      </w:r>
-      <w:commentRangeStart w:id="200"/>
-      <w:r>
-        <w:rPr>
-          <w:rFonts w:ascii="Avenir Book" w:hAnsi="Avenir Book"/>
-        </w:rPr>
-        <w:t xml:space="preserve">distance </w:t>
-      </w:r>
-      <w:ins w:id="201" w:author="M P" w:date="2014-03-23T12:56:00Z">
+        <w:t xml:space="preserve">average dispersal distance </w:t>
+      </w:r>
+      <w:ins w:id="184" w:author="M P" w:date="2014-03-23T12:56:00Z">
         <w:r>
           <w:rPr>
             <w:rFonts w:ascii="Avenir Book" w:hAnsi="Avenir Book"/>
@@ -18561,7 +18415,7 @@
           <m:t>⟨d⟩=0.1</m:t>
         </m:r>
       </m:oMath>
-      <w:ins w:id="202" w:author="M P" w:date="2014-03-23T12:55:00Z">
+      <w:ins w:id="185" w:author="M P" w:date="2014-03-23T12:55:00Z">
         <w:r>
           <w:rPr>
             <w:rFonts w:ascii="Avenir Book" w:eastAsiaTheme="minorEastAsia" w:hAnsi="Avenir Book"/>
@@ -18575,7 +18429,7 @@
         </w:rPr>
         <w:t>dashed</w:t>
       </w:r>
-      <w:ins w:id="203" w:author="M P" w:date="2014-03-23T12:56:00Z">
+      <w:ins w:id="186" w:author="M P" w:date="2014-03-23T12:56:00Z">
         <w:r>
           <w:rPr>
             <w:rFonts w:ascii="Avenir Book" w:hAnsi="Avenir Book"/>
@@ -18590,27 +18444,8 @@
           </w:rPr>
           <m:t>⟨d⟩=0.25</m:t>
         </m:r>
-        <w:commentRangeEnd w:id="200"/>
-        <m:r>
-          <m:rPr>
-            <m:sty m:val="p"/>
-          </m:rPr>
-          <w:rPr>
-            <w:rStyle w:val="CommentReference"/>
-          </w:rPr>
-          <w:commentReference w:id="204"/>
-        </m:r>
-        <m:r>
-          <m:rPr>
-            <m:sty m:val="p"/>
-          </m:rPr>
-          <w:rPr>
-            <w:rStyle w:val="CommentReference"/>
-          </w:rPr>
-          <w:commentReference w:id="200"/>
-        </m:r>
       </m:oMath>
-      <w:ins w:id="205" w:author="M P" w:date="2014-03-23T12:56:00Z">
+      <w:ins w:id="187" w:author="M P" w:date="2014-03-23T12:56:00Z">
         <w:r>
           <w:rPr>
             <w:rFonts w:ascii="Avenir Book" w:eastAsiaTheme="minorEastAsia" w:hAnsi="Avenir Book"/>
@@ -18624,9 +18459,7 @@
         </w:rPr>
         <w:t xml:space="preserve"> approximated Gaussian dispersal kernel </w:t>
       </w:r>
-      <w:commentRangeStart w:id="206"/>
-      <w:commentRangeStart w:id="207"/>
-      <w:ins w:id="208" w:author="M P" w:date="2014-03-06T12:41:00Z">
+      <w:ins w:id="188" w:author="M P" w:date="2014-03-06T12:41:00Z">
         <w:r>
           <w:rPr>
             <w:rFonts w:ascii="Avenir Book" w:hAnsi="Avenir Book"/>
@@ -18634,7 +18467,7 @@
           <w:t xml:space="preserve">(Eq. </w:t>
         </w:r>
       </w:ins>
-      <w:ins w:id="209" w:author="Emma Fuller" w:date="2014-03-15T13:58:00Z">
+      <w:ins w:id="189" w:author="Emma Fuller" w:date="2014-03-15T13:58:00Z">
         <w:r>
           <w:rPr>
             <w:rFonts w:ascii="Avenir Book" w:hAnsi="Avenir Book"/>
@@ -18642,7 +18475,7 @@
           <w:t>3</w:t>
         </w:r>
       </w:ins>
-      <w:ins w:id="210" w:author="M P" w:date="2014-03-06T12:41:00Z">
+      <w:ins w:id="190" w:author="M P" w:date="2014-03-06T12:41:00Z">
         <w:r>
           <w:rPr>
             <w:rFonts w:ascii="Avenir Book" w:hAnsi="Avenir Book"/>
@@ -18650,21 +18483,7 @@
           <w:t>)</w:t>
         </w:r>
       </w:ins>
-      <w:commentRangeEnd w:id="206"/>
-      <w:r>
-        <w:rPr>
-          <w:rStyle w:val="CommentReference"/>
-        </w:rPr>
-        <w:commentReference w:id="206"/>
-      </w:r>
-      <w:commentRangeEnd w:id="207"/>
-      <w:r>
-        <w:rPr>
-          <w:rStyle w:val="CommentReference"/>
-        </w:rPr>
-        <w:commentReference w:id="207"/>
-      </w:r>
-      <w:ins w:id="211" w:author="M P" w:date="2014-03-23T12:57:00Z">
+      <w:ins w:id="191" w:author="M P" w:date="2014-03-23T12:57:00Z">
         <w:r>
           <w:rPr>
             <w:rFonts w:ascii="Avenir Book" w:hAnsi="Avenir Book"/>
@@ -18710,7 +18529,7 @@
         </w:rPr>
         <w:t xml:space="preserve"> harvesting rate on the y-axis. </w:t>
       </w:r>
-      <w:ins w:id="212" w:author="M P" w:date="2014-03-23T12:58:00Z">
+      <w:ins w:id="192" w:author="M P" w:date="2014-03-23T12:58:00Z">
         <w:r>
           <w:rPr>
             <w:rFonts w:ascii="Avenir Book" w:hAnsi="Avenir Book"/>
@@ -18724,7 +18543,7 @@
         </w:rPr>
         <w:t>esults are from a</w:t>
       </w:r>
-      <w:ins w:id="213" w:author="M P" w:date="2014-03-09T09:15:00Z">
+      <w:ins w:id="193" w:author="M P" w:date="2014-03-09T09:15:00Z">
         <w:r>
           <w:rPr>
             <w:rFonts w:ascii="Avenir Book" w:hAnsi="Avenir Book"/>
@@ -18738,36 +18557,14 @@
         </w:rPr>
         <w:t xml:space="preserve"> </w:t>
       </w:r>
-      <w:commentRangeStart w:id="214"/>
-      <w:ins w:id="215" w:author="M P" w:date="2014-03-06T12:43:00Z">
-        <w:r>
-          <w:rPr>
-            <w:rFonts w:ascii="Avenir Book" w:hAnsi="Avenir Book"/>
-          </w:rPr>
-          <w:t>approximated</w:t>
-        </w:r>
-        <w:del w:id="216" w:author="Eleanor Brush" w:date="2014-03-27T11:45:00Z">
-          <w:r>
-            <w:rPr>
-              <w:rFonts w:ascii="Avenir Book" w:hAnsi="Avenir Book"/>
-            </w:rPr>
-            <w:delText>??</w:delText>
-          </w:r>
-        </w:del>
-        <w:r>
-          <w:rPr>
-            <w:rFonts w:ascii="Avenir Book" w:hAnsi="Avenir Book"/>
-          </w:rPr>
-          <w:t xml:space="preserve"> </w:t>
+      <w:ins w:id="194" w:author="M P" w:date="2014-03-06T12:43:00Z">
+        <w:r>
+          <w:rPr>
+            <w:rFonts w:ascii="Avenir Book" w:hAnsi="Avenir Book"/>
+          </w:rPr>
+          <w:t xml:space="preserve">approximated </w:t>
         </w:r>
       </w:ins>
-      <w:commentRangeEnd w:id="214"/>
-      <w:r>
-        <w:rPr>
-          <w:rStyle w:val="CommentReference"/>
-        </w:rPr>
-        <w:commentReference w:id="214"/>
-      </w:r>
       <w:r>
         <w:rPr>
           <w:rFonts w:ascii="Avenir Book" w:hAnsi="Avenir Book"/>
@@ -18820,7 +18617,7 @@
           </w:rPr>
           <m:t>=</m:t>
         </m:r>
-        <w:ins w:id="217" w:author="Eleanor Brush" w:date="2014-03-27T12:03:00Z">
+        <w:ins w:id="195" w:author="Eleanor Brush" w:date="2014-03-27T12:03:00Z">
           <m:r>
             <w:rPr>
               <w:rFonts w:ascii="Cambria Math" w:hAnsi="Cambria Math"/>
@@ -18828,14 +18625,6 @@
             <m:t>10</m:t>
           </m:r>
         </w:ins>
-        <w:del w:id="218" w:author="Eleanor Brush" w:date="2014-03-27T12:03:00Z">
-          <m:r>
-            <w:rPr>
-              <w:rFonts w:ascii="Cambria Math" w:hAnsi="Cambria Math"/>
-            </w:rPr>
-            <m:t>5</m:t>
-          </m:r>
-        </w:del>
       </m:oMath>
       <w:r>
         <w:rPr>
@@ -18843,7 +18632,7 @@
         </w:rPr>
         <w:t>,</w:t>
       </w:r>
-      <w:ins w:id="219" w:author="M P" w:date="2014-03-23T12:58:00Z">
+      <w:ins w:id="196" w:author="M P" w:date="2014-03-23T12:58:00Z">
         <w:r>
           <w:rPr>
             <w:rFonts w:ascii="Avenir Book" w:hAnsi="Avenir Book"/>
@@ -18864,7 +18653,7 @@
           </w:rPr>
           <m:t>⟨d⟩=0.</m:t>
         </m:r>
-        <w:ins w:id="220" w:author="Eleanor Brush" w:date="2014-03-27T12:02:00Z">
+        <w:ins w:id="197" w:author="Eleanor Brush" w:date="2014-03-27T12:02:00Z">
           <m:r>
             <w:rPr>
               <w:rFonts w:ascii="Cambria Math" w:hAnsi="Cambria Math"/>
@@ -18872,14 +18661,6 @@
             <m:t>25</m:t>
           </m:r>
         </w:ins>
-        <w:del w:id="221" w:author="Eleanor Brush" w:date="2014-03-27T12:02:00Z">
-          <m:r>
-            <w:rPr>
-              <w:rFonts w:ascii="Cambria Math" w:hAnsi="Cambria Math"/>
-            </w:rPr>
-            <m:t>399</m:t>
-          </m:r>
-        </w:del>
       </m:oMath>
       <w:r>
         <w:rPr>
@@ -18984,19 +18765,19 @@
         </w:rPr>
         <w:t xml:space="preserve">the loss in </w:t>
       </w:r>
-      <w:commentRangeStart w:id="222"/>
+      <w:commentRangeStart w:id="198"/>
       <w:r>
         <w:rPr>
           <w:rFonts w:ascii="Avenir Book" w:hAnsi="Avenir Book"/>
         </w:rPr>
         <w:t xml:space="preserve">biomass </w:t>
       </w:r>
-      <w:commentRangeEnd w:id="222"/>
+      <w:commentRangeEnd w:id="198"/>
       <w:r>
         <w:rPr>
           <w:rStyle w:val="CommentReference"/>
         </w:rPr>
-        <w:commentReference w:id="222"/>
+        <w:commentReference w:id="198"/>
       </w:r>
       <w:r>
         <w:rPr>
@@ -19150,7 +18931,7 @@
         </w:rPr>
         <w:t xml:space="preserve">excess loss, on the order of </w:t>
       </w:r>
-      <w:ins w:id="223" w:author="M P" w:date="2014-03-06T12:52:00Z">
+      <w:ins w:id="199" w:author="M P" w:date="2014-03-06T12:52:00Z">
         <m:oMath>
           <m:r>
             <w:rPr>
@@ -19188,28 +18969,28 @@
         </w:rPr>
         <w:t xml:space="preserve">. These </w:t>
       </w:r>
-      <w:commentRangeStart w:id="224"/>
-      <w:commentRangeStart w:id="225"/>
+      <w:commentRangeStart w:id="200"/>
+      <w:commentRangeStart w:id="201"/>
       <w:r>
         <w:rPr>
           <w:rFonts w:ascii="Avenir Book" w:hAnsi="Avenir Book"/>
         </w:rPr>
         <w:t xml:space="preserve">results </w:t>
       </w:r>
-      <w:commentRangeEnd w:id="224"/>
+      <w:commentRangeEnd w:id="200"/>
       <w:r>
         <w:rPr>
           <w:rStyle w:val="CommentReference"/>
           <w:rFonts w:ascii="Avenir Book" w:hAnsi="Avenir Book"/>
         </w:rPr>
-        <w:commentReference w:id="224"/>
-      </w:r>
-      <w:commentRangeEnd w:id="225"/>
+        <w:commentReference w:id="200"/>
+      </w:r>
+      <w:commentRangeEnd w:id="201"/>
       <w:r>
         <w:rPr>
           <w:rStyle w:val="CommentReference"/>
         </w:rPr>
-        <w:commentReference w:id="225"/>
+        <w:commentReference w:id="201"/>
       </w:r>
       <w:r>
         <w:rPr>
@@ -19217,7 +18998,7 @@
         </w:rPr>
         <w:t xml:space="preserve">are from </w:t>
       </w:r>
-      <w:ins w:id="227" w:author="M P" w:date="2014-03-23T12:59:00Z">
+      <w:ins w:id="202" w:author="M P" w:date="2014-03-23T12:59:00Z">
         <w:r>
           <w:rPr>
             <w:rFonts w:ascii="Avenir Book" w:hAnsi="Avenir Book"/>
@@ -19225,7 +19006,7 @@
           <w:t>calculations</w:t>
         </w:r>
       </w:ins>
-      <w:ins w:id="228" w:author="M P" w:date="2014-03-23T12:58:00Z">
+      <w:ins w:id="203" w:author="M P" w:date="2014-03-23T12:58:00Z">
         <w:r>
           <w:rPr>
             <w:rFonts w:ascii="Avenir Book" w:hAnsi="Avenir Book"/>
@@ -19233,7 +19014,7 @@
           <w:t xml:space="preserve"> </w:t>
         </w:r>
       </w:ins>
-      <w:ins w:id="229" w:author="M P" w:date="2014-03-23T12:59:00Z">
+      <w:ins w:id="204" w:author="M P" w:date="2014-03-23T12:59:00Z">
         <w:r>
           <w:rPr>
             <w:rFonts w:ascii="Avenir Book" w:hAnsi="Avenir Book"/>
@@ -19241,7 +19022,7 @@
           <w:t>with the</w:t>
         </w:r>
       </w:ins>
-      <w:ins w:id="230" w:author="M P" w:date="2014-03-23T12:58:00Z">
+      <w:ins w:id="205" w:author="M P" w:date="2014-03-23T12:58:00Z">
         <w:r>
           <w:rPr>
             <w:rFonts w:ascii="Avenir Book" w:hAnsi="Avenir Book"/>
@@ -19249,7 +19030,7 @@
           <w:t xml:space="preserve"> same parameters as </w:t>
         </w:r>
       </w:ins>
-      <w:ins w:id="231" w:author="M P" w:date="2014-03-23T12:59:00Z">
+      <w:ins w:id="206" w:author="M P" w:date="2014-03-23T12:59:00Z">
         <w:r>
           <w:rPr>
             <w:rFonts w:ascii="Avenir Book" w:hAnsi="Avenir Book"/>
@@ -19270,19 +19051,19 @@
           <w:rFonts w:ascii="Avenir Book" w:hAnsi="Avenir Book"/>
         </w:rPr>
       </w:pPr>
-      <w:commentRangeStart w:id="232"/>
+      <w:commentRangeStart w:id="207"/>
       <w:r>
         <w:rPr>
           <w:rFonts w:ascii="Avenir Book" w:hAnsi="Avenir Book"/>
         </w:rPr>
         <w:t xml:space="preserve">Figure </w:t>
       </w:r>
-      <w:commentRangeEnd w:id="232"/>
+      <w:commentRangeEnd w:id="207"/>
       <w:r>
         <w:rPr>
           <w:rStyle w:val="CommentReference"/>
         </w:rPr>
-        <w:commentReference w:id="232"/>
+        <w:commentReference w:id="207"/>
       </w:r>
       <w:r>
         <w:rPr>
@@ -19290,7 +19071,7 @@
         </w:rPr>
         <w:t>3: The equilibrium biomass of the population as a function of the climate velocity on the x-axis and the harvesting rate on the y-axis</w:t>
       </w:r>
-      <w:ins w:id="233" w:author="M P" w:date="2014-03-06T13:06:00Z">
+      <w:ins w:id="208" w:author="M P" w:date="2014-03-06T13:06:00Z">
         <w:r>
           <w:rPr>
             <w:rFonts w:ascii="Avenir Book" w:hAnsi="Avenir Book"/>
@@ -19304,7 +19085,7 @@
         </w:rPr>
         <w:t xml:space="preserve"> </w:t>
       </w:r>
-      <w:ins w:id="234" w:author="M P" w:date="2014-03-23T13:01:00Z">
+      <w:ins w:id="209" w:author="M P" w:date="2014-03-23T13:01:00Z">
         <w:r>
           <w:rPr>
             <w:rFonts w:ascii="Avenir Book" w:hAnsi="Avenir Book"/>
@@ -19322,7 +19103,37 @@
         <w:rPr>
           <w:rFonts w:ascii="Avenir Book" w:hAnsi="Avenir Book"/>
         </w:rPr>
-        <w:t>. For threshold</w:t>
+        <w:t xml:space="preserve">. </w:t>
+      </w:r>
+      <w:ins w:id="210" w:author="Emma Fuller" w:date="2014-03-27T14:54:00Z">
+        <w:r>
+          <w:rPr>
+            <w:rFonts w:ascii="Avenir Book" w:hAnsi="Avenir Book"/>
+          </w:rPr>
+          <w:t>(a) The equilibrium biomass for simulations</w:t>
+        </w:r>
+      </w:ins>
+      <w:ins w:id="211" w:author="Emma Fuller" w:date="2014-03-27T14:56:00Z">
+        <w:r>
+          <w:rPr>
+            <w:rFonts w:ascii="Avenir Book" w:hAnsi="Avenir Book"/>
+          </w:rPr>
+          <w:t xml:space="preserve"> with constant harvest rates</w:t>
+        </w:r>
+      </w:ins>
+      <w:ins w:id="212" w:author="Emma Fuller" w:date="2014-03-27T14:54:00Z">
+        <w:r>
+          <w:rPr>
+            <w:rFonts w:ascii="Avenir Book" w:hAnsi="Avenir Book"/>
+          </w:rPr>
+          <w:t xml:space="preserve"> (compare to figure 1b). (b) Equilibrium biomass for simulations with threshold management. </w:t>
+        </w:r>
+      </w:ins>
+      <w:r>
+        <w:rPr>
+          <w:rFonts w:ascii="Avenir Book" w:hAnsi="Avenir Book"/>
+        </w:rPr>
+        <w:t>For threshold</w:t>
       </w:r>
       <w:r>
         <w:rPr>
@@ -19358,14 +19169,7 @@
         <w:rPr>
           <w:rFonts w:ascii="Avenir Book" w:hAnsi="Avenir Book"/>
         </w:rPr>
-        <w:t xml:space="preserve">axis is the proportion of the </w:t>
-      </w:r>
-      <w:commentRangeStart w:id="235"/>
-      <w:r>
-        <w:rPr>
-          <w:rFonts w:ascii="Avenir Book" w:hAnsi="Avenir Book"/>
-        </w:rPr>
-        <w:t xml:space="preserve">population </w:t>
+        <w:t xml:space="preserve">axis is the proportion of the population </w:t>
       </w:r>
       <w:r>
         <w:rPr>
@@ -19380,7 +19184,7 @@
         </w:rPr>
         <w:t>is</w:t>
       </w:r>
-      <w:ins w:id="236" w:author="Eleanor Brush" w:date="2014-03-27T11:56:00Z">
+      <w:ins w:id="213" w:author="Eleanor Brush" w:date="2014-03-27T11:56:00Z">
         <w:r>
           <w:rPr>
             <w:rFonts w:ascii="Avenir Book" w:hAnsi="Avenir Book"/>
@@ -19389,38 +19193,25 @@
         </w:r>
       </w:ins>
       <w:proofErr w:type="gramEnd"/>
-      <w:del w:id="237" w:author="Eleanor Brush" w:date="2014-03-27T11:56:00Z">
-        <w:r>
-          <w:rPr>
-            <w:rFonts w:ascii="Avenir Book" w:hAnsi="Avenir Book"/>
-          </w:rPr>
-          <w:delText xml:space="preserve"> </w:delText>
-        </w:r>
-        <w:r>
-          <w:rPr>
-            <w:rFonts w:ascii="Avenir Book" w:hAnsi="Avenir Book"/>
-          </w:rPr>
-          <w:delText>un</w:delText>
-        </w:r>
-        <w:r>
-          <w:rPr>
-            <w:rFonts w:ascii="Avenir Book" w:hAnsi="Avenir Book"/>
-          </w:rPr>
-          <w:delText>protected from harvesting</w:delText>
-        </w:r>
-        <w:commentRangeEnd w:id="235"/>
-        <w:r>
-          <w:rPr>
-            <w:rStyle w:val="CommentReference"/>
-          </w:rPr>
-          <w:commentReference w:id="235"/>
-        </w:r>
-      </w:del>
-      <w:r>
-        <w:rPr>
-          <w:rFonts w:ascii="Avenir Book" w:hAnsi="Avenir Book"/>
-        </w:rPr>
-        <w:t xml:space="preserve">. These results are from a simulation with a </w:t>
+      <w:r>
+        <w:rPr>
+          <w:rFonts w:ascii="Avenir Book" w:hAnsi="Avenir Book"/>
+        </w:rPr>
+        <w:t xml:space="preserve">. </w:t>
+      </w:r>
+      <w:ins w:id="214" w:author="Emma Fuller" w:date="2014-03-27T14:55:00Z">
+        <w:r>
+          <w:rPr>
+            <w:rFonts w:ascii="Avenir Book" w:hAnsi="Avenir Book"/>
+          </w:rPr>
+          <w:t xml:space="preserve">(c) Equilibrium biomass for simulations with many small MPAs. (d) Equilibrium biomass for simulations with few large MPAs. </w:t>
+        </w:r>
+      </w:ins>
+      <w:r>
+        <w:rPr>
+          <w:rFonts w:ascii="Avenir Book" w:hAnsi="Avenir Book"/>
+        </w:rPr>
+        <w:t xml:space="preserve">These results are from a simulation with a </w:t>
       </w:r>
       <w:proofErr w:type="spellStart"/>
       <w:r>
@@ -19527,7 +19318,7 @@
           <w:color w:val="auto"/>
         </w:rPr>
       </w:pPr>
-      <w:bookmarkStart w:id="238" w:name="figures"/>
+      <w:bookmarkStart w:id="215" w:name="figures"/>
       <w:r>
         <w:rPr>
           <w:rFonts w:ascii="Avenir Book" w:hAnsi="Avenir Book"/>
@@ -19549,22 +19340,22 @@
         <w:lastRenderedPageBreak/>
         <w:t>Figures</w:t>
       </w:r>
-      <w:bookmarkEnd w:id="238"/>
-      <w:ins w:id="239" w:author="Emma Fuller" w:date="2014-03-13T15:13:00Z">
+      <w:bookmarkEnd w:id="215"/>
+      <w:ins w:id="216" w:author="Emma Fuller" w:date="2014-03-13T15:13:00Z">
         <w:r>
           <w:t xml:space="preserve"> </w:t>
         </w:r>
       </w:ins>
-      <w:ins w:id="240" w:author="Emma Fuller" w:date="2014-03-13T15:14:00Z">
+      <w:ins w:id="217" w:author="Emma Fuller" w:date="2014-03-27T12:32:00Z">
         <w:r>
           <w:rPr>
             <w:noProof/>
           </w:rPr>
           <w:drawing>
-            <wp:inline distT="0" distB="0" distL="0" distR="0" wp14:anchorId="3538F310" wp14:editId="64D1847A">
-              <wp:extent cx="5937250" cy="2901950"/>
+            <wp:inline distT="0" distB="0" distL="0" distR="0" wp14:anchorId="2805D1A6" wp14:editId="77483865">
+              <wp:extent cx="5943600" cy="2607945"/>
               <wp:effectExtent l="0" t="0" r="0" b="0"/>
-              <wp:docPr id="8" name="Picture 8" descr="Macintosh HD:Users:efuller:Desktop:fig1.pdf"/>
+              <wp:docPr id="2" name="Picture 2" descr="Macintosh HD:Users:efuller:Documents:Projects:Moving_fish:MovingFish:plots:fig1.pdf"/>
               <wp:cNvGraphicFramePr>
                 <a:graphicFrameLocks xmlns:a="http://schemas.openxmlformats.org/drawingml/2006/main" noChangeAspect="1"/>
               </wp:cNvGraphicFramePr>
@@ -19572,7 +19363,7 @@
                 <a:graphicData uri="http://schemas.openxmlformats.org/drawingml/2006/picture">
                   <pic:pic xmlns:pic="http://schemas.openxmlformats.org/drawingml/2006/picture">
                     <pic:nvPicPr>
-                      <pic:cNvPr id="0" name="Picture 4" descr="Macintosh HD:Users:efuller:Desktop:fig1.pdf"/>
+                      <pic:cNvPr id="0" name="Picture 2" descr="Macintosh HD:Users:efuller:Documents:Projects:Moving_fish:MovingFish:plots:fig1.pdf"/>
                       <pic:cNvPicPr>
                         <a:picLocks noChangeAspect="1" noChangeArrowheads="1"/>
                       </pic:cNvPicPr>
@@ -19593,7 +19384,7 @@
                     <pic:spPr bwMode="auto">
                       <a:xfrm>
                         <a:off x="0" y="0"/>
-                        <a:ext cx="5937250" cy="2901950"/>
+                        <a:ext cx="5943600" cy="2607945"/>
                       </a:xfrm>
                       <a:prstGeom prst="rect">
                         <a:avLst/>
@@ -19638,60 +19429,62 @@
         </w:rPr>
         <w:t xml:space="preserve"> </w:t>
       </w:r>
-      <w:r>
-        <w:rPr>
-          <w:rFonts w:ascii="Avenir Book" w:hAnsi="Avenir Book"/>
-          <w:noProof/>
-        </w:rPr>
-        <w:drawing>
-          <wp:inline distT="0" distB="0" distL="0" distR="0" wp14:anchorId="3F03F06A" wp14:editId="5CB40169">
-            <wp:extent cx="4178674" cy="3129455"/>
-            <wp:effectExtent l="0" t="0" r="0" b="0"/>
-            <wp:docPr id="10" name="Picture 10" descr="Macintosh HD:Users:efuller:Desktop:fig2.pdf"/>
-            <wp:cNvGraphicFramePr>
-              <a:graphicFrameLocks xmlns:a="http://schemas.openxmlformats.org/drawingml/2006/main" noChangeAspect="1"/>
-            </wp:cNvGraphicFramePr>
-            <a:graphic xmlns:a="http://schemas.openxmlformats.org/drawingml/2006/main">
-              <a:graphicData uri="http://schemas.openxmlformats.org/drawingml/2006/picture">
-                <pic:pic xmlns:pic="http://schemas.openxmlformats.org/drawingml/2006/picture">
-                  <pic:nvPicPr>
-                    <pic:cNvPr id="0" name="Picture 6" descr="Macintosh HD:Users:efuller:Desktop:fig2.pdf"/>
-                    <pic:cNvPicPr>
-                      <a:picLocks noChangeAspect="1" noChangeArrowheads="1"/>
-                    </pic:cNvPicPr>
-                  </pic:nvPicPr>
-                  <pic:blipFill>
-                    <a:blip r:embed="rId12">
-                      <a:extLst>
-                        <a:ext uri="{28A0092B-C50C-407E-A947-70E740481C1C}">
-                          <a14:useLocalDpi xmlns:a14="http://schemas.microsoft.com/office/drawing/2010/main" val="0"/>
-                        </a:ext>
-                      </a:extLst>
-                    </a:blip>
-                    <a:srcRect/>
-                    <a:stretch>
-                      <a:fillRect/>
-                    </a:stretch>
-                  </pic:blipFill>
-                  <pic:spPr bwMode="auto">
-                    <a:xfrm>
-                      <a:off x="0" y="0"/>
-                      <a:ext cx="4179472" cy="3130053"/>
-                    </a:xfrm>
-                    <a:prstGeom prst="rect">
-                      <a:avLst/>
-                    </a:prstGeom>
-                    <a:noFill/>
-                    <a:ln>
+      <w:ins w:id="218" w:author="Emma Fuller" w:date="2014-03-27T12:33:00Z">
+        <w:r>
+          <w:rPr>
+            <w:rFonts w:ascii="Avenir Book" w:hAnsi="Avenir Book"/>
+            <w:noProof/>
+          </w:rPr>
+          <w:drawing>
+            <wp:inline distT="0" distB="0" distL="0" distR="0" wp14:anchorId="2CE93EDE" wp14:editId="2B439946">
+              <wp:extent cx="3843867" cy="3128574"/>
+              <wp:effectExtent l="0" t="0" r="0" b="0"/>
+              <wp:docPr id="3" name="Picture 3" descr="Macintosh HD:Users:efuller:Documents:Projects:Moving_fish:MovingFish:plots:fig2.pdf"/>
+              <wp:cNvGraphicFramePr>
+                <a:graphicFrameLocks xmlns:a="http://schemas.openxmlformats.org/drawingml/2006/main" noChangeAspect="1"/>
+              </wp:cNvGraphicFramePr>
+              <a:graphic xmlns:a="http://schemas.openxmlformats.org/drawingml/2006/main">
+                <a:graphicData uri="http://schemas.openxmlformats.org/drawingml/2006/picture">
+                  <pic:pic xmlns:pic="http://schemas.openxmlformats.org/drawingml/2006/picture">
+                    <pic:nvPicPr>
+                      <pic:cNvPr id="0" name="Picture 3" descr="Macintosh HD:Users:efuller:Documents:Projects:Moving_fish:MovingFish:plots:fig2.pdf"/>
+                      <pic:cNvPicPr>
+                        <a:picLocks noChangeAspect="1" noChangeArrowheads="1"/>
+                      </pic:cNvPicPr>
+                    </pic:nvPicPr>
+                    <pic:blipFill>
+                      <a:blip r:embed="rId12">
+                        <a:extLst>
+                          <a:ext uri="{28A0092B-C50C-407E-A947-70E740481C1C}">
+                            <a14:useLocalDpi xmlns:a14="http://schemas.microsoft.com/office/drawing/2010/main" val="0"/>
+                          </a:ext>
+                        </a:extLst>
+                      </a:blip>
+                      <a:srcRect/>
+                      <a:stretch>
+                        <a:fillRect/>
+                      </a:stretch>
+                    </pic:blipFill>
+                    <pic:spPr bwMode="auto">
+                      <a:xfrm>
+                        <a:off x="0" y="0"/>
+                        <a:ext cx="3844223" cy="3128864"/>
+                      </a:xfrm>
+                      <a:prstGeom prst="rect">
+                        <a:avLst/>
+                      </a:prstGeom>
                       <a:noFill/>
-                    </a:ln>
-                  </pic:spPr>
-                </pic:pic>
-              </a:graphicData>
-            </a:graphic>
-          </wp:inline>
-        </w:drawing>
-      </w:r>
+                      <a:ln>
+                        <a:noFill/>
+                      </a:ln>
+                    </pic:spPr>
+                  </pic:pic>
+                </a:graphicData>
+              </a:graphic>
+            </wp:inline>
+          </w:drawing>
+        </w:r>
+      </w:ins>
     </w:p>
     <w:p>
       <w:pPr>
@@ -19721,86 +19514,68 @@
         <w:lastRenderedPageBreak/>
         <w:t xml:space="preserve"> </w:t>
       </w:r>
-      <w:proofErr w:type="gramStart"/>
-      <w:r>
-        <w:rPr>
-          <w:rFonts w:ascii="Avenir Book" w:hAnsi="Avenir Book"/>
-        </w:rPr>
-        <w:t>a</w:t>
-      </w:r>
-      <w:proofErr w:type="gramEnd"/>
-      <w:r>
-        <w:rPr>
-          <w:rFonts w:ascii="Avenir Book" w:hAnsi="Avenir Book"/>
-          <w:noProof/>
-        </w:rPr>
-        <w:drawing>
-          <wp:inline distT="0" distB="0" distL="0" distR="0" wp14:anchorId="33A06995" wp14:editId="015C2462">
-            <wp:extent cx="5299364" cy="5299364"/>
-            <wp:effectExtent l="0" t="0" r="0" b="0"/>
-            <wp:docPr id="5" name="Picture 5" descr="Macintosh HD:Users:efuller:Desktop:contour_sims.pdf"/>
-            <wp:cNvGraphicFramePr>
-              <a:graphicFrameLocks xmlns:a="http://schemas.openxmlformats.org/drawingml/2006/main" noChangeAspect="1"/>
-            </wp:cNvGraphicFramePr>
-            <a:graphic xmlns:a="http://schemas.openxmlformats.org/drawingml/2006/main">
-              <a:graphicData uri="http://schemas.openxmlformats.org/drawingml/2006/picture">
-                <pic:pic xmlns:pic="http://schemas.openxmlformats.org/drawingml/2006/picture">
-                  <pic:nvPicPr>
-                    <pic:cNvPr id="0" name="Picture 1" descr="Macintosh HD:Users:efuller:Desktop:contour_sims.pdf"/>
-                    <pic:cNvPicPr>
-                      <a:picLocks noChangeAspect="1" noChangeArrowheads="1"/>
-                    </pic:cNvPicPr>
-                  </pic:nvPicPr>
-                  <pic:blipFill>
-                    <a:blip r:embed="rId13">
-                      <a:extLst>
-                        <a:ext uri="{28A0092B-C50C-407E-A947-70E740481C1C}">
-                          <a14:useLocalDpi xmlns:a14="http://schemas.microsoft.com/office/drawing/2010/main" val="0"/>
-                        </a:ext>
-                      </a:extLst>
-                    </a:blip>
-                    <a:srcRect/>
-                    <a:stretch>
-                      <a:fillRect/>
-                    </a:stretch>
-                  </pic:blipFill>
-                  <pic:spPr bwMode="auto">
-                    <a:xfrm>
-                      <a:off x="0" y="0"/>
-                      <a:ext cx="5299364" cy="5299364"/>
-                    </a:xfrm>
-                    <a:prstGeom prst="rect">
-                      <a:avLst/>
-                    </a:prstGeom>
-                    <a:noFill/>
-                    <a:ln>
+      <w:r>
+        <w:rPr>
+          <w:rFonts w:ascii="Avenir Book" w:hAnsi="Avenir Book"/>
+        </w:rPr>
+        <w:t xml:space="preserve"> </w:t>
+      </w:r>
+      <w:ins w:id="219" w:author="Emma Fuller" w:date="2014-03-27T14:53:00Z">
+        <w:r>
+          <w:rPr>
+            <w:rFonts w:ascii="Avenir Book" w:hAnsi="Avenir Book"/>
+            <w:noProof/>
+          </w:rPr>
+          <w:drawing>
+            <wp:inline distT="0" distB="0" distL="0" distR="0" wp14:anchorId="708D92CD" wp14:editId="005672CA">
+              <wp:extent cx="4663440" cy="3886200"/>
+              <wp:effectExtent l="0" t="0" r="0" b="0"/>
+              <wp:docPr id="7" name="Picture 7" descr="Macintosh HD:Users:efuller:Documents:Projects:Moving_fish:MovingFish:plots:fig3.pdf"/>
+              <wp:cNvGraphicFramePr>
+                <a:graphicFrameLocks xmlns:a="http://schemas.openxmlformats.org/drawingml/2006/main" noChangeAspect="1"/>
+              </wp:cNvGraphicFramePr>
+              <a:graphic xmlns:a="http://schemas.openxmlformats.org/drawingml/2006/main">
+                <a:graphicData uri="http://schemas.openxmlformats.org/drawingml/2006/picture">
+                  <pic:pic xmlns:pic="http://schemas.openxmlformats.org/drawingml/2006/picture">
+                    <pic:nvPicPr>
+                      <pic:cNvPr id="0" name="Picture 6" descr="Macintosh HD:Users:efuller:Documents:Projects:Moving_fish:MovingFish:plots:fig3.pdf"/>
+                      <pic:cNvPicPr>
+                        <a:picLocks noChangeAspect="1" noChangeArrowheads="1"/>
+                      </pic:cNvPicPr>
+                    </pic:nvPicPr>
+                    <pic:blipFill>
+                      <a:blip r:embed="rId13">
+                        <a:extLst>
+                          <a:ext uri="{28A0092B-C50C-407E-A947-70E740481C1C}">
+                            <a14:useLocalDpi xmlns:a14="http://schemas.microsoft.com/office/drawing/2010/main" val="0"/>
+                          </a:ext>
+                        </a:extLst>
+                      </a:blip>
+                      <a:srcRect/>
+                      <a:stretch>
+                        <a:fillRect/>
+                      </a:stretch>
+                    </pic:blipFill>
+                    <pic:spPr bwMode="auto">
+                      <a:xfrm>
+                        <a:off x="0" y="0"/>
+                        <a:ext cx="4664719" cy="3887266"/>
+                      </a:xfrm>
+                      <a:prstGeom prst="rect">
+                        <a:avLst/>
+                      </a:prstGeom>
                       <a:noFill/>
-                    </a:ln>
-                  </pic:spPr>
-                </pic:pic>
-              </a:graphicData>
-            </a:graphic>
-          </wp:inline>
-        </w:drawing>
-      </w:r>
-      <w:r>
-        <w:rPr>
-          <w:rStyle w:val="CommentReference"/>
-        </w:rPr>
-        <w:commentReference w:id="241"/>
-      </w:r>
-      <w:r>
-        <w:rPr>
-          <w:rStyle w:val="CommentReference"/>
-        </w:rPr>
-        <w:commentReference w:id="242"/>
-      </w:r>
-      <w:r>
-        <w:rPr>
-          <w:rFonts w:ascii="Avenir Book" w:hAnsi="Avenir Book"/>
-        </w:rPr>
-        <w:t xml:space="preserve"> </w:t>
-      </w:r>
+                      <a:ln>
+                        <a:noFill/>
+                      </a:ln>
+                    </pic:spPr>
+                  </pic:pic>
+                </a:graphicData>
+              </a:graphic>
+            </wp:inline>
+          </w:drawing>
+        </w:r>
+      </w:ins>
     </w:p>
     <w:p>
       <w:pPr>
@@ -19831,30 +19606,23 @@
 
 <file path=word/comments.xml><?xml version="1.0" encoding="utf-8"?>
 <w:comments xmlns:wpc="http://schemas.microsoft.com/office/word/2010/wordprocessingCanvas" xmlns:mo="http://schemas.microsoft.com/office/mac/office/2008/main" xmlns:mc="http://schemas.openxmlformats.org/markup-compatibility/2006" xmlns:mv="urn:schemas-microsoft-com:mac:vml" xmlns:o="urn:schemas-microsoft-com:office:office" xmlns:r="http://schemas.openxmlformats.org/officeDocument/2006/relationships" xmlns:m="http://schemas.openxmlformats.org/officeDocument/2006/math" xmlns:v="urn:schemas-microsoft-com:vml" xmlns:wp14="http://schemas.microsoft.com/office/word/2010/wordprocessingDrawing" xmlns:wp="http://schemas.openxmlformats.org/drawingml/2006/wordprocessingDrawing" xmlns:w10="urn:schemas-microsoft-com:office:word" xmlns:w="http://schemas.openxmlformats.org/wordprocessingml/2006/main" xmlns:w14="http://schemas.microsoft.com/office/word/2010/wordml" xmlns:wpg="http://schemas.microsoft.com/office/word/2010/wordprocessingGroup" xmlns:wpi="http://schemas.microsoft.com/office/word/2010/wordprocessingInk" xmlns:wne="http://schemas.microsoft.com/office/word/2006/wordml" xmlns:wps="http://schemas.microsoft.com/office/word/2010/wordprocessingShape" mc:Ignorable="w14 wp14">
-  <w:comment w:id="79" w:author="Eleanor Brush" w:date="2014-03-27T11:26:00Z" w:initials="EB">
+  <w:comment w:id="86" w:author="M P" w:date="2014-03-23T13:07:00Z" w:initials="MP">
     <w:p>
       <w:pPr>
         <w:pStyle w:val="CommentText"/>
       </w:pPr>
-      <w:ins w:id="80" w:author="Eleanor Brush" w:date="2014-03-27T11:26:00Z">
-        <w:r>
-          <w:rPr>
-            <w:rStyle w:val="CommentReference"/>
-          </w:rPr>
-          <w:annotationRef/>
-        </w:r>
-      </w:ins>
-      <w:proofErr w:type="gramStart"/>
-      <w:r>
-        <w:t>q</w:t>
-      </w:r>
-      <w:proofErr w:type="gramEnd"/>
-      <w:r>
-        <w:t xml:space="preserve"> depends on the kernel, but the main point is that the critical harvesting rate looks similar under both kernels.</w:t>
+      <w:r>
+        <w:rPr>
+          <w:rStyle w:val="CommentReference"/>
+        </w:rPr>
+        <w:annotationRef/>
+      </w:r>
+      <w:r>
+        <w:t>You should explain how you measure your threshold, since it’s on a 0-1 scale in Fig. 3. What is 1 scaled relative to?</w:t>
       </w:r>
     </w:p>
   </w:comment>
-  <w:comment w:id="74" w:author="Emma Fuller" w:date="2014-03-15T13:35:00Z" w:initials="EF">
+  <w:comment w:id="198" w:author="M P" w:date="2014-03-23T14:12:00Z" w:initials="MP">
     <w:p>
       <w:pPr>
         <w:pStyle w:val="CommentText"/>
@@ -19866,11 +19634,11 @@
         <w:annotationRef/>
       </w:r>
       <w:r>
-        <w:t>What is q?</w:t>
+        <w:t xml:space="preserve">No need to do this right now, but it’s worth thinking about how we might scale the results relative to population size. 0.12 doesn't mean much when pop size varies from &gt;40 to 0. </w:t>
       </w:r>
     </w:p>
   </w:comment>
-  <w:comment w:id="84" w:author="Eleanor Brush" w:date="2014-03-27T11:30:00Z" w:initials="EB">
+  <w:comment w:id="200" w:author="M P" w:date="2014-03-10T16:03:00Z" w:initials="MP">
     <w:p>
       <w:pPr>
         <w:pStyle w:val="CommentText"/>
@@ -19882,29 +19650,27 @@
         <w:annotationRef/>
       </w:r>
       <w:r>
-        <w:t>Checked!</w:t>
+        <w:t>I guess a natural question is: are there any parameter combinations under which the synergy is greater?</w:t>
       </w:r>
     </w:p>
   </w:comment>
-  <w:comment w:id="83" w:author="Emma Fuller" w:date="2014-03-15T13:37:00Z" w:initials="EF">
+  <w:comment w:id="201" w:author="Eleanor Brush" w:date="2014-03-27T12:15:00Z" w:initials="EB">
     <w:p>
       <w:pPr>
         <w:pStyle w:val="CommentText"/>
       </w:pPr>
-      <w:ins w:id="88" w:author="Emma Fuller" w:date="2014-03-15T13:36:00Z">
-        <w:r>
-          <w:rPr>
-            <w:rStyle w:val="CommentReference"/>
-          </w:rPr>
-          <w:annotationRef/>
-        </w:r>
-      </w:ins>
-      <w:r>
-        <w:t>Eleanor, check to make sure correct</w:t>
+      <w:r>
+        <w:rPr>
+          <w:rStyle w:val="CommentReference"/>
+        </w:rPr>
+        <w:annotationRef/>
+      </w:r>
+      <w:r>
+        <w:t>I haven’t done a systematic sweep of parameter space but every plot I’ve generated has similarly small levels of synergy.</w:t>
       </w:r>
     </w:p>
   </w:comment>
-  <w:comment w:id="94" w:author="M P" w:date="2014-03-23T13:07:00Z" w:initials="MP">
+  <w:comment w:id="207" w:author="M P" w:date="2014-03-23T21:54:00Z" w:initials="MP">
     <w:p>
       <w:pPr>
         <w:pStyle w:val="CommentText"/>
@@ -19916,386 +19682,20 @@
         <w:annotationRef/>
       </w:r>
       <w:r>
-        <w:t>You should explain how you measure your threshold, since it’s on a 0-1 scale in Fig. 3. What is 1 scaled relative to?</w:t>
-      </w:r>
-    </w:p>
-  </w:comment>
-  <w:comment w:id="110" w:author="M P" w:date="2014-03-23T21:55:00Z" w:initials="MP">
-    <w:p>
-      <w:pPr>
-        <w:pStyle w:val="CommentText"/>
-      </w:pPr>
-      <w:r>
-        <w:rPr>
-          <w:rStyle w:val="CommentReference"/>
-        </w:rPr>
-        <w:annotationRef/>
-      </w:r>
-      <w:r>
-        <w:t>Need letters on the subplots in the figure. Probably better to make this part b?</w:t>
-      </w:r>
-    </w:p>
-  </w:comment>
-  <w:comment w:id="145" w:author="Princeton University Library" w:date="2014-03-10T17:36:00Z" w:initials="PUL">
-    <w:p>
-      <w:pPr>
-        <w:pStyle w:val="CommentText"/>
-      </w:pPr>
-      <w:r>
-        <w:rPr>
-          <w:rStyle w:val="CommentReference"/>
-        </w:rPr>
-        <w:annotationRef/>
-      </w:r>
-      <w:r>
-        <w:t>We’ve already used d and D in the paper so I might try to think of a better variable to use, although if D is standard in the literature maybe it’s best not to mess. -ERB</w:t>
-      </w:r>
-    </w:p>
-  </w:comment>
-  <w:comment w:id="146" w:author="M P" w:date="2014-03-23T22:24:00Z" w:initials="MP">
-    <w:p>
-      <w:pPr>
-        <w:pStyle w:val="CommentText"/>
-      </w:pPr>
-      <w:r>
-        <w:rPr>
-          <w:rStyle w:val="CommentReference"/>
-        </w:rPr>
-        <w:annotationRef/>
-      </w:r>
-      <w:r>
-        <w:t xml:space="preserve">Agreed. Feel free to change (D is standard in the literature, but confusing in this context). </w:t>
-      </w:r>
-    </w:p>
-  </w:comment>
-  <w:comment w:id="152" w:author="M P" w:date="2014-03-23T22:26:00Z" w:initials="MP">
-    <w:p>
-      <w:pPr>
-        <w:pStyle w:val="CommentText"/>
-      </w:pPr>
-      <w:ins w:id="154" w:author="M P" w:date="2014-03-23T22:26:00Z">
-        <w:r>
-          <w:rPr>
-            <w:rStyle w:val="CommentReference"/>
-          </w:rPr>
-          <w:annotationRef/>
-        </w:r>
-      </w:ins>
+        <w:t xml:space="preserve">I really like the new plot. My only suggestion would be to put No MPAs (perhaps "constant harvest rate"?) and Thresholds on Line 1, with the two MPA scenarios on Line 2 (to match the order of the text). Then add </w:t>
+      </w:r>
+      <w:proofErr w:type="spellStart"/>
+      <w:r>
+        <w:t>a</w:t>
+      </w:r>
       <w:proofErr w:type="gramStart"/>
       <w:r>
-        <w:t>not</w:t>
-      </w:r>
+        <w:t>,b,c,d</w:t>
+      </w:r>
+      <w:proofErr w:type="spellEnd"/>
       <w:proofErr w:type="gramEnd"/>
       <w:r>
-        <w:t xml:space="preserve"> of </w:t>
-      </w:r>
-      <w:proofErr w:type="spellStart"/>
-      <w:r>
-        <w:t>unharvested</w:t>
-      </w:r>
-      <w:proofErr w:type="spellEnd"/>
-      <w:r>
-        <w:t xml:space="preserve"> populations!</w:t>
-      </w:r>
-    </w:p>
-  </w:comment>
-  <w:comment w:id="204" w:author="Eleanor Brush" w:date="2014-03-27T11:45:00Z" w:initials="EB">
-    <w:p>
-      <w:pPr>
-        <w:pStyle w:val="CommentText"/>
-      </w:pPr>
-      <w:r>
-        <w:rPr>
-          <w:rStyle w:val="CommentReference"/>
-        </w:rPr>
-        <w:annotationRef/>
-      </w:r>
-      <w:r>
-        <w:t xml:space="preserve">My code was a little convoluted but </w:t>
-      </w:r>
-      <w:proofErr w:type="spellStart"/>
-      <w:r>
-        <w:rPr>
-          <w:rFonts w:ascii="Helvetica" w:hAnsi="Helvetica" w:cs="Helvetica"/>
-          <w:color w:val="000000"/>
-          <w:sz w:val="26"/>
-          <w:szCs w:val="26"/>
-        </w:rPr>
-        <w:t>xvals</w:t>
-      </w:r>
-      <w:proofErr w:type="spellEnd"/>
-      <w:r>
-        <w:rPr>
-          <w:rFonts w:ascii="Helvetica" w:hAnsi="Helvetica" w:cs="Helvetica"/>
-          <w:color w:val="00008E"/>
-          <w:sz w:val="26"/>
-          <w:szCs w:val="26"/>
-        </w:rPr>
-        <w:t>=</w:t>
-      </w:r>
-      <w:proofErr w:type="gramStart"/>
-      <w:r>
-        <w:rPr>
-          <w:rFonts w:ascii="Helvetica" w:hAnsi="Helvetica" w:cs="Helvetica"/>
-          <w:color w:val="00008E"/>
-          <w:sz w:val="26"/>
-          <w:szCs w:val="26"/>
-        </w:rPr>
-        <w:t>c(</w:t>
-      </w:r>
-      <w:proofErr w:type="gramEnd"/>
-      <w:r>
-        <w:rPr>
-          <w:rFonts w:ascii="Helvetica" w:hAnsi="Helvetica" w:cs="Helvetica"/>
-          <w:color w:val="000000"/>
-          <w:sz w:val="26"/>
-          <w:szCs w:val="26"/>
-        </w:rPr>
-        <w:t>.1</w:t>
-      </w:r>
-      <w:r>
-        <w:rPr>
-          <w:rFonts w:ascii="Helvetica" w:hAnsi="Helvetica" w:cs="Helvetica"/>
-          <w:color w:val="00008E"/>
-          <w:sz w:val="26"/>
-          <w:szCs w:val="26"/>
-        </w:rPr>
-        <w:t>,</w:t>
-      </w:r>
-      <w:r>
-        <w:rPr>
-          <w:rFonts w:ascii="Helvetica" w:hAnsi="Helvetica" w:cs="Helvetica"/>
-          <w:color w:val="000000"/>
-          <w:sz w:val="26"/>
-          <w:szCs w:val="26"/>
-        </w:rPr>
-        <w:t>.25</w:t>
-      </w:r>
-      <w:r>
-        <w:rPr>
-          <w:rFonts w:ascii="Helvetica" w:hAnsi="Helvetica" w:cs="Helvetica"/>
-          <w:color w:val="00008E"/>
-          <w:sz w:val="26"/>
-          <w:szCs w:val="26"/>
-        </w:rPr>
-        <w:t>) gives the average dispersal distance so the code and the legend match.</w:t>
-      </w:r>
-    </w:p>
-  </w:comment>
-  <w:comment w:id="200" w:author="Emma Fuller" w:date="2014-03-13T15:40:00Z" w:initials="EF">
-    <w:p>
-      <w:pPr>
-        <w:pStyle w:val="CommentText"/>
-      </w:pPr>
-      <w:r>
-        <w:rPr>
-          <w:rStyle w:val="CommentReference"/>
-        </w:rPr>
-        <w:annotationRef/>
-      </w:r>
-      <w:r>
-        <w:t>This is not what’s in the code. Which is correct?</w:t>
-      </w:r>
-    </w:p>
-  </w:comment>
-  <w:comment w:id="206" w:author="Emma Fuller" w:date="2014-03-15T13:58:00Z" w:initials="EF">
-    <w:p>
-      <w:pPr>
-        <w:pStyle w:val="CommentText"/>
-      </w:pPr>
-      <w:r>
-        <w:rPr>
-          <w:rStyle w:val="CommentReference"/>
-        </w:rPr>
-        <w:annotationRef/>
-      </w:r>
-      <w:r>
-        <w:t>Eleanor, can you check?</w:t>
-      </w:r>
-    </w:p>
-  </w:comment>
-  <w:comment w:id="207" w:author="Eleanor Brush" w:date="2014-03-27T11:45:00Z" w:initials="EB">
-    <w:p>
-      <w:pPr>
-        <w:pStyle w:val="CommentText"/>
-      </w:pPr>
-      <w:r>
-        <w:rPr>
-          <w:rStyle w:val="CommentReference"/>
-        </w:rPr>
-        <w:annotationRef/>
-      </w:r>
-      <w:r>
-        <w:t>Checked.</w:t>
-      </w:r>
-    </w:p>
-  </w:comment>
-  <w:comment w:id="214" w:author="Emma Fuller" w:date="2014-03-13T15:41:00Z" w:initials="EF">
-    <w:p>
-      <w:pPr>
-        <w:pStyle w:val="CommentText"/>
-      </w:pPr>
-      <w:r>
-        <w:rPr>
-          <w:rStyle w:val="CommentReference"/>
-        </w:rPr>
-        <w:annotationRef/>
-      </w:r>
-      <w:r>
-        <w:t>Eleanor, can you fix?</w:t>
-      </w:r>
-    </w:p>
-  </w:comment>
-  <w:comment w:id="222" w:author="M P" w:date="2014-03-23T14:12:00Z" w:initials="MP">
-    <w:p>
-      <w:pPr>
-        <w:pStyle w:val="CommentText"/>
-      </w:pPr>
-      <w:r>
-        <w:rPr>
-          <w:rStyle w:val="CommentReference"/>
-        </w:rPr>
-        <w:annotationRef/>
-      </w:r>
-      <w:r>
-        <w:t xml:space="preserve">No need to do this right now, but it’s worth thinking about how we might scale the results relative to population size. 0.12 doesn't mean much when pop size varies from &gt;40 to 0. </w:t>
-      </w:r>
-    </w:p>
-  </w:comment>
-  <w:comment w:id="224" w:author="M P" w:date="2014-03-10T16:03:00Z" w:initials="MP">
-    <w:p>
-      <w:pPr>
-        <w:pStyle w:val="CommentText"/>
-      </w:pPr>
-      <w:r>
-        <w:rPr>
-          <w:rStyle w:val="CommentReference"/>
-        </w:rPr>
-        <w:annotationRef/>
-      </w:r>
-      <w:r>
-        <w:t>I guess a natural question is: are there any parameter combinations under which the synergy is greater?</w:t>
-      </w:r>
-    </w:p>
-  </w:comment>
-  <w:comment w:id="225" w:author="Eleanor Brush" w:date="2014-03-27T12:15:00Z" w:initials="EB">
-    <w:p>
-      <w:pPr>
-        <w:pStyle w:val="CommentText"/>
-      </w:pPr>
-      <w:r>
-        <w:rPr>
-          <w:rStyle w:val="CommentReference"/>
-        </w:rPr>
-        <w:annotationRef/>
-      </w:r>
-      <w:r>
-        <w:t xml:space="preserve">I haven’t done a systematic sweep of parameter space but every plot I’ve generated has similarly small levels of </w:t>
-      </w:r>
-      <w:r>
-        <w:t>synergy.</w:t>
-      </w:r>
-      <w:bookmarkStart w:id="226" w:name="_GoBack"/>
-      <w:bookmarkEnd w:id="226"/>
-    </w:p>
-  </w:comment>
-  <w:comment w:id="232" w:author="M P" w:date="2014-03-23T21:54:00Z" w:initials="MP">
-    <w:p>
-      <w:pPr>
-        <w:pStyle w:val="CommentText"/>
-      </w:pPr>
-      <w:r>
-        <w:rPr>
-          <w:rStyle w:val="CommentReference"/>
-        </w:rPr>
-        <w:annotationRef/>
-      </w:r>
-      <w:r>
-        <w:t xml:space="preserve">I really like the new plot. My only suggestion would be to put No MPAs (perhaps "constant harvest rate"?) and Thresholds on Line 1, with the two MPA scenarios on Line 2 (to match the order of the text). Then add </w:t>
-      </w:r>
-      <w:proofErr w:type="spellStart"/>
-      <w:r>
-        <w:t>a</w:t>
-      </w:r>
-      <w:proofErr w:type="gramStart"/>
-      <w:r>
-        <w:t>,b,c,d</w:t>
-      </w:r>
-      <w:proofErr w:type="spellEnd"/>
-      <w:proofErr w:type="gramEnd"/>
-      <w:r>
         <w:t xml:space="preserve"> to the subplots so you can refer to them in the legend.</w:t>
-      </w:r>
-    </w:p>
-  </w:comment>
-  <w:comment w:id="235" w:author="M P" w:date="2014-03-23T13:05:00Z" w:initials="MP">
-    <w:p>
-      <w:pPr>
-        <w:pStyle w:val="CommentText"/>
-      </w:pPr>
-      <w:r>
-        <w:rPr>
-          <w:rStyle w:val="CommentReference"/>
-        </w:rPr>
-        <w:annotationRef/>
-      </w:r>
-      <w:r>
-        <w:t>This is too confusing as worded. (</w:t>
-      </w:r>
-      <w:proofErr w:type="gramStart"/>
-      <w:r>
-        <w:t>too</w:t>
-      </w:r>
-      <w:proofErr w:type="gramEnd"/>
-      <w:r>
-        <w:t xml:space="preserve"> many double negatives!). Also, you need to explain, either here or in the methods, what your 0-1 scale means in terms of </w:t>
-      </w:r>
-      <w:proofErr w:type="gramStart"/>
-      <w:r>
-        <w:t>the  threshold</w:t>
-      </w:r>
-      <w:proofErr w:type="gramEnd"/>
-      <w:r>
-        <w:t xml:space="preserve">. Scaled relative to maximum population size </w:t>
-      </w:r>
-      <w:proofErr w:type="spellStart"/>
-      <w:r>
-        <w:t>anwhere</w:t>
-      </w:r>
-      <w:proofErr w:type="spellEnd"/>
-      <w:r>
-        <w:t xml:space="preserve"> at any time?</w:t>
-      </w:r>
-    </w:p>
-  </w:comment>
-  <w:comment w:id="241" w:author="Emma Fuller" w:date="2014-03-13T12:31:00Z" w:initials="EF">
-    <w:p>
-      <w:pPr>
-        <w:pStyle w:val="CommentText"/>
-      </w:pPr>
-    </w:p>
-    <w:p>
-      <w:pPr>
-        <w:pStyle w:val="CommentText"/>
-      </w:pPr>
-      <w:r>
-        <w:t xml:space="preserve">I can add letters a-d to these subfigures and suppress the titles if that’s better. </w:t>
-      </w:r>
-    </w:p>
-  </w:comment>
-  <w:comment w:id="242" w:author="Eleanor Brush" w:date="2014-03-27T11:54:00Z" w:initials="EB">
-    <w:p>
-      <w:pPr>
-        <w:pStyle w:val="CommentText"/>
-      </w:pPr>
-      <w:r>
-        <w:rPr>
-          <w:rStyle w:val="CommentReference"/>
-        </w:rPr>
-        <w:annotationRef/>
-      </w:r>
-      <w:r>
-        <w:t>That sounds good to me.</w:t>
       </w:r>
     </w:p>
   </w:comment>
@@ -20398,7 +19798,7 @@
         <w:rStyle w:val="PageNumber"/>
         <w:noProof/>
       </w:rPr>
-      <w:t>26</w:t>
+      <w:t>16</w:t>
     </w:r>
     <w:r>
       <w:rPr>
@@ -21689,7 +21089,7 @@
 </file>
 
 <file path=customXml/itemProps1.xml><?xml version="1.0" encoding="utf-8"?>
-<ds:datastoreItem xmlns:ds="http://schemas.openxmlformats.org/officeDocument/2006/customXml" ds:itemID="{D0BA069F-8FC1-7341-BACE-1DCE0A4EB618}">
+<ds:datastoreItem xmlns:ds="http://schemas.openxmlformats.org/officeDocument/2006/customXml" ds:itemID="{604D37EF-C1BC-DA44-9A43-A89A4544D629}">
   <ds:schemaRefs>
     <ds:schemaRef ds:uri="http://schemas.openxmlformats.org/officeDocument/2006/bibliography"/>
   </ds:schemaRefs>

</xml_diff>